<commit_message>
Andorid ile uygulamanın geliştirilmesi
</commit_message>
<xml_diff>
--- a/Rapor/Detection Artical.docx
+++ b/Rapor/Detection Artical.docx
@@ -1677,7 +1677,7 @@
                     <a:blip r:embed="rId26">
                       <a:extLst>
                         <a:ext uri="{28A0092B-C50C-407E-A947-70E740481C1C}">
-                          <a14:useLocalDpi xmlns:a14="http://schemas.microsoft.com/office/drawing/2010/main" xmlns:wps="http://schemas.microsoft.com/office/word/2010/wordprocessingShape" xmlns:wpi="http://schemas.microsoft.com/office/word/2010/wordprocessingInk" xmlns:wpg="http://schemas.microsoft.com/office/word/2010/wordprocessingGroup" xmlns:w16se="http://schemas.microsoft.com/office/word/2015/wordml/symex" xmlns:w15="http://schemas.microsoft.com/office/word/2012/wordml" xmlns:w14="http://schemas.microsoft.com/office/word/2010/wordml" xmlns:w="http://schemas.openxmlformats.org/wordprocessingml/2006/main" xmlns:w10="urn:schemas-microsoft-com:office:word" xmlns:wp14="http://schemas.microsoft.com/office/word/2010/wordprocessingDrawing" xmlns:v="urn:schemas-microsoft-com:vml" xmlns:o="urn:schemas-microsoft-com:office:office" xmlns:mc="http://schemas.openxmlformats.org/markup-compatibility/2006" xmlns:cx1="http://schemas.microsoft.com/office/drawing/2015/9/8/chartex" xmlns:cx="http://schemas.microsoft.com/office/drawing/2014/chartex" xmlns:wpc="http://schemas.microsoft.com/office/word/2010/wordprocessingCanvas" xmlns="" val="0"/>
+                          <a14:useLocalDpi xmlns="" xmlns:wpc="http://schemas.microsoft.com/office/word/2010/wordprocessingCanvas" xmlns:cx="http://schemas.microsoft.com/office/drawing/2014/chartex" xmlns:cx1="http://schemas.microsoft.com/office/drawing/2015/9/8/chartex" xmlns:mc="http://schemas.openxmlformats.org/markup-compatibility/2006" xmlns:o="urn:schemas-microsoft-com:office:office" xmlns:v="urn:schemas-microsoft-com:vml" xmlns:wp14="http://schemas.microsoft.com/office/word/2010/wordprocessingDrawing" xmlns:w10="urn:schemas-microsoft-com:office:word" xmlns:w="http://schemas.openxmlformats.org/wordprocessingml/2006/main" xmlns:w14="http://schemas.microsoft.com/office/word/2010/wordml" xmlns:w15="http://schemas.microsoft.com/office/word/2012/wordml" xmlns:w16se="http://schemas.microsoft.com/office/word/2015/wordml/symex" xmlns:wpg="http://schemas.microsoft.com/office/word/2010/wordprocessingGroup" xmlns:wpi="http://schemas.microsoft.com/office/word/2010/wordprocessingInk" xmlns:wps="http://schemas.microsoft.com/office/word/2010/wordprocessingShape" xmlns:a14="http://schemas.microsoft.com/office/drawing/2010/main" val="0"/>
                         </a:ext>
                       </a:extLst>
                     </a:blip>
@@ -2033,7 +2033,7 @@
                     <a:blip r:embed="rId28">
                       <a:extLst>
                         <a:ext uri="{28A0092B-C50C-407E-A947-70E740481C1C}">
-                          <a14:useLocalDpi xmlns:a14="http://schemas.microsoft.com/office/drawing/2010/main" xmlns:wps="http://schemas.microsoft.com/office/word/2010/wordprocessingShape" xmlns:wpi="http://schemas.microsoft.com/office/word/2010/wordprocessingInk" xmlns:wpg="http://schemas.microsoft.com/office/word/2010/wordprocessingGroup" xmlns:w16se="http://schemas.microsoft.com/office/word/2015/wordml/symex" xmlns:w15="http://schemas.microsoft.com/office/word/2012/wordml" xmlns:w14="http://schemas.microsoft.com/office/word/2010/wordml" xmlns:w="http://schemas.openxmlformats.org/wordprocessingml/2006/main" xmlns:w10="urn:schemas-microsoft-com:office:word" xmlns:wp14="http://schemas.microsoft.com/office/word/2010/wordprocessingDrawing" xmlns:v="urn:schemas-microsoft-com:vml" xmlns:o="urn:schemas-microsoft-com:office:office" xmlns:mc="http://schemas.openxmlformats.org/markup-compatibility/2006" xmlns:cx1="http://schemas.microsoft.com/office/drawing/2015/9/8/chartex" xmlns:cx="http://schemas.microsoft.com/office/drawing/2014/chartex" xmlns:wpc="http://schemas.microsoft.com/office/word/2010/wordprocessingCanvas" xmlns="" val="0"/>
+                          <a14:useLocalDpi xmlns="" xmlns:wpc="http://schemas.microsoft.com/office/word/2010/wordprocessingCanvas" xmlns:cx="http://schemas.microsoft.com/office/drawing/2014/chartex" xmlns:cx1="http://schemas.microsoft.com/office/drawing/2015/9/8/chartex" xmlns:mc="http://schemas.openxmlformats.org/markup-compatibility/2006" xmlns:o="urn:schemas-microsoft-com:office:office" xmlns:v="urn:schemas-microsoft-com:vml" xmlns:wp14="http://schemas.microsoft.com/office/word/2010/wordprocessingDrawing" xmlns:w10="urn:schemas-microsoft-com:office:word" xmlns:w="http://schemas.openxmlformats.org/wordprocessingml/2006/main" xmlns:w14="http://schemas.microsoft.com/office/word/2010/wordml" xmlns:w15="http://schemas.microsoft.com/office/word/2012/wordml" xmlns:w16se="http://schemas.microsoft.com/office/word/2015/wordml/symex" xmlns:wpg="http://schemas.microsoft.com/office/word/2010/wordprocessingGroup" xmlns:wpi="http://schemas.microsoft.com/office/word/2010/wordprocessingInk" xmlns:wps="http://schemas.microsoft.com/office/word/2010/wordprocessingShape" xmlns:a14="http://schemas.microsoft.com/office/drawing/2010/main" val="0"/>
                         </a:ext>
                       </a:extLst>
                     </a:blip>
@@ -2225,7 +2225,7 @@
                     <a:blip r:embed="rId30" cstate="print">
                       <a:extLst>
                         <a:ext uri="{28A0092B-C50C-407E-A947-70E740481C1C}">
-                          <a14:useLocalDpi xmlns:a14="http://schemas.microsoft.com/office/drawing/2010/main" xmlns:wps="http://schemas.microsoft.com/office/word/2010/wordprocessingShape" xmlns:wpi="http://schemas.microsoft.com/office/word/2010/wordprocessingInk" xmlns:wpg="http://schemas.microsoft.com/office/word/2010/wordprocessingGroup" xmlns:w16se="http://schemas.microsoft.com/office/word/2015/wordml/symex" xmlns:w15="http://schemas.microsoft.com/office/word/2012/wordml" xmlns:w14="http://schemas.microsoft.com/office/word/2010/wordml" xmlns:w="http://schemas.openxmlformats.org/wordprocessingml/2006/main" xmlns:w10="urn:schemas-microsoft-com:office:word" xmlns:wp14="http://schemas.microsoft.com/office/word/2010/wordprocessingDrawing" xmlns:v="urn:schemas-microsoft-com:vml" xmlns:o="urn:schemas-microsoft-com:office:office" xmlns:mc="http://schemas.openxmlformats.org/markup-compatibility/2006" xmlns:cx1="http://schemas.microsoft.com/office/drawing/2015/9/8/chartex" xmlns:cx="http://schemas.microsoft.com/office/drawing/2014/chartex" xmlns:wpc="http://schemas.microsoft.com/office/word/2010/wordprocessingCanvas" xmlns="" val="0"/>
+                          <a14:useLocalDpi xmlns="" xmlns:wpc="http://schemas.microsoft.com/office/word/2010/wordprocessingCanvas" xmlns:cx="http://schemas.microsoft.com/office/drawing/2014/chartex" xmlns:cx1="http://schemas.microsoft.com/office/drawing/2015/9/8/chartex" xmlns:mc="http://schemas.openxmlformats.org/markup-compatibility/2006" xmlns:o="urn:schemas-microsoft-com:office:office" xmlns:v="urn:schemas-microsoft-com:vml" xmlns:wp14="http://schemas.microsoft.com/office/word/2010/wordprocessingDrawing" xmlns:w10="urn:schemas-microsoft-com:office:word" xmlns:w="http://schemas.openxmlformats.org/wordprocessingml/2006/main" xmlns:w14="http://schemas.microsoft.com/office/word/2010/wordml" xmlns:w15="http://schemas.microsoft.com/office/word/2012/wordml" xmlns:w16se="http://schemas.microsoft.com/office/word/2015/wordml/symex" xmlns:wpg="http://schemas.microsoft.com/office/word/2010/wordprocessingGroup" xmlns:wpi="http://schemas.microsoft.com/office/word/2010/wordprocessingInk" xmlns:wps="http://schemas.microsoft.com/office/word/2010/wordprocessingShape" xmlns:a14="http://schemas.microsoft.com/office/drawing/2010/main" val="0"/>
                         </a:ext>
                       </a:extLst>
                     </a:blip>
@@ -4868,7 +4868,7 @@
                     <a:blip r:embed="rId33">
                       <a:extLst>
                         <a:ext uri="{28A0092B-C50C-407E-A947-70E740481C1C}">
-                          <a14:useLocalDpi xmlns:a14="http://schemas.microsoft.com/office/drawing/2010/main" xmlns:wps="http://schemas.microsoft.com/office/word/2010/wordprocessingShape" xmlns:wpi="http://schemas.microsoft.com/office/word/2010/wordprocessingInk" xmlns:wpg="http://schemas.microsoft.com/office/word/2010/wordprocessingGroup" xmlns:w16se="http://schemas.microsoft.com/office/word/2015/wordml/symex" xmlns:w15="http://schemas.microsoft.com/office/word/2012/wordml" xmlns:w14="http://schemas.microsoft.com/office/word/2010/wordml" xmlns:w="http://schemas.openxmlformats.org/wordprocessingml/2006/main" xmlns:w10="urn:schemas-microsoft-com:office:word" xmlns:wp14="http://schemas.microsoft.com/office/word/2010/wordprocessingDrawing" xmlns:v="urn:schemas-microsoft-com:vml" xmlns:o="urn:schemas-microsoft-com:office:office" xmlns:mc="http://schemas.openxmlformats.org/markup-compatibility/2006" xmlns:cx1="http://schemas.microsoft.com/office/drawing/2015/9/8/chartex" xmlns:cx="http://schemas.microsoft.com/office/drawing/2014/chartex" xmlns:wpc="http://schemas.microsoft.com/office/word/2010/wordprocessingCanvas" xmlns="" val="0"/>
+                          <a14:useLocalDpi xmlns="" xmlns:wpc="http://schemas.microsoft.com/office/word/2010/wordprocessingCanvas" xmlns:cx="http://schemas.microsoft.com/office/drawing/2014/chartex" xmlns:cx1="http://schemas.microsoft.com/office/drawing/2015/9/8/chartex" xmlns:mc="http://schemas.openxmlformats.org/markup-compatibility/2006" xmlns:o="urn:schemas-microsoft-com:office:office" xmlns:v="urn:schemas-microsoft-com:vml" xmlns:wp14="http://schemas.microsoft.com/office/word/2010/wordprocessingDrawing" xmlns:w10="urn:schemas-microsoft-com:office:word" xmlns:w="http://schemas.openxmlformats.org/wordprocessingml/2006/main" xmlns:w14="http://schemas.microsoft.com/office/word/2010/wordml" xmlns:w15="http://schemas.microsoft.com/office/word/2012/wordml" xmlns:w16se="http://schemas.microsoft.com/office/word/2015/wordml/symex" xmlns:wpg="http://schemas.microsoft.com/office/word/2010/wordprocessingGroup" xmlns:wpi="http://schemas.microsoft.com/office/word/2010/wordprocessingInk" xmlns:wps="http://schemas.microsoft.com/office/word/2010/wordprocessingShape" xmlns:a14="http://schemas.microsoft.com/office/drawing/2010/main" val="0"/>
                         </a:ext>
                       </a:extLst>
                     </a:blip>
@@ -4984,7 +4984,7 @@
                     <a:blip r:embed="rId35">
                       <a:extLst>
                         <a:ext uri="{28A0092B-C50C-407E-A947-70E740481C1C}">
-                          <a14:useLocalDpi xmlns:a14="http://schemas.microsoft.com/office/drawing/2010/main" xmlns:wps="http://schemas.microsoft.com/office/word/2010/wordprocessingShape" xmlns:wpi="http://schemas.microsoft.com/office/word/2010/wordprocessingInk" xmlns:wpg="http://schemas.microsoft.com/office/word/2010/wordprocessingGroup" xmlns:w16se="http://schemas.microsoft.com/office/word/2015/wordml/symex" xmlns:w15="http://schemas.microsoft.com/office/word/2012/wordml" xmlns:w14="http://schemas.microsoft.com/office/word/2010/wordml" xmlns:w="http://schemas.openxmlformats.org/wordprocessingml/2006/main" xmlns:w10="urn:schemas-microsoft-com:office:word" xmlns:wp14="http://schemas.microsoft.com/office/word/2010/wordprocessingDrawing" xmlns:v="urn:schemas-microsoft-com:vml" xmlns:o="urn:schemas-microsoft-com:office:office" xmlns:mc="http://schemas.openxmlformats.org/markup-compatibility/2006" xmlns:cx1="http://schemas.microsoft.com/office/drawing/2015/9/8/chartex" xmlns:cx="http://schemas.microsoft.com/office/drawing/2014/chartex" xmlns:wpc="http://schemas.microsoft.com/office/word/2010/wordprocessingCanvas" xmlns="" val="0"/>
+                          <a14:useLocalDpi xmlns="" xmlns:wpc="http://schemas.microsoft.com/office/word/2010/wordprocessingCanvas" xmlns:cx="http://schemas.microsoft.com/office/drawing/2014/chartex" xmlns:cx1="http://schemas.microsoft.com/office/drawing/2015/9/8/chartex" xmlns:mc="http://schemas.openxmlformats.org/markup-compatibility/2006" xmlns:o="urn:schemas-microsoft-com:office:office" xmlns:v="urn:schemas-microsoft-com:vml" xmlns:wp14="http://schemas.microsoft.com/office/word/2010/wordprocessingDrawing" xmlns:w10="urn:schemas-microsoft-com:office:word" xmlns:w="http://schemas.openxmlformats.org/wordprocessingml/2006/main" xmlns:w14="http://schemas.microsoft.com/office/word/2010/wordml" xmlns:w15="http://schemas.microsoft.com/office/word/2012/wordml" xmlns:w16se="http://schemas.microsoft.com/office/word/2015/wordml/symex" xmlns:wpg="http://schemas.microsoft.com/office/word/2010/wordprocessingGroup" xmlns:wpi="http://schemas.microsoft.com/office/word/2010/wordprocessingInk" xmlns:wps="http://schemas.microsoft.com/office/word/2010/wordprocessingShape" xmlns:a14="http://schemas.microsoft.com/office/drawing/2010/main" val="0"/>
                         </a:ext>
                       </a:extLst>
                     </a:blip>
@@ -5061,7 +5061,7 @@
                     <a:blip r:embed="rId36">
                       <a:extLst>
                         <a:ext uri="{28A0092B-C50C-407E-A947-70E740481C1C}">
-                          <a14:useLocalDpi xmlns:a14="http://schemas.microsoft.com/office/drawing/2010/main" xmlns:wps="http://schemas.microsoft.com/office/word/2010/wordprocessingShape" xmlns:wpi="http://schemas.microsoft.com/office/word/2010/wordprocessingInk" xmlns:wpg="http://schemas.microsoft.com/office/word/2010/wordprocessingGroup" xmlns:w16se="http://schemas.microsoft.com/office/word/2015/wordml/symex" xmlns:w15="http://schemas.microsoft.com/office/word/2012/wordml" xmlns:w14="http://schemas.microsoft.com/office/word/2010/wordml" xmlns:w="http://schemas.openxmlformats.org/wordprocessingml/2006/main" xmlns:w10="urn:schemas-microsoft-com:office:word" xmlns:wp14="http://schemas.microsoft.com/office/word/2010/wordprocessingDrawing" xmlns:v="urn:schemas-microsoft-com:vml" xmlns:o="urn:schemas-microsoft-com:office:office" xmlns:mc="http://schemas.openxmlformats.org/markup-compatibility/2006" xmlns:cx1="http://schemas.microsoft.com/office/drawing/2015/9/8/chartex" xmlns:cx="http://schemas.microsoft.com/office/drawing/2014/chartex" xmlns:wpc="http://schemas.microsoft.com/office/word/2010/wordprocessingCanvas" xmlns="" val="0"/>
+                          <a14:useLocalDpi xmlns="" xmlns:wpc="http://schemas.microsoft.com/office/word/2010/wordprocessingCanvas" xmlns:cx="http://schemas.microsoft.com/office/drawing/2014/chartex" xmlns:cx1="http://schemas.microsoft.com/office/drawing/2015/9/8/chartex" xmlns:mc="http://schemas.openxmlformats.org/markup-compatibility/2006" xmlns:o="urn:schemas-microsoft-com:office:office" xmlns:v="urn:schemas-microsoft-com:vml" xmlns:wp14="http://schemas.microsoft.com/office/word/2010/wordprocessingDrawing" xmlns:w10="urn:schemas-microsoft-com:office:word" xmlns:w="http://schemas.openxmlformats.org/wordprocessingml/2006/main" xmlns:w14="http://schemas.microsoft.com/office/word/2010/wordml" xmlns:w15="http://schemas.microsoft.com/office/word/2012/wordml" xmlns:w16se="http://schemas.microsoft.com/office/word/2015/wordml/symex" xmlns:wpg="http://schemas.microsoft.com/office/word/2010/wordprocessingGroup" xmlns:wpi="http://schemas.microsoft.com/office/word/2010/wordprocessingInk" xmlns:wps="http://schemas.microsoft.com/office/word/2010/wordprocessingShape" xmlns:a14="http://schemas.microsoft.com/office/drawing/2010/main" val="0"/>
                         </a:ext>
                       </a:extLst>
                     </a:blip>
@@ -5128,7 +5128,7 @@
                     <a:blip r:embed="rId37">
                       <a:extLst>
                         <a:ext uri="{28A0092B-C50C-407E-A947-70E740481C1C}">
-                          <a14:useLocalDpi xmlns:a14="http://schemas.microsoft.com/office/drawing/2010/main" xmlns:wps="http://schemas.microsoft.com/office/word/2010/wordprocessingShape" xmlns:wpi="http://schemas.microsoft.com/office/word/2010/wordprocessingInk" xmlns:wpg="http://schemas.microsoft.com/office/word/2010/wordprocessingGroup" xmlns:w16se="http://schemas.microsoft.com/office/word/2015/wordml/symex" xmlns:w15="http://schemas.microsoft.com/office/word/2012/wordml" xmlns:w14="http://schemas.microsoft.com/office/word/2010/wordml" xmlns:w="http://schemas.openxmlformats.org/wordprocessingml/2006/main" xmlns:w10="urn:schemas-microsoft-com:office:word" xmlns:wp14="http://schemas.microsoft.com/office/word/2010/wordprocessingDrawing" xmlns:v="urn:schemas-microsoft-com:vml" xmlns:o="urn:schemas-microsoft-com:office:office" xmlns:mc="http://schemas.openxmlformats.org/markup-compatibility/2006" xmlns:cx1="http://schemas.microsoft.com/office/drawing/2015/9/8/chartex" xmlns:cx="http://schemas.microsoft.com/office/drawing/2014/chartex" xmlns:wpc="http://schemas.microsoft.com/office/word/2010/wordprocessingCanvas" xmlns="" val="0"/>
+                          <a14:useLocalDpi xmlns="" xmlns:wpc="http://schemas.microsoft.com/office/word/2010/wordprocessingCanvas" xmlns:cx="http://schemas.microsoft.com/office/drawing/2014/chartex" xmlns:cx1="http://schemas.microsoft.com/office/drawing/2015/9/8/chartex" xmlns:mc="http://schemas.openxmlformats.org/markup-compatibility/2006" xmlns:o="urn:schemas-microsoft-com:office:office" xmlns:v="urn:schemas-microsoft-com:vml" xmlns:wp14="http://schemas.microsoft.com/office/word/2010/wordprocessingDrawing" xmlns:w10="urn:schemas-microsoft-com:office:word" xmlns:w="http://schemas.openxmlformats.org/wordprocessingml/2006/main" xmlns:w14="http://schemas.microsoft.com/office/word/2010/wordml" xmlns:w15="http://schemas.microsoft.com/office/word/2012/wordml" xmlns:w16se="http://schemas.microsoft.com/office/word/2015/wordml/symex" xmlns:wpg="http://schemas.microsoft.com/office/word/2010/wordprocessingGroup" xmlns:wpi="http://schemas.microsoft.com/office/word/2010/wordprocessingInk" xmlns:wps="http://schemas.microsoft.com/office/word/2010/wordprocessingShape" xmlns:a14="http://schemas.microsoft.com/office/drawing/2010/main" val="0"/>
                         </a:ext>
                       </a:extLst>
                     </a:blip>
@@ -5194,7 +5194,7 @@
                     <a:blip r:embed="rId38">
                       <a:extLst>
                         <a:ext uri="{28A0092B-C50C-407E-A947-70E740481C1C}">
-                          <a14:useLocalDpi xmlns:a14="http://schemas.microsoft.com/office/drawing/2010/main" xmlns:wps="http://schemas.microsoft.com/office/word/2010/wordprocessingShape" xmlns:wpi="http://schemas.microsoft.com/office/word/2010/wordprocessingInk" xmlns:wpg="http://schemas.microsoft.com/office/word/2010/wordprocessingGroup" xmlns:w16se="http://schemas.microsoft.com/office/word/2015/wordml/symex" xmlns:w15="http://schemas.microsoft.com/office/word/2012/wordml" xmlns:w14="http://schemas.microsoft.com/office/word/2010/wordml" xmlns:w="http://schemas.openxmlformats.org/wordprocessingml/2006/main" xmlns:w10="urn:schemas-microsoft-com:office:word" xmlns:wp14="http://schemas.microsoft.com/office/word/2010/wordprocessingDrawing" xmlns:v="urn:schemas-microsoft-com:vml" xmlns:o="urn:schemas-microsoft-com:office:office" xmlns:mc="http://schemas.openxmlformats.org/markup-compatibility/2006" xmlns:cx1="http://schemas.microsoft.com/office/drawing/2015/9/8/chartex" xmlns:cx="http://schemas.microsoft.com/office/drawing/2014/chartex" xmlns:wpc="http://schemas.microsoft.com/office/word/2010/wordprocessingCanvas" xmlns="" val="0"/>
+                          <a14:useLocalDpi xmlns="" xmlns:wpc="http://schemas.microsoft.com/office/word/2010/wordprocessingCanvas" xmlns:cx="http://schemas.microsoft.com/office/drawing/2014/chartex" xmlns:cx1="http://schemas.microsoft.com/office/drawing/2015/9/8/chartex" xmlns:mc="http://schemas.openxmlformats.org/markup-compatibility/2006" xmlns:o="urn:schemas-microsoft-com:office:office" xmlns:v="urn:schemas-microsoft-com:vml" xmlns:wp14="http://schemas.microsoft.com/office/word/2010/wordprocessingDrawing" xmlns:w10="urn:schemas-microsoft-com:office:word" xmlns:w="http://schemas.openxmlformats.org/wordprocessingml/2006/main" xmlns:w14="http://schemas.microsoft.com/office/word/2010/wordml" xmlns:w15="http://schemas.microsoft.com/office/word/2012/wordml" xmlns:w16se="http://schemas.microsoft.com/office/word/2015/wordml/symex" xmlns:wpg="http://schemas.microsoft.com/office/word/2010/wordprocessingGroup" xmlns:wpi="http://schemas.microsoft.com/office/word/2010/wordprocessingInk" xmlns:wps="http://schemas.microsoft.com/office/word/2010/wordprocessingShape" xmlns:a14="http://schemas.microsoft.com/office/drawing/2010/main" val="0"/>
                         </a:ext>
                       </a:extLst>
                     </a:blip>
@@ -5338,7 +5338,7 @@
                     <a:blip r:embed="rId42">
                       <a:extLst>
                         <a:ext uri="{28A0092B-C50C-407E-A947-70E740481C1C}">
-                          <a14:useLocalDpi xmlns:a14="http://schemas.microsoft.com/office/drawing/2010/main" xmlns:wps="http://schemas.microsoft.com/office/word/2010/wordprocessingShape" xmlns:wpi="http://schemas.microsoft.com/office/word/2010/wordprocessingInk" xmlns:wpg="http://schemas.microsoft.com/office/word/2010/wordprocessingGroup" xmlns:w16se="http://schemas.microsoft.com/office/word/2015/wordml/symex" xmlns:w15="http://schemas.microsoft.com/office/word/2012/wordml" xmlns:w14="http://schemas.microsoft.com/office/word/2010/wordml" xmlns:w="http://schemas.openxmlformats.org/wordprocessingml/2006/main" xmlns:w10="urn:schemas-microsoft-com:office:word" xmlns:wp14="http://schemas.microsoft.com/office/word/2010/wordprocessingDrawing" xmlns:v="urn:schemas-microsoft-com:vml" xmlns:o="urn:schemas-microsoft-com:office:office" xmlns:mc="http://schemas.openxmlformats.org/markup-compatibility/2006" xmlns:cx1="http://schemas.microsoft.com/office/drawing/2015/9/8/chartex" xmlns:cx="http://schemas.microsoft.com/office/drawing/2014/chartex" xmlns:wpc="http://schemas.microsoft.com/office/word/2010/wordprocessingCanvas" xmlns="" val="0"/>
+                          <a14:useLocalDpi xmlns="" xmlns:wpc="http://schemas.microsoft.com/office/word/2010/wordprocessingCanvas" xmlns:cx="http://schemas.microsoft.com/office/drawing/2014/chartex" xmlns:cx1="http://schemas.microsoft.com/office/drawing/2015/9/8/chartex" xmlns:mc="http://schemas.openxmlformats.org/markup-compatibility/2006" xmlns:o="urn:schemas-microsoft-com:office:office" xmlns:v="urn:schemas-microsoft-com:vml" xmlns:wp14="http://schemas.microsoft.com/office/word/2010/wordprocessingDrawing" xmlns:w10="urn:schemas-microsoft-com:office:word" xmlns:w="http://schemas.openxmlformats.org/wordprocessingml/2006/main" xmlns:w14="http://schemas.microsoft.com/office/word/2010/wordml" xmlns:w15="http://schemas.microsoft.com/office/word/2012/wordml" xmlns:w16se="http://schemas.microsoft.com/office/word/2015/wordml/symex" xmlns:wpg="http://schemas.microsoft.com/office/word/2010/wordprocessingGroup" xmlns:wpi="http://schemas.microsoft.com/office/word/2010/wordprocessingInk" xmlns:wps="http://schemas.microsoft.com/office/word/2010/wordprocessingShape" xmlns:a14="http://schemas.microsoft.com/office/drawing/2010/main" val="0"/>
                         </a:ext>
                       </a:extLst>
                     </a:blip>
@@ -5557,7 +5557,7 @@
                     <a:blip r:embed="rId44">
                       <a:extLst>
                         <a:ext uri="{28A0092B-C50C-407E-A947-70E740481C1C}">
-                          <a14:useLocalDpi xmlns:a14="http://schemas.microsoft.com/office/drawing/2010/main" xmlns:wps="http://schemas.microsoft.com/office/word/2010/wordprocessingShape" xmlns:wpi="http://schemas.microsoft.com/office/word/2010/wordprocessingInk" xmlns:wpg="http://schemas.microsoft.com/office/word/2010/wordprocessingGroup" xmlns:w16se="http://schemas.microsoft.com/office/word/2015/wordml/symex" xmlns:w15="http://schemas.microsoft.com/office/word/2012/wordml" xmlns:w14="http://schemas.microsoft.com/office/word/2010/wordml" xmlns:w="http://schemas.openxmlformats.org/wordprocessingml/2006/main" xmlns:w10="urn:schemas-microsoft-com:office:word" xmlns:wp14="http://schemas.microsoft.com/office/word/2010/wordprocessingDrawing" xmlns:v="urn:schemas-microsoft-com:vml" xmlns:o="urn:schemas-microsoft-com:office:office" xmlns:mc="http://schemas.openxmlformats.org/markup-compatibility/2006" xmlns:cx1="http://schemas.microsoft.com/office/drawing/2015/9/8/chartex" xmlns:cx="http://schemas.microsoft.com/office/drawing/2014/chartex" xmlns:wpc="http://schemas.microsoft.com/office/word/2010/wordprocessingCanvas" xmlns="" val="0"/>
+                          <a14:useLocalDpi xmlns="" xmlns:wpc="http://schemas.microsoft.com/office/word/2010/wordprocessingCanvas" xmlns:cx="http://schemas.microsoft.com/office/drawing/2014/chartex" xmlns:cx1="http://schemas.microsoft.com/office/drawing/2015/9/8/chartex" xmlns:mc="http://schemas.openxmlformats.org/markup-compatibility/2006" xmlns:o="urn:schemas-microsoft-com:office:office" xmlns:v="urn:schemas-microsoft-com:vml" xmlns:wp14="http://schemas.microsoft.com/office/word/2010/wordprocessingDrawing" xmlns:w10="urn:schemas-microsoft-com:office:word" xmlns:w="http://schemas.openxmlformats.org/wordprocessingml/2006/main" xmlns:w14="http://schemas.microsoft.com/office/word/2010/wordml" xmlns:w15="http://schemas.microsoft.com/office/word/2012/wordml" xmlns:w16se="http://schemas.microsoft.com/office/word/2015/wordml/symex" xmlns:wpg="http://schemas.microsoft.com/office/word/2010/wordprocessingGroup" xmlns:wpi="http://schemas.microsoft.com/office/word/2010/wordprocessingInk" xmlns:wps="http://schemas.microsoft.com/office/word/2010/wordprocessingShape" xmlns:a14="http://schemas.microsoft.com/office/drawing/2010/main" val="0"/>
                         </a:ext>
                       </a:extLst>
                     </a:blip>
@@ -5640,7 +5640,7 @@
                     <a:blip r:embed="rId45">
                       <a:extLst>
                         <a:ext uri="{28A0092B-C50C-407E-A947-70E740481C1C}">
-                          <a14:useLocalDpi xmlns:a14="http://schemas.microsoft.com/office/drawing/2010/main" xmlns:wps="http://schemas.microsoft.com/office/word/2010/wordprocessingShape" xmlns:wpi="http://schemas.microsoft.com/office/word/2010/wordprocessingInk" xmlns:wpg="http://schemas.microsoft.com/office/word/2010/wordprocessingGroup" xmlns:w16se="http://schemas.microsoft.com/office/word/2015/wordml/symex" xmlns:w15="http://schemas.microsoft.com/office/word/2012/wordml" xmlns:w14="http://schemas.microsoft.com/office/word/2010/wordml" xmlns:w="http://schemas.openxmlformats.org/wordprocessingml/2006/main" xmlns:w10="urn:schemas-microsoft-com:office:word" xmlns:wp14="http://schemas.microsoft.com/office/word/2010/wordprocessingDrawing" xmlns:v="urn:schemas-microsoft-com:vml" xmlns:o="urn:schemas-microsoft-com:office:office" xmlns:mc="http://schemas.openxmlformats.org/markup-compatibility/2006" xmlns:cx1="http://schemas.microsoft.com/office/drawing/2015/9/8/chartex" xmlns:cx="http://schemas.microsoft.com/office/drawing/2014/chartex" xmlns:wpc="http://schemas.microsoft.com/office/word/2010/wordprocessingCanvas" xmlns="" val="0"/>
+                          <a14:useLocalDpi xmlns="" xmlns:wpc="http://schemas.microsoft.com/office/word/2010/wordprocessingCanvas" xmlns:cx="http://schemas.microsoft.com/office/drawing/2014/chartex" xmlns:cx1="http://schemas.microsoft.com/office/drawing/2015/9/8/chartex" xmlns:mc="http://schemas.openxmlformats.org/markup-compatibility/2006" xmlns:o="urn:schemas-microsoft-com:office:office" xmlns:v="urn:schemas-microsoft-com:vml" xmlns:wp14="http://schemas.microsoft.com/office/word/2010/wordprocessingDrawing" xmlns:w10="urn:schemas-microsoft-com:office:word" xmlns:w="http://schemas.openxmlformats.org/wordprocessingml/2006/main" xmlns:w14="http://schemas.microsoft.com/office/word/2010/wordml" xmlns:w15="http://schemas.microsoft.com/office/word/2012/wordml" xmlns:w16se="http://schemas.microsoft.com/office/word/2015/wordml/symex" xmlns:wpg="http://schemas.microsoft.com/office/word/2010/wordprocessingGroup" xmlns:wpi="http://schemas.microsoft.com/office/word/2010/wordprocessingInk" xmlns:wps="http://schemas.microsoft.com/office/word/2010/wordprocessingShape" xmlns:a14="http://schemas.microsoft.com/office/drawing/2010/main" val="0"/>
                         </a:ext>
                       </a:extLst>
                     </a:blip>
@@ -5756,7 +5756,7 @@
                     <a:blip r:embed="rId48">
                       <a:extLst>
                         <a:ext uri="{28A0092B-C50C-407E-A947-70E740481C1C}">
-                          <a14:useLocalDpi xmlns:a14="http://schemas.microsoft.com/office/drawing/2010/main" xmlns:wps="http://schemas.microsoft.com/office/word/2010/wordprocessingShape" xmlns:wpi="http://schemas.microsoft.com/office/word/2010/wordprocessingInk" xmlns:wpg="http://schemas.microsoft.com/office/word/2010/wordprocessingGroup" xmlns:w16se="http://schemas.microsoft.com/office/word/2015/wordml/symex" xmlns:w15="http://schemas.microsoft.com/office/word/2012/wordml" xmlns:w14="http://schemas.microsoft.com/office/word/2010/wordml" xmlns:w="http://schemas.openxmlformats.org/wordprocessingml/2006/main" xmlns:w10="urn:schemas-microsoft-com:office:word" xmlns:wp14="http://schemas.microsoft.com/office/word/2010/wordprocessingDrawing" xmlns:v="urn:schemas-microsoft-com:vml" xmlns:o="urn:schemas-microsoft-com:office:office" xmlns:mc="http://schemas.openxmlformats.org/markup-compatibility/2006" xmlns:cx1="http://schemas.microsoft.com/office/drawing/2015/9/8/chartex" xmlns:cx="http://schemas.microsoft.com/office/drawing/2014/chartex" xmlns:wpc="http://schemas.microsoft.com/office/word/2010/wordprocessingCanvas" xmlns="" val="0"/>
+                          <a14:useLocalDpi xmlns="" xmlns:wpc="http://schemas.microsoft.com/office/word/2010/wordprocessingCanvas" xmlns:cx="http://schemas.microsoft.com/office/drawing/2014/chartex" xmlns:cx1="http://schemas.microsoft.com/office/drawing/2015/9/8/chartex" xmlns:mc="http://schemas.openxmlformats.org/markup-compatibility/2006" xmlns:o="urn:schemas-microsoft-com:office:office" xmlns:v="urn:schemas-microsoft-com:vml" xmlns:wp14="http://schemas.microsoft.com/office/word/2010/wordprocessingDrawing" xmlns:w10="urn:schemas-microsoft-com:office:word" xmlns:w="http://schemas.openxmlformats.org/wordprocessingml/2006/main" xmlns:w14="http://schemas.microsoft.com/office/word/2010/wordml" xmlns:w15="http://schemas.microsoft.com/office/word/2012/wordml" xmlns:w16se="http://schemas.microsoft.com/office/word/2015/wordml/symex" xmlns:wpg="http://schemas.microsoft.com/office/word/2010/wordprocessingGroup" xmlns:wpi="http://schemas.microsoft.com/office/word/2010/wordprocessingInk" xmlns:wps="http://schemas.microsoft.com/office/word/2010/wordprocessingShape" xmlns:a14="http://schemas.microsoft.com/office/drawing/2010/main" val="0"/>
                         </a:ext>
                       </a:extLst>
                     </a:blip>
@@ -5813,7 +5813,7 @@
                     <a:blip r:embed="rId49">
                       <a:extLst>
                         <a:ext uri="{28A0092B-C50C-407E-A947-70E740481C1C}">
-                          <a14:useLocalDpi xmlns:a14="http://schemas.microsoft.com/office/drawing/2010/main" xmlns:wps="http://schemas.microsoft.com/office/word/2010/wordprocessingShape" xmlns:wpi="http://schemas.microsoft.com/office/word/2010/wordprocessingInk" xmlns:wpg="http://schemas.microsoft.com/office/word/2010/wordprocessingGroup" xmlns:w16se="http://schemas.microsoft.com/office/word/2015/wordml/symex" xmlns:w15="http://schemas.microsoft.com/office/word/2012/wordml" xmlns:w14="http://schemas.microsoft.com/office/word/2010/wordml" xmlns:w="http://schemas.openxmlformats.org/wordprocessingml/2006/main" xmlns:w10="urn:schemas-microsoft-com:office:word" xmlns:wp14="http://schemas.microsoft.com/office/word/2010/wordprocessingDrawing" xmlns:v="urn:schemas-microsoft-com:vml" xmlns:o="urn:schemas-microsoft-com:office:office" xmlns:mc="http://schemas.openxmlformats.org/markup-compatibility/2006" xmlns:cx1="http://schemas.microsoft.com/office/drawing/2015/9/8/chartex" xmlns:cx="http://schemas.microsoft.com/office/drawing/2014/chartex" xmlns:wpc="http://schemas.microsoft.com/office/word/2010/wordprocessingCanvas" xmlns="" val="0"/>
+                          <a14:useLocalDpi xmlns="" xmlns:wpc="http://schemas.microsoft.com/office/word/2010/wordprocessingCanvas" xmlns:cx="http://schemas.microsoft.com/office/drawing/2014/chartex" xmlns:cx1="http://schemas.microsoft.com/office/drawing/2015/9/8/chartex" xmlns:mc="http://schemas.openxmlformats.org/markup-compatibility/2006" xmlns:o="urn:schemas-microsoft-com:office:office" xmlns:v="urn:schemas-microsoft-com:vml" xmlns:wp14="http://schemas.microsoft.com/office/word/2010/wordprocessingDrawing" xmlns:w10="urn:schemas-microsoft-com:office:word" xmlns:w="http://schemas.openxmlformats.org/wordprocessingml/2006/main" xmlns:w14="http://schemas.microsoft.com/office/word/2010/wordml" xmlns:w15="http://schemas.microsoft.com/office/word/2012/wordml" xmlns:w16se="http://schemas.microsoft.com/office/word/2015/wordml/symex" xmlns:wpg="http://schemas.microsoft.com/office/word/2010/wordprocessingGroup" xmlns:wpi="http://schemas.microsoft.com/office/word/2010/wordprocessingInk" xmlns:wps="http://schemas.microsoft.com/office/word/2010/wordprocessingShape" xmlns:a14="http://schemas.microsoft.com/office/drawing/2010/main" val="0"/>
                         </a:ext>
                       </a:extLst>
                     </a:blip>
@@ -5924,7 +5924,7 @@
                     <a:blip r:embed="rId50">
                       <a:extLst>
                         <a:ext uri="{28A0092B-C50C-407E-A947-70E740481C1C}">
-                          <a14:useLocalDpi xmlns:a14="http://schemas.microsoft.com/office/drawing/2010/main" xmlns:wps="http://schemas.microsoft.com/office/word/2010/wordprocessingShape" xmlns:wpi="http://schemas.microsoft.com/office/word/2010/wordprocessingInk" xmlns:wpg="http://schemas.microsoft.com/office/word/2010/wordprocessingGroup" xmlns:w16se="http://schemas.microsoft.com/office/word/2015/wordml/symex" xmlns:w15="http://schemas.microsoft.com/office/word/2012/wordml" xmlns:w14="http://schemas.microsoft.com/office/word/2010/wordml" xmlns:w="http://schemas.openxmlformats.org/wordprocessingml/2006/main" xmlns:w10="urn:schemas-microsoft-com:office:word" xmlns:wp14="http://schemas.microsoft.com/office/word/2010/wordprocessingDrawing" xmlns:v="urn:schemas-microsoft-com:vml" xmlns:o="urn:schemas-microsoft-com:office:office" xmlns:mc="http://schemas.openxmlformats.org/markup-compatibility/2006" xmlns:cx1="http://schemas.microsoft.com/office/drawing/2015/9/8/chartex" xmlns:cx="http://schemas.microsoft.com/office/drawing/2014/chartex" xmlns:wpc="http://schemas.microsoft.com/office/word/2010/wordprocessingCanvas" xmlns="" val="0"/>
+                          <a14:useLocalDpi xmlns="" xmlns:wpc="http://schemas.microsoft.com/office/word/2010/wordprocessingCanvas" xmlns:cx="http://schemas.microsoft.com/office/drawing/2014/chartex" xmlns:cx1="http://schemas.microsoft.com/office/drawing/2015/9/8/chartex" xmlns:mc="http://schemas.openxmlformats.org/markup-compatibility/2006" xmlns:o="urn:schemas-microsoft-com:office:office" xmlns:v="urn:schemas-microsoft-com:vml" xmlns:wp14="http://schemas.microsoft.com/office/word/2010/wordprocessingDrawing" xmlns:w10="urn:schemas-microsoft-com:office:word" xmlns:w="http://schemas.openxmlformats.org/wordprocessingml/2006/main" xmlns:w14="http://schemas.microsoft.com/office/word/2010/wordml" xmlns:w15="http://schemas.microsoft.com/office/word/2012/wordml" xmlns:w16se="http://schemas.microsoft.com/office/word/2015/wordml/symex" xmlns:wpg="http://schemas.microsoft.com/office/word/2010/wordprocessingGroup" xmlns:wpi="http://schemas.microsoft.com/office/word/2010/wordprocessingInk" xmlns:wps="http://schemas.microsoft.com/office/word/2010/wordprocessingShape" xmlns:a14="http://schemas.microsoft.com/office/drawing/2010/main" val="0"/>
                         </a:ext>
                       </a:extLst>
                     </a:blip>
@@ -6240,7 +6240,7 @@
                     <a:blip r:embed="rId68">
                       <a:extLst>
                         <a:ext uri="{28A0092B-C50C-407E-A947-70E740481C1C}">
-                          <a14:useLocalDpi xmlns:a14="http://schemas.microsoft.com/office/drawing/2010/main" xmlns:wps="http://schemas.microsoft.com/office/word/2010/wordprocessingShape" xmlns:wpi="http://schemas.microsoft.com/office/word/2010/wordprocessingInk" xmlns:wpg="http://schemas.microsoft.com/office/word/2010/wordprocessingGroup" xmlns:w16se="http://schemas.microsoft.com/office/word/2015/wordml/symex" xmlns:w15="http://schemas.microsoft.com/office/word/2012/wordml" xmlns:w14="http://schemas.microsoft.com/office/word/2010/wordml" xmlns:w="http://schemas.openxmlformats.org/wordprocessingml/2006/main" xmlns:w10="urn:schemas-microsoft-com:office:word" xmlns:wp14="http://schemas.microsoft.com/office/word/2010/wordprocessingDrawing" xmlns:v="urn:schemas-microsoft-com:vml" xmlns:o="urn:schemas-microsoft-com:office:office" xmlns:mc="http://schemas.openxmlformats.org/markup-compatibility/2006" xmlns:cx1="http://schemas.microsoft.com/office/drawing/2015/9/8/chartex" xmlns:cx="http://schemas.microsoft.com/office/drawing/2014/chartex" xmlns:wpc="http://schemas.microsoft.com/office/word/2010/wordprocessingCanvas" xmlns="" val="0"/>
+                          <a14:useLocalDpi xmlns="" xmlns:wpc="http://schemas.microsoft.com/office/word/2010/wordprocessingCanvas" xmlns:cx="http://schemas.microsoft.com/office/drawing/2014/chartex" xmlns:cx1="http://schemas.microsoft.com/office/drawing/2015/9/8/chartex" xmlns:mc="http://schemas.openxmlformats.org/markup-compatibility/2006" xmlns:o="urn:schemas-microsoft-com:office:office" xmlns:v="urn:schemas-microsoft-com:vml" xmlns:wp14="http://schemas.microsoft.com/office/word/2010/wordprocessingDrawing" xmlns:w10="urn:schemas-microsoft-com:office:word" xmlns:w="http://schemas.openxmlformats.org/wordprocessingml/2006/main" xmlns:w14="http://schemas.microsoft.com/office/word/2010/wordml" xmlns:w15="http://schemas.microsoft.com/office/word/2012/wordml" xmlns:w16se="http://schemas.microsoft.com/office/word/2015/wordml/symex" xmlns:wpg="http://schemas.microsoft.com/office/word/2010/wordprocessingGroup" xmlns:wpi="http://schemas.microsoft.com/office/word/2010/wordprocessingInk" xmlns:wps="http://schemas.microsoft.com/office/word/2010/wordprocessingShape" xmlns:a14="http://schemas.microsoft.com/office/drawing/2010/main" val="0"/>
                         </a:ext>
                       </a:extLst>
                     </a:blip>
@@ -9842,7 +9842,7 @@
                     <a:blip r:embed="rId97">
                       <a:extLst>
                         <a:ext uri="{28A0092B-C50C-407E-A947-70E740481C1C}">
-                          <a14:useLocalDpi xmlns:a14="http://schemas.microsoft.com/office/drawing/2010/main" xmlns:wps="http://schemas.microsoft.com/office/word/2010/wordprocessingShape" xmlns:wpi="http://schemas.microsoft.com/office/word/2010/wordprocessingInk" xmlns:wpg="http://schemas.microsoft.com/office/word/2010/wordprocessingGroup" xmlns:w16se="http://schemas.microsoft.com/office/word/2015/wordml/symex" xmlns:w15="http://schemas.microsoft.com/office/word/2012/wordml" xmlns:w14="http://schemas.microsoft.com/office/word/2010/wordml" xmlns:w="http://schemas.openxmlformats.org/wordprocessingml/2006/main" xmlns:w10="urn:schemas-microsoft-com:office:word" xmlns:wp14="http://schemas.microsoft.com/office/word/2010/wordprocessingDrawing" xmlns:v="urn:schemas-microsoft-com:vml" xmlns:o="urn:schemas-microsoft-com:office:office" xmlns:mc="http://schemas.openxmlformats.org/markup-compatibility/2006" xmlns:cx1="http://schemas.microsoft.com/office/drawing/2015/9/8/chartex" xmlns:cx="http://schemas.microsoft.com/office/drawing/2014/chartex" xmlns:wpc="http://schemas.microsoft.com/office/word/2010/wordprocessingCanvas" xmlns="" val="0"/>
+                          <a14:useLocalDpi xmlns="" xmlns:wpc="http://schemas.microsoft.com/office/word/2010/wordprocessingCanvas" xmlns:cx="http://schemas.microsoft.com/office/drawing/2014/chartex" xmlns:cx1="http://schemas.microsoft.com/office/drawing/2015/9/8/chartex" xmlns:mc="http://schemas.openxmlformats.org/markup-compatibility/2006" xmlns:o="urn:schemas-microsoft-com:office:office" xmlns:v="urn:schemas-microsoft-com:vml" xmlns:wp14="http://schemas.microsoft.com/office/word/2010/wordprocessingDrawing" xmlns:w10="urn:schemas-microsoft-com:office:word" xmlns:w="http://schemas.openxmlformats.org/wordprocessingml/2006/main" xmlns:w14="http://schemas.microsoft.com/office/word/2010/wordml" xmlns:w15="http://schemas.microsoft.com/office/word/2012/wordml" xmlns:w16se="http://schemas.microsoft.com/office/word/2015/wordml/symex" xmlns:wpg="http://schemas.microsoft.com/office/word/2010/wordprocessingGroup" xmlns:wpi="http://schemas.microsoft.com/office/word/2010/wordprocessingInk" xmlns:wps="http://schemas.microsoft.com/office/word/2010/wordprocessingShape" xmlns:a14="http://schemas.microsoft.com/office/drawing/2010/main" val="0"/>
                         </a:ext>
                       </a:extLst>
                     </a:blip>
@@ -10880,7 +10880,7 @@
                     <a:blip r:embed="rId100">
                       <a:extLst>
                         <a:ext uri="{28A0092B-C50C-407E-A947-70E740481C1C}">
-                          <a14:useLocalDpi xmlns:a14="http://schemas.microsoft.com/office/drawing/2010/main" xmlns:wps="http://schemas.microsoft.com/office/word/2010/wordprocessingShape" xmlns:wpi="http://schemas.microsoft.com/office/word/2010/wordprocessingInk" xmlns:wpg="http://schemas.microsoft.com/office/word/2010/wordprocessingGroup" xmlns:w16se="http://schemas.microsoft.com/office/word/2015/wordml/symex" xmlns:w15="http://schemas.microsoft.com/office/word/2012/wordml" xmlns:w14="http://schemas.microsoft.com/office/word/2010/wordml" xmlns:w="http://schemas.openxmlformats.org/wordprocessingml/2006/main" xmlns:w10="urn:schemas-microsoft-com:office:word" xmlns:wp14="http://schemas.microsoft.com/office/word/2010/wordprocessingDrawing" xmlns:v="urn:schemas-microsoft-com:vml" xmlns:o="urn:schemas-microsoft-com:office:office" xmlns:mc="http://schemas.openxmlformats.org/markup-compatibility/2006" xmlns:cx1="http://schemas.microsoft.com/office/drawing/2015/9/8/chartex" xmlns:cx="http://schemas.microsoft.com/office/drawing/2014/chartex" xmlns:wpc="http://schemas.microsoft.com/office/word/2010/wordprocessingCanvas" xmlns="" val="0"/>
+                          <a14:useLocalDpi xmlns="" xmlns:wpc="http://schemas.microsoft.com/office/word/2010/wordprocessingCanvas" xmlns:cx="http://schemas.microsoft.com/office/drawing/2014/chartex" xmlns:cx1="http://schemas.microsoft.com/office/drawing/2015/9/8/chartex" xmlns:mc="http://schemas.openxmlformats.org/markup-compatibility/2006" xmlns:o="urn:schemas-microsoft-com:office:office" xmlns:v="urn:schemas-microsoft-com:vml" xmlns:wp14="http://schemas.microsoft.com/office/word/2010/wordprocessingDrawing" xmlns:w10="urn:schemas-microsoft-com:office:word" xmlns:w="http://schemas.openxmlformats.org/wordprocessingml/2006/main" xmlns:w14="http://schemas.microsoft.com/office/word/2010/wordml" xmlns:w15="http://schemas.microsoft.com/office/word/2012/wordml" xmlns:w16se="http://schemas.microsoft.com/office/word/2015/wordml/symex" xmlns:wpg="http://schemas.microsoft.com/office/word/2010/wordprocessingGroup" xmlns:wpi="http://schemas.microsoft.com/office/word/2010/wordprocessingInk" xmlns:wps="http://schemas.microsoft.com/office/word/2010/wordprocessingShape" xmlns:a14="http://schemas.microsoft.com/office/drawing/2010/main" val="0"/>
                         </a:ext>
                       </a:extLst>
                     </a:blip>
@@ -11359,7 +11359,7 @@
                     <a:blip r:embed="rId101">
                       <a:extLst>
                         <a:ext uri="{28A0092B-C50C-407E-A947-70E740481C1C}">
-                          <a14:useLocalDpi xmlns:a14="http://schemas.microsoft.com/office/drawing/2010/main" xmlns:wps="http://schemas.microsoft.com/office/word/2010/wordprocessingShape" xmlns:wpi="http://schemas.microsoft.com/office/word/2010/wordprocessingInk" xmlns:wpg="http://schemas.microsoft.com/office/word/2010/wordprocessingGroup" xmlns:w16se="http://schemas.microsoft.com/office/word/2015/wordml/symex" xmlns:w15="http://schemas.microsoft.com/office/word/2012/wordml" xmlns:w14="http://schemas.microsoft.com/office/word/2010/wordml" xmlns:w="http://schemas.openxmlformats.org/wordprocessingml/2006/main" xmlns:w10="urn:schemas-microsoft-com:office:word" xmlns:wp14="http://schemas.microsoft.com/office/word/2010/wordprocessingDrawing" xmlns:v="urn:schemas-microsoft-com:vml" xmlns:o="urn:schemas-microsoft-com:office:office" xmlns:mc="http://schemas.openxmlformats.org/markup-compatibility/2006" xmlns:cx1="http://schemas.microsoft.com/office/drawing/2015/9/8/chartex" xmlns:cx="http://schemas.microsoft.com/office/drawing/2014/chartex" xmlns:wpc="http://schemas.microsoft.com/office/word/2010/wordprocessingCanvas" xmlns="" val="0"/>
+                          <a14:useLocalDpi xmlns="" xmlns:wpc="http://schemas.microsoft.com/office/word/2010/wordprocessingCanvas" xmlns:cx="http://schemas.microsoft.com/office/drawing/2014/chartex" xmlns:cx1="http://schemas.microsoft.com/office/drawing/2015/9/8/chartex" xmlns:mc="http://schemas.openxmlformats.org/markup-compatibility/2006" xmlns:o="urn:schemas-microsoft-com:office:office" xmlns:v="urn:schemas-microsoft-com:vml" xmlns:wp14="http://schemas.microsoft.com/office/word/2010/wordprocessingDrawing" xmlns:w10="urn:schemas-microsoft-com:office:word" xmlns:w="http://schemas.openxmlformats.org/wordprocessingml/2006/main" xmlns:w14="http://schemas.microsoft.com/office/word/2010/wordml" xmlns:w15="http://schemas.microsoft.com/office/word/2012/wordml" xmlns:w16se="http://schemas.microsoft.com/office/word/2015/wordml/symex" xmlns:wpg="http://schemas.microsoft.com/office/word/2010/wordprocessingGroup" xmlns:wpi="http://schemas.microsoft.com/office/word/2010/wordprocessingInk" xmlns:wps="http://schemas.microsoft.com/office/word/2010/wordprocessingShape" xmlns:a14="http://schemas.microsoft.com/office/drawing/2010/main" val="0"/>
                         </a:ext>
                       </a:extLst>
                     </a:blip>
@@ -11424,6 +11424,3853 @@
     <w:p/>
     <w:p>
       <w:pPr>
+        <w:pStyle w:val="Balk2"/>
+        <w:numPr>
+          <w:ilvl w:val="0"/>
+          <w:numId w:val="13"/>
+        </w:numPr>
+      </w:pPr>
+      <w:proofErr w:type="spellStart"/>
+      <w:r>
+        <w:t>Andorid</w:t>
+      </w:r>
+      <w:proofErr w:type="spellEnd"/>
+      <w:r>
+        <w:t xml:space="preserve"> ile uygulamanın geliştirilmesi</w:t>
+      </w:r>
+    </w:p>
+    <w:p/>
+    <w:p>
+      <w:proofErr w:type="spellStart"/>
+      <w:r>
+        <w:t>Matlab</w:t>
+      </w:r>
+      <w:proofErr w:type="spellEnd"/>
+      <w:r>
+        <w:t xml:space="preserve"> geliştirme ortamında yaptığımız </w:t>
+      </w:r>
+      <w:proofErr w:type="spellStart"/>
+      <w:r>
+        <w:t>uygumanın</w:t>
+      </w:r>
+      <w:proofErr w:type="spellEnd"/>
+      <w:r>
+        <w:t xml:space="preserve"> benzerini </w:t>
+      </w:r>
+      <w:proofErr w:type="spellStart"/>
+      <w:r>
+        <w:t>clarifai</w:t>
+      </w:r>
+      <w:proofErr w:type="spellEnd"/>
+      <w:r>
+        <w:t xml:space="preserve"> </w:t>
+      </w:r>
+      <w:proofErr w:type="spellStart"/>
+      <w:r>
+        <w:t>apisini</w:t>
+      </w:r>
+      <w:proofErr w:type="spellEnd"/>
+      <w:r>
+        <w:t xml:space="preserve"> kullanarak geliştireceğiz </w:t>
+      </w:r>
+      <w:proofErr w:type="spellStart"/>
+      <w:r>
+        <w:t>android</w:t>
+      </w:r>
+      <w:proofErr w:type="spellEnd"/>
+      <w:r>
+        <w:t xml:space="preserve"> uygulamasının </w:t>
+      </w:r>
+      <w:proofErr w:type="gramStart"/>
+      <w:r>
+        <w:t>bir çok</w:t>
+      </w:r>
+      <w:proofErr w:type="gramEnd"/>
+      <w:r>
+        <w:t xml:space="preserve"> sınıfı </w:t>
+      </w:r>
+      <w:proofErr w:type="spellStart"/>
+      <w:r>
+        <w:t>clarifai</w:t>
+      </w:r>
+      <w:proofErr w:type="spellEnd"/>
+      <w:r>
+        <w:t xml:space="preserve"> </w:t>
+      </w:r>
+      <w:proofErr w:type="spellStart"/>
+      <w:r>
+        <w:t>neural</w:t>
+      </w:r>
+      <w:proofErr w:type="spellEnd"/>
+      <w:r>
+        <w:t xml:space="preserve"> network yapısı ile sağlandığından uygulama </w:t>
+      </w:r>
+      <w:proofErr w:type="spellStart"/>
+      <w:r>
+        <w:t>tarafaında</w:t>
+      </w:r>
+      <w:proofErr w:type="spellEnd"/>
+      <w:r>
+        <w:t xml:space="preserve"> sadece geliştirilmiş fonksiyon ve sınıfları kullanmak işlemimizi gerçekleştirmek için yeterli olacaktır. Geliştirdiğimiz uygulamada ise kameradan görüntü alarak </w:t>
+      </w:r>
+      <w:proofErr w:type="spellStart"/>
+      <w:r>
+        <w:t>clarifai</w:t>
+      </w:r>
+      <w:proofErr w:type="spellEnd"/>
+      <w:r>
+        <w:t xml:space="preserve"> </w:t>
+      </w:r>
+      <w:proofErr w:type="spellStart"/>
+      <w:r>
+        <w:t>apisine</w:t>
+      </w:r>
+      <w:proofErr w:type="spellEnd"/>
+      <w:r>
+        <w:t xml:space="preserve"> sorgu atacağız ve karşılığında objelerin etiketlerini </w:t>
+      </w:r>
+      <w:proofErr w:type="spellStart"/>
+      <w:r>
+        <w:t>alacız</w:t>
+      </w:r>
+      <w:proofErr w:type="spellEnd"/>
+      <w:r>
+        <w:t>.</w:t>
+      </w:r>
+    </w:p>
+    <w:p/>
+    <w:p>
+      <w:pPr>
+        <w:shd w:val="clear" w:color="auto" w:fill="2B2B2B"/>
+        <w:tabs>
+          <w:tab w:val="left" w:pos="916"/>
+          <w:tab w:val="left" w:pos="1832"/>
+          <w:tab w:val="left" w:pos="2748"/>
+          <w:tab w:val="left" w:pos="3664"/>
+          <w:tab w:val="left" w:pos="4580"/>
+          <w:tab w:val="left" w:pos="5496"/>
+          <w:tab w:val="left" w:pos="6412"/>
+          <w:tab w:val="left" w:pos="7328"/>
+          <w:tab w:val="left" w:pos="8244"/>
+          <w:tab w:val="left" w:pos="9160"/>
+          <w:tab w:val="left" w:pos="10076"/>
+          <w:tab w:val="left" w:pos="10992"/>
+          <w:tab w:val="left" w:pos="11908"/>
+          <w:tab w:val="left" w:pos="12824"/>
+          <w:tab w:val="left" w:pos="13740"/>
+          <w:tab w:val="left" w:pos="14656"/>
+        </w:tabs>
+        <w:spacing w:after="0" w:line="240" w:lineRule="auto"/>
+        <w:rPr>
+          <w:rFonts w:ascii="Courier New" w:eastAsia="Times New Roman" w:hAnsi="Courier New" w:cs="Courier New"/>
+          <w:color w:val="A9B7C6"/>
+          <w:sz w:val="20"/>
+          <w:szCs w:val="20"/>
+          <w:lang w:eastAsia="tr-TR"/>
+        </w:rPr>
+      </w:pPr>
+      <w:proofErr w:type="spellStart"/>
+      <w:r>
+        <w:rPr>
+          <w:rFonts w:ascii="Courier New" w:eastAsia="Times New Roman" w:hAnsi="Courier New" w:cs="Courier New"/>
+          <w:color w:val="CC7832"/>
+          <w:sz w:val="20"/>
+          <w:szCs w:val="20"/>
+          <w:lang w:eastAsia="tr-TR"/>
+        </w:rPr>
+        <w:t>new</w:t>
+      </w:r>
+      <w:proofErr w:type="spellEnd"/>
+      <w:r>
+        <w:rPr>
+          <w:rFonts w:ascii="Courier New" w:eastAsia="Times New Roman" w:hAnsi="Courier New" w:cs="Courier New"/>
+          <w:color w:val="CC7832"/>
+          <w:sz w:val="20"/>
+          <w:szCs w:val="20"/>
+          <w:lang w:eastAsia="tr-TR"/>
+        </w:rPr>
+        <w:t xml:space="preserve"> </w:t>
+      </w:r>
+      <w:proofErr w:type="spellStart"/>
+      <w:r>
+        <w:rPr>
+          <w:rFonts w:ascii="Courier New" w:eastAsia="Times New Roman" w:hAnsi="Courier New" w:cs="Courier New"/>
+          <w:color w:val="A9B7C6"/>
+          <w:sz w:val="20"/>
+          <w:szCs w:val="20"/>
+          <w:lang w:eastAsia="tr-TR"/>
+        </w:rPr>
+        <w:t>AsyncTask</w:t>
+      </w:r>
+      <w:proofErr w:type="spellEnd"/>
+      <w:r>
+        <w:rPr>
+          <w:rFonts w:ascii="Courier New" w:eastAsia="Times New Roman" w:hAnsi="Courier New" w:cs="Courier New"/>
+          <w:color w:val="A9B7C6"/>
+          <w:sz w:val="20"/>
+          <w:szCs w:val="20"/>
+          <w:lang w:eastAsia="tr-TR"/>
+        </w:rPr>
+        <w:t>&lt;</w:t>
+      </w:r>
+      <w:proofErr w:type="spellStart"/>
+      <w:r>
+        <w:rPr>
+          <w:rFonts w:ascii="Courier New" w:eastAsia="Times New Roman" w:hAnsi="Courier New" w:cs="Courier New"/>
+          <w:color w:val="A9B7C6"/>
+          <w:sz w:val="20"/>
+          <w:szCs w:val="20"/>
+          <w:lang w:eastAsia="tr-TR"/>
+        </w:rPr>
+        <w:t>Void</w:t>
+      </w:r>
+      <w:proofErr w:type="spellEnd"/>
+      <w:r>
+        <w:rPr>
+          <w:rFonts w:ascii="Courier New" w:eastAsia="Times New Roman" w:hAnsi="Courier New" w:cs="Courier New"/>
+          <w:color w:val="CC7832"/>
+          <w:sz w:val="20"/>
+          <w:szCs w:val="20"/>
+          <w:lang w:eastAsia="tr-TR"/>
+        </w:rPr>
+        <w:t xml:space="preserve">, </w:t>
+      </w:r>
+      <w:proofErr w:type="spellStart"/>
+      <w:r>
+        <w:rPr>
+          <w:rFonts w:ascii="Courier New" w:eastAsia="Times New Roman" w:hAnsi="Courier New" w:cs="Courier New"/>
+          <w:color w:val="A9B7C6"/>
+          <w:sz w:val="20"/>
+          <w:szCs w:val="20"/>
+          <w:lang w:eastAsia="tr-TR"/>
+        </w:rPr>
+        <w:t>Void</w:t>
+      </w:r>
+      <w:proofErr w:type="spellEnd"/>
+      <w:r>
+        <w:rPr>
+          <w:rFonts w:ascii="Courier New" w:eastAsia="Times New Roman" w:hAnsi="Courier New" w:cs="Courier New"/>
+          <w:color w:val="CC7832"/>
+          <w:sz w:val="20"/>
+          <w:szCs w:val="20"/>
+          <w:lang w:eastAsia="tr-TR"/>
+        </w:rPr>
+        <w:t xml:space="preserve">, </w:t>
+      </w:r>
+      <w:proofErr w:type="spellStart"/>
+      <w:r>
+        <w:rPr>
+          <w:rFonts w:ascii="Courier New" w:eastAsia="Times New Roman" w:hAnsi="Courier New" w:cs="Courier New"/>
+          <w:color w:val="A9B7C6"/>
+          <w:sz w:val="20"/>
+          <w:szCs w:val="20"/>
+          <w:lang w:eastAsia="tr-TR"/>
+        </w:rPr>
+        <w:t>ClarifaiResponse</w:t>
+      </w:r>
+      <w:proofErr w:type="spellEnd"/>
+      <w:r>
+        <w:rPr>
+          <w:rFonts w:ascii="Courier New" w:eastAsia="Times New Roman" w:hAnsi="Courier New" w:cs="Courier New"/>
+          <w:color w:val="A9B7C6"/>
+          <w:sz w:val="20"/>
+          <w:szCs w:val="20"/>
+          <w:lang w:eastAsia="tr-TR"/>
+        </w:rPr>
+        <w:t>&lt;</w:t>
+      </w:r>
+      <w:proofErr w:type="spellStart"/>
+      <w:r>
+        <w:rPr>
+          <w:rFonts w:ascii="Courier New" w:eastAsia="Times New Roman" w:hAnsi="Courier New" w:cs="Courier New"/>
+          <w:color w:val="A9B7C6"/>
+          <w:sz w:val="20"/>
+          <w:szCs w:val="20"/>
+          <w:lang w:eastAsia="tr-TR"/>
+        </w:rPr>
+        <w:t>List</w:t>
+      </w:r>
+      <w:proofErr w:type="spellEnd"/>
+      <w:r>
+        <w:rPr>
+          <w:rFonts w:ascii="Courier New" w:eastAsia="Times New Roman" w:hAnsi="Courier New" w:cs="Courier New"/>
+          <w:color w:val="A9B7C6"/>
+          <w:sz w:val="20"/>
+          <w:szCs w:val="20"/>
+          <w:lang w:eastAsia="tr-TR"/>
+        </w:rPr>
+        <w:t>&lt;</w:t>
+      </w:r>
+      <w:proofErr w:type="spellStart"/>
+      <w:r>
+        <w:rPr>
+          <w:rFonts w:ascii="Courier New" w:eastAsia="Times New Roman" w:hAnsi="Courier New" w:cs="Courier New"/>
+          <w:color w:val="A9B7C6"/>
+          <w:sz w:val="20"/>
+          <w:szCs w:val="20"/>
+          <w:lang w:eastAsia="tr-TR"/>
+        </w:rPr>
+        <w:t>ClarifaiOutput</w:t>
+      </w:r>
+      <w:proofErr w:type="spellEnd"/>
+      <w:r>
+        <w:rPr>
+          <w:rFonts w:ascii="Courier New" w:eastAsia="Times New Roman" w:hAnsi="Courier New" w:cs="Courier New"/>
+          <w:color w:val="A9B7C6"/>
+          <w:sz w:val="20"/>
+          <w:szCs w:val="20"/>
+          <w:lang w:eastAsia="tr-TR"/>
+        </w:rPr>
+        <w:t>&lt;</w:t>
+      </w:r>
+      <w:proofErr w:type="spellStart"/>
+      <w:r>
+        <w:rPr>
+          <w:rFonts w:ascii="Courier New" w:eastAsia="Times New Roman" w:hAnsi="Courier New" w:cs="Courier New"/>
+          <w:color w:val="A9B7C6"/>
+          <w:sz w:val="20"/>
+          <w:szCs w:val="20"/>
+          <w:lang w:eastAsia="tr-TR"/>
+        </w:rPr>
+        <w:t>Concept</w:t>
+      </w:r>
+      <w:proofErr w:type="spellEnd"/>
+      <w:r>
+        <w:rPr>
+          <w:rFonts w:ascii="Courier New" w:eastAsia="Times New Roman" w:hAnsi="Courier New" w:cs="Courier New"/>
+          <w:color w:val="A9B7C6"/>
+          <w:sz w:val="20"/>
+          <w:szCs w:val="20"/>
+          <w:lang w:eastAsia="tr-TR"/>
+        </w:rPr>
+        <w:t>&gt;&gt;&gt;&gt;() {</w:t>
+      </w:r>
+      <w:r>
+        <w:rPr>
+          <w:rFonts w:ascii="Courier New" w:eastAsia="Times New Roman" w:hAnsi="Courier New" w:cs="Courier New"/>
+          <w:color w:val="A9B7C6"/>
+          <w:sz w:val="20"/>
+          <w:szCs w:val="20"/>
+          <w:lang w:eastAsia="tr-TR"/>
+        </w:rPr>
+        <w:br/>
+      </w:r>
+      <w:r>
+        <w:rPr>
+          <w:rFonts w:ascii="Courier New" w:eastAsia="Times New Roman" w:hAnsi="Courier New" w:cs="Courier New"/>
+          <w:color w:val="BBB529"/>
+          <w:sz w:val="20"/>
+          <w:szCs w:val="20"/>
+          <w:lang w:eastAsia="tr-TR"/>
+        </w:rPr>
+        <w:t>@</w:t>
+      </w:r>
+      <w:proofErr w:type="spellStart"/>
+      <w:r>
+        <w:rPr>
+          <w:rFonts w:ascii="Courier New" w:eastAsia="Times New Roman" w:hAnsi="Courier New" w:cs="Courier New"/>
+          <w:color w:val="BBB529"/>
+          <w:sz w:val="20"/>
+          <w:szCs w:val="20"/>
+          <w:lang w:eastAsia="tr-TR"/>
+        </w:rPr>
+        <w:t>Override</w:t>
+      </w:r>
+      <w:proofErr w:type="spellEnd"/>
+      <w:r>
+        <w:rPr>
+          <w:rFonts w:ascii="Courier New" w:eastAsia="Times New Roman" w:hAnsi="Courier New" w:cs="Courier New"/>
+          <w:color w:val="BBB529"/>
+          <w:sz w:val="20"/>
+          <w:szCs w:val="20"/>
+          <w:lang w:eastAsia="tr-TR"/>
+        </w:rPr>
+        <w:t xml:space="preserve"> </w:t>
+      </w:r>
+      <w:proofErr w:type="spellStart"/>
+      <w:r>
+        <w:rPr>
+          <w:rFonts w:ascii="Courier New" w:eastAsia="Times New Roman" w:hAnsi="Courier New" w:cs="Courier New"/>
+          <w:color w:val="CC7832"/>
+          <w:sz w:val="20"/>
+          <w:szCs w:val="20"/>
+          <w:lang w:eastAsia="tr-TR"/>
+        </w:rPr>
+        <w:t>protected</w:t>
+      </w:r>
+      <w:proofErr w:type="spellEnd"/>
+      <w:r>
+        <w:rPr>
+          <w:rFonts w:ascii="Courier New" w:eastAsia="Times New Roman" w:hAnsi="Courier New" w:cs="Courier New"/>
+          <w:color w:val="CC7832"/>
+          <w:sz w:val="20"/>
+          <w:szCs w:val="20"/>
+          <w:lang w:eastAsia="tr-TR"/>
+        </w:rPr>
+        <w:t xml:space="preserve"> </w:t>
+      </w:r>
+      <w:r>
+        <w:rPr>
+          <w:rFonts w:ascii="Courier New" w:eastAsia="Times New Roman" w:hAnsi="Courier New" w:cs="Courier New"/>
+          <w:color w:val="A9B7C6"/>
+          <w:sz w:val="20"/>
+          <w:szCs w:val="20"/>
+          <w:lang w:eastAsia="tr-TR"/>
+        </w:rPr>
+        <w:t>ClarifaiResponse&lt;List&lt;ClarifaiOutput&lt;Concept&gt;&gt;&gt;</w:t>
+      </w:r>
+      <w:r>
+        <w:rPr>
+          <w:rFonts w:ascii="Courier New" w:eastAsia="Times New Roman" w:hAnsi="Courier New" w:cs="Courier New"/>
+          <w:color w:val="FFC66D"/>
+          <w:sz w:val="20"/>
+          <w:szCs w:val="20"/>
+          <w:lang w:eastAsia="tr-TR"/>
+        </w:rPr>
+        <w:t>doInBackground</w:t>
+      </w:r>
+      <w:proofErr w:type="gramStart"/>
+      <w:r>
+        <w:rPr>
+          <w:rFonts w:ascii="Courier New" w:eastAsia="Times New Roman" w:hAnsi="Courier New" w:cs="Courier New"/>
+          <w:color w:val="A9B7C6"/>
+          <w:sz w:val="20"/>
+          <w:szCs w:val="20"/>
+          <w:lang w:eastAsia="tr-TR"/>
+        </w:rPr>
+        <w:t>(</w:t>
+      </w:r>
+      <w:proofErr w:type="gramEnd"/>
+      <w:r>
+        <w:rPr>
+          <w:rFonts w:ascii="Courier New" w:eastAsia="Times New Roman" w:hAnsi="Courier New" w:cs="Courier New"/>
+          <w:color w:val="A9B7C6"/>
+          <w:sz w:val="20"/>
+          <w:szCs w:val="20"/>
+          <w:lang w:eastAsia="tr-TR"/>
+        </w:rPr>
+        <w:t xml:space="preserve">Void... </w:t>
+      </w:r>
+      <w:proofErr w:type="spellStart"/>
+      <w:r>
+        <w:rPr>
+          <w:rFonts w:ascii="Courier New" w:eastAsia="Times New Roman" w:hAnsi="Courier New" w:cs="Courier New"/>
+          <w:color w:val="A9B7C6"/>
+          <w:sz w:val="20"/>
+          <w:szCs w:val="20"/>
+          <w:lang w:eastAsia="tr-TR"/>
+        </w:rPr>
+        <w:t>params</w:t>
+      </w:r>
+      <w:proofErr w:type="spellEnd"/>
+      <w:r>
+        <w:rPr>
+          <w:rFonts w:ascii="Courier New" w:eastAsia="Times New Roman" w:hAnsi="Courier New" w:cs="Courier New"/>
+          <w:color w:val="A9B7C6"/>
+          <w:sz w:val="20"/>
+          <w:szCs w:val="20"/>
+          <w:lang w:eastAsia="tr-TR"/>
+        </w:rPr>
+        <w:t>) {</w:t>
+      </w:r>
+      <w:r>
+        <w:rPr>
+          <w:rFonts w:ascii="Courier New" w:eastAsia="Times New Roman" w:hAnsi="Courier New" w:cs="Courier New"/>
+          <w:color w:val="A9B7C6"/>
+          <w:sz w:val="20"/>
+          <w:szCs w:val="20"/>
+          <w:lang w:eastAsia="tr-TR"/>
+        </w:rPr>
+        <w:br/>
+      </w:r>
+      <w:r>
+        <w:rPr>
+          <w:rFonts w:ascii="Courier New" w:eastAsia="Times New Roman" w:hAnsi="Courier New" w:cs="Courier New"/>
+          <w:color w:val="808080"/>
+          <w:sz w:val="20"/>
+          <w:szCs w:val="20"/>
+          <w:lang w:eastAsia="tr-TR"/>
+        </w:rPr>
+        <w:t xml:space="preserve">// </w:t>
+      </w:r>
+      <w:proofErr w:type="spellStart"/>
+      <w:r>
+        <w:rPr>
+          <w:rFonts w:ascii="Courier New" w:eastAsia="Times New Roman" w:hAnsi="Courier New" w:cs="Courier New"/>
+          <w:color w:val="808080"/>
+          <w:sz w:val="20"/>
+          <w:szCs w:val="20"/>
+          <w:lang w:eastAsia="tr-TR"/>
+        </w:rPr>
+        <w:t>The</w:t>
+      </w:r>
+      <w:proofErr w:type="spellEnd"/>
+      <w:r>
+        <w:rPr>
+          <w:rFonts w:ascii="Courier New" w:eastAsia="Times New Roman" w:hAnsi="Courier New" w:cs="Courier New"/>
+          <w:color w:val="808080"/>
+          <w:sz w:val="20"/>
+          <w:szCs w:val="20"/>
+          <w:lang w:eastAsia="tr-TR"/>
+        </w:rPr>
+        <w:t xml:space="preserve"> </w:t>
+      </w:r>
+      <w:proofErr w:type="spellStart"/>
+      <w:r>
+        <w:rPr>
+          <w:rFonts w:ascii="Courier New" w:eastAsia="Times New Roman" w:hAnsi="Courier New" w:cs="Courier New"/>
+          <w:color w:val="808080"/>
+          <w:sz w:val="20"/>
+          <w:szCs w:val="20"/>
+          <w:lang w:eastAsia="tr-TR"/>
+        </w:rPr>
+        <w:t>default</w:t>
+      </w:r>
+      <w:proofErr w:type="spellEnd"/>
+      <w:r>
+        <w:rPr>
+          <w:rFonts w:ascii="Courier New" w:eastAsia="Times New Roman" w:hAnsi="Courier New" w:cs="Courier New"/>
+          <w:color w:val="808080"/>
+          <w:sz w:val="20"/>
+          <w:szCs w:val="20"/>
+          <w:lang w:eastAsia="tr-TR"/>
+        </w:rPr>
+        <w:t xml:space="preserve"> </w:t>
+      </w:r>
+      <w:proofErr w:type="spellStart"/>
+      <w:r>
+        <w:rPr>
+          <w:rFonts w:ascii="Courier New" w:eastAsia="Times New Roman" w:hAnsi="Courier New" w:cs="Courier New"/>
+          <w:color w:val="808080"/>
+          <w:sz w:val="20"/>
+          <w:szCs w:val="20"/>
+          <w:lang w:eastAsia="tr-TR"/>
+        </w:rPr>
+        <w:t>Clarifai</w:t>
+      </w:r>
+      <w:proofErr w:type="spellEnd"/>
+      <w:r>
+        <w:rPr>
+          <w:rFonts w:ascii="Courier New" w:eastAsia="Times New Roman" w:hAnsi="Courier New" w:cs="Courier New"/>
+          <w:color w:val="808080"/>
+          <w:sz w:val="20"/>
+          <w:szCs w:val="20"/>
+          <w:lang w:eastAsia="tr-TR"/>
+        </w:rPr>
+        <w:t xml:space="preserve"> model </w:t>
+      </w:r>
+      <w:proofErr w:type="spellStart"/>
+      <w:r>
+        <w:rPr>
+          <w:rFonts w:ascii="Courier New" w:eastAsia="Times New Roman" w:hAnsi="Courier New" w:cs="Courier New"/>
+          <w:color w:val="808080"/>
+          <w:sz w:val="20"/>
+          <w:szCs w:val="20"/>
+          <w:lang w:eastAsia="tr-TR"/>
+        </w:rPr>
+        <w:t>that</w:t>
+      </w:r>
+      <w:proofErr w:type="spellEnd"/>
+      <w:r>
+        <w:rPr>
+          <w:rFonts w:ascii="Courier New" w:eastAsia="Times New Roman" w:hAnsi="Courier New" w:cs="Courier New"/>
+          <w:color w:val="808080"/>
+          <w:sz w:val="20"/>
+          <w:szCs w:val="20"/>
+          <w:lang w:eastAsia="tr-TR"/>
+        </w:rPr>
+        <w:t xml:space="preserve"> </w:t>
+      </w:r>
+      <w:proofErr w:type="spellStart"/>
+      <w:r>
+        <w:rPr>
+          <w:rFonts w:ascii="Courier New" w:eastAsia="Times New Roman" w:hAnsi="Courier New" w:cs="Courier New"/>
+          <w:color w:val="808080"/>
+          <w:sz w:val="20"/>
+          <w:szCs w:val="20"/>
+          <w:lang w:eastAsia="tr-TR"/>
+        </w:rPr>
+        <w:t>identifies</w:t>
+      </w:r>
+      <w:proofErr w:type="spellEnd"/>
+      <w:r>
+        <w:rPr>
+          <w:rFonts w:ascii="Courier New" w:eastAsia="Times New Roman" w:hAnsi="Courier New" w:cs="Courier New"/>
+          <w:color w:val="808080"/>
+          <w:sz w:val="20"/>
+          <w:szCs w:val="20"/>
+          <w:lang w:eastAsia="tr-TR"/>
+        </w:rPr>
+        <w:t xml:space="preserve"> </w:t>
+      </w:r>
+      <w:proofErr w:type="spellStart"/>
+      <w:r>
+        <w:rPr>
+          <w:rFonts w:ascii="Courier New" w:eastAsia="Times New Roman" w:hAnsi="Courier New" w:cs="Courier New"/>
+          <w:color w:val="808080"/>
+          <w:sz w:val="20"/>
+          <w:szCs w:val="20"/>
+          <w:lang w:eastAsia="tr-TR"/>
+        </w:rPr>
+        <w:t>concepts</w:t>
+      </w:r>
+      <w:proofErr w:type="spellEnd"/>
+      <w:r>
+        <w:rPr>
+          <w:rFonts w:ascii="Courier New" w:eastAsia="Times New Roman" w:hAnsi="Courier New" w:cs="Courier New"/>
+          <w:color w:val="808080"/>
+          <w:sz w:val="20"/>
+          <w:szCs w:val="20"/>
+          <w:lang w:eastAsia="tr-TR"/>
+        </w:rPr>
+        <w:t xml:space="preserve"> in </w:t>
+      </w:r>
+      <w:proofErr w:type="spellStart"/>
+      <w:r>
+        <w:rPr>
+          <w:rFonts w:ascii="Courier New" w:eastAsia="Times New Roman" w:hAnsi="Courier New" w:cs="Courier New"/>
+          <w:color w:val="808080"/>
+          <w:sz w:val="20"/>
+          <w:szCs w:val="20"/>
+          <w:lang w:eastAsia="tr-TR"/>
+        </w:rPr>
+        <w:t>images</w:t>
+      </w:r>
+      <w:proofErr w:type="spellEnd"/>
+      <w:r>
+        <w:rPr>
+          <w:rFonts w:ascii="Courier New" w:eastAsia="Times New Roman" w:hAnsi="Courier New" w:cs="Courier New"/>
+          <w:color w:val="808080"/>
+          <w:sz w:val="20"/>
+          <w:szCs w:val="20"/>
+          <w:lang w:eastAsia="tr-TR"/>
+        </w:rPr>
+        <w:br/>
+      </w:r>
+      <w:r>
+        <w:rPr>
+          <w:rFonts w:ascii="Courier New" w:eastAsia="Times New Roman" w:hAnsi="Courier New" w:cs="Courier New"/>
+          <w:color w:val="CC7832"/>
+          <w:sz w:val="20"/>
+          <w:szCs w:val="20"/>
+          <w:lang w:eastAsia="tr-TR"/>
+        </w:rPr>
+        <w:t xml:space="preserve">final </w:t>
+      </w:r>
+      <w:proofErr w:type="spellStart"/>
+      <w:r>
+        <w:rPr>
+          <w:rFonts w:ascii="Courier New" w:eastAsia="Times New Roman" w:hAnsi="Courier New" w:cs="Courier New"/>
+          <w:color w:val="A9B7C6"/>
+          <w:sz w:val="20"/>
+          <w:szCs w:val="20"/>
+          <w:lang w:eastAsia="tr-TR"/>
+        </w:rPr>
+        <w:t>ConceptModel</w:t>
+      </w:r>
+      <w:proofErr w:type="spellEnd"/>
+      <w:r>
+        <w:rPr>
+          <w:rFonts w:ascii="Courier New" w:eastAsia="Times New Roman" w:hAnsi="Courier New" w:cs="Courier New"/>
+          <w:color w:val="A9B7C6"/>
+          <w:sz w:val="20"/>
+          <w:szCs w:val="20"/>
+          <w:lang w:eastAsia="tr-TR"/>
+        </w:rPr>
+        <w:t xml:space="preserve"> </w:t>
+      </w:r>
+      <w:proofErr w:type="spellStart"/>
+      <w:r>
+        <w:rPr>
+          <w:rFonts w:ascii="Courier New" w:eastAsia="Times New Roman" w:hAnsi="Courier New" w:cs="Courier New"/>
+          <w:color w:val="A9B7C6"/>
+          <w:sz w:val="20"/>
+          <w:szCs w:val="20"/>
+          <w:lang w:eastAsia="tr-TR"/>
+        </w:rPr>
+        <w:t>generalModel</w:t>
+      </w:r>
+      <w:proofErr w:type="spellEnd"/>
+      <w:r>
+        <w:rPr>
+          <w:rFonts w:ascii="Courier New" w:eastAsia="Times New Roman" w:hAnsi="Courier New" w:cs="Courier New"/>
+          <w:color w:val="A9B7C6"/>
+          <w:sz w:val="20"/>
+          <w:szCs w:val="20"/>
+          <w:lang w:eastAsia="tr-TR"/>
+        </w:rPr>
+        <w:t xml:space="preserve"> = </w:t>
+      </w:r>
+      <w:proofErr w:type="spellStart"/>
+      <w:proofErr w:type="gramStart"/>
+      <w:r>
+        <w:rPr>
+          <w:rFonts w:ascii="Courier New" w:eastAsia="Times New Roman" w:hAnsi="Courier New" w:cs="Courier New"/>
+          <w:color w:val="A9B7C6"/>
+          <w:sz w:val="20"/>
+          <w:szCs w:val="20"/>
+          <w:lang w:eastAsia="tr-TR"/>
+        </w:rPr>
+        <w:t>App</w:t>
+      </w:r>
+      <w:proofErr w:type="spellEnd"/>
+      <w:r>
+        <w:rPr>
+          <w:rFonts w:ascii="Courier New" w:eastAsia="Times New Roman" w:hAnsi="Courier New" w:cs="Courier New"/>
+          <w:color w:val="A9B7C6"/>
+          <w:sz w:val="20"/>
+          <w:szCs w:val="20"/>
+          <w:lang w:eastAsia="tr-TR"/>
+        </w:rPr>
+        <w:t>.</w:t>
+      </w:r>
+      <w:proofErr w:type="spellStart"/>
+      <w:r>
+        <w:rPr>
+          <w:rFonts w:ascii="Courier New" w:eastAsia="Times New Roman" w:hAnsi="Courier New" w:cs="Courier New"/>
+          <w:i/>
+          <w:iCs/>
+          <w:color w:val="A9B7C6"/>
+          <w:sz w:val="20"/>
+          <w:szCs w:val="20"/>
+          <w:lang w:eastAsia="tr-TR"/>
+        </w:rPr>
+        <w:t>get</w:t>
+      </w:r>
+      <w:proofErr w:type="spellEnd"/>
+      <w:proofErr w:type="gramEnd"/>
+      <w:r>
+        <w:rPr>
+          <w:rFonts w:ascii="Courier New" w:eastAsia="Times New Roman" w:hAnsi="Courier New" w:cs="Courier New"/>
+          <w:color w:val="A9B7C6"/>
+          <w:sz w:val="20"/>
+          <w:szCs w:val="20"/>
+          <w:lang w:eastAsia="tr-TR"/>
+        </w:rPr>
+        <w:t>().</w:t>
+      </w:r>
+      <w:proofErr w:type="spellStart"/>
+      <w:r>
+        <w:rPr>
+          <w:rFonts w:ascii="Courier New" w:eastAsia="Times New Roman" w:hAnsi="Courier New" w:cs="Courier New"/>
+          <w:color w:val="A9B7C6"/>
+          <w:sz w:val="20"/>
+          <w:szCs w:val="20"/>
+          <w:lang w:eastAsia="tr-TR"/>
+        </w:rPr>
+        <w:t>clarifaiClient</w:t>
+      </w:r>
+      <w:proofErr w:type="spellEnd"/>
+      <w:r>
+        <w:rPr>
+          <w:rFonts w:ascii="Courier New" w:eastAsia="Times New Roman" w:hAnsi="Courier New" w:cs="Courier New"/>
+          <w:color w:val="A9B7C6"/>
+          <w:sz w:val="20"/>
+          <w:szCs w:val="20"/>
+          <w:lang w:eastAsia="tr-TR"/>
+        </w:rPr>
+        <w:t>().</w:t>
+      </w:r>
+      <w:proofErr w:type="spellStart"/>
+      <w:r>
+        <w:rPr>
+          <w:rFonts w:ascii="Courier New" w:eastAsia="Times New Roman" w:hAnsi="Courier New" w:cs="Courier New"/>
+          <w:color w:val="A9B7C6"/>
+          <w:sz w:val="20"/>
+          <w:szCs w:val="20"/>
+          <w:lang w:eastAsia="tr-TR"/>
+        </w:rPr>
+        <w:t>getDefaultModels</w:t>
+      </w:r>
+      <w:proofErr w:type="spellEnd"/>
+      <w:r>
+        <w:rPr>
+          <w:rFonts w:ascii="Courier New" w:eastAsia="Times New Roman" w:hAnsi="Courier New" w:cs="Courier New"/>
+          <w:color w:val="A9B7C6"/>
+          <w:sz w:val="20"/>
+          <w:szCs w:val="20"/>
+          <w:lang w:eastAsia="tr-TR"/>
+        </w:rPr>
+        <w:t>().</w:t>
+      </w:r>
+      <w:proofErr w:type="spellStart"/>
+      <w:r>
+        <w:rPr>
+          <w:rFonts w:ascii="Courier New" w:eastAsia="Times New Roman" w:hAnsi="Courier New" w:cs="Courier New"/>
+          <w:color w:val="A9B7C6"/>
+          <w:sz w:val="20"/>
+          <w:szCs w:val="20"/>
+          <w:lang w:eastAsia="tr-TR"/>
+        </w:rPr>
+        <w:t>generalModel</w:t>
+      </w:r>
+      <w:proofErr w:type="spellEnd"/>
+      <w:r>
+        <w:rPr>
+          <w:rFonts w:ascii="Courier New" w:eastAsia="Times New Roman" w:hAnsi="Courier New" w:cs="Courier New"/>
+          <w:color w:val="A9B7C6"/>
+          <w:sz w:val="20"/>
+          <w:szCs w:val="20"/>
+          <w:lang w:eastAsia="tr-TR"/>
+        </w:rPr>
+        <w:t>()</w:t>
+      </w:r>
+      <w:r>
+        <w:rPr>
+          <w:rFonts w:ascii="Courier New" w:eastAsia="Times New Roman" w:hAnsi="Courier New" w:cs="Courier New"/>
+          <w:color w:val="CC7832"/>
+          <w:sz w:val="20"/>
+          <w:szCs w:val="20"/>
+          <w:lang w:eastAsia="tr-TR"/>
+        </w:rPr>
+        <w:t>;</w:t>
+      </w:r>
+      <w:r>
+        <w:rPr>
+          <w:rFonts w:ascii="Courier New" w:eastAsia="Times New Roman" w:hAnsi="Courier New" w:cs="Courier New"/>
+          <w:color w:val="CC7832"/>
+          <w:sz w:val="20"/>
+          <w:szCs w:val="20"/>
+          <w:lang w:eastAsia="tr-TR"/>
+        </w:rPr>
+        <w:br/>
+      </w:r>
+      <w:r>
+        <w:rPr>
+          <w:rFonts w:ascii="Courier New" w:eastAsia="Times New Roman" w:hAnsi="Courier New" w:cs="Courier New"/>
+          <w:color w:val="CC7832"/>
+          <w:sz w:val="20"/>
+          <w:szCs w:val="20"/>
+          <w:lang w:eastAsia="tr-TR"/>
+        </w:rPr>
+        <w:br/>
+      </w:r>
+      <w:r>
+        <w:rPr>
+          <w:rFonts w:ascii="Courier New" w:eastAsia="Times New Roman" w:hAnsi="Courier New" w:cs="Courier New"/>
+          <w:color w:val="808080"/>
+          <w:sz w:val="20"/>
+          <w:szCs w:val="20"/>
+          <w:lang w:eastAsia="tr-TR"/>
+        </w:rPr>
+        <w:t xml:space="preserve">// </w:t>
+      </w:r>
+      <w:proofErr w:type="spellStart"/>
+      <w:r>
+        <w:rPr>
+          <w:rFonts w:ascii="Courier New" w:eastAsia="Times New Roman" w:hAnsi="Courier New" w:cs="Courier New"/>
+          <w:color w:val="808080"/>
+          <w:sz w:val="20"/>
+          <w:szCs w:val="20"/>
+          <w:lang w:eastAsia="tr-TR"/>
+        </w:rPr>
+        <w:t>Use</w:t>
+      </w:r>
+      <w:proofErr w:type="spellEnd"/>
+      <w:r>
+        <w:rPr>
+          <w:rFonts w:ascii="Courier New" w:eastAsia="Times New Roman" w:hAnsi="Courier New" w:cs="Courier New"/>
+          <w:color w:val="808080"/>
+          <w:sz w:val="20"/>
+          <w:szCs w:val="20"/>
+          <w:lang w:eastAsia="tr-TR"/>
+        </w:rPr>
+        <w:t xml:space="preserve"> </w:t>
+      </w:r>
+      <w:proofErr w:type="spellStart"/>
+      <w:r>
+        <w:rPr>
+          <w:rFonts w:ascii="Courier New" w:eastAsia="Times New Roman" w:hAnsi="Courier New" w:cs="Courier New"/>
+          <w:color w:val="808080"/>
+          <w:sz w:val="20"/>
+          <w:szCs w:val="20"/>
+          <w:lang w:eastAsia="tr-TR"/>
+        </w:rPr>
+        <w:t>this</w:t>
+      </w:r>
+      <w:proofErr w:type="spellEnd"/>
+      <w:r>
+        <w:rPr>
+          <w:rFonts w:ascii="Courier New" w:eastAsia="Times New Roman" w:hAnsi="Courier New" w:cs="Courier New"/>
+          <w:color w:val="808080"/>
+          <w:sz w:val="20"/>
+          <w:szCs w:val="20"/>
+          <w:lang w:eastAsia="tr-TR"/>
+        </w:rPr>
+        <w:t xml:space="preserve"> model </w:t>
+      </w:r>
+      <w:proofErr w:type="spellStart"/>
+      <w:r>
+        <w:rPr>
+          <w:rFonts w:ascii="Courier New" w:eastAsia="Times New Roman" w:hAnsi="Courier New" w:cs="Courier New"/>
+          <w:color w:val="808080"/>
+          <w:sz w:val="20"/>
+          <w:szCs w:val="20"/>
+          <w:lang w:eastAsia="tr-TR"/>
+        </w:rPr>
+        <w:t>to</w:t>
+      </w:r>
+      <w:proofErr w:type="spellEnd"/>
+      <w:r>
+        <w:rPr>
+          <w:rFonts w:ascii="Courier New" w:eastAsia="Times New Roman" w:hAnsi="Courier New" w:cs="Courier New"/>
+          <w:color w:val="808080"/>
+          <w:sz w:val="20"/>
+          <w:szCs w:val="20"/>
+          <w:lang w:eastAsia="tr-TR"/>
+        </w:rPr>
+        <w:t xml:space="preserve"> </w:t>
+      </w:r>
+      <w:proofErr w:type="spellStart"/>
+      <w:r>
+        <w:rPr>
+          <w:rFonts w:ascii="Courier New" w:eastAsia="Times New Roman" w:hAnsi="Courier New" w:cs="Courier New"/>
+          <w:color w:val="808080"/>
+          <w:sz w:val="20"/>
+          <w:szCs w:val="20"/>
+          <w:lang w:eastAsia="tr-TR"/>
+        </w:rPr>
+        <w:t>predict</w:t>
+      </w:r>
+      <w:proofErr w:type="spellEnd"/>
+      <w:r>
+        <w:rPr>
+          <w:rFonts w:ascii="Courier New" w:eastAsia="Times New Roman" w:hAnsi="Courier New" w:cs="Courier New"/>
+          <w:color w:val="808080"/>
+          <w:sz w:val="20"/>
+          <w:szCs w:val="20"/>
+          <w:lang w:eastAsia="tr-TR"/>
+        </w:rPr>
+        <w:t xml:space="preserve">, </w:t>
+      </w:r>
+      <w:proofErr w:type="spellStart"/>
+      <w:r>
+        <w:rPr>
+          <w:rFonts w:ascii="Courier New" w:eastAsia="Times New Roman" w:hAnsi="Courier New" w:cs="Courier New"/>
+          <w:color w:val="808080"/>
+          <w:sz w:val="20"/>
+          <w:szCs w:val="20"/>
+          <w:lang w:eastAsia="tr-TR"/>
+        </w:rPr>
+        <w:t>with</w:t>
+      </w:r>
+      <w:proofErr w:type="spellEnd"/>
+      <w:r>
+        <w:rPr>
+          <w:rFonts w:ascii="Courier New" w:eastAsia="Times New Roman" w:hAnsi="Courier New" w:cs="Courier New"/>
+          <w:color w:val="808080"/>
+          <w:sz w:val="20"/>
+          <w:szCs w:val="20"/>
+          <w:lang w:eastAsia="tr-TR"/>
+        </w:rPr>
+        <w:t xml:space="preserve"> </w:t>
+      </w:r>
+      <w:proofErr w:type="spellStart"/>
+      <w:r>
+        <w:rPr>
+          <w:rFonts w:ascii="Courier New" w:eastAsia="Times New Roman" w:hAnsi="Courier New" w:cs="Courier New"/>
+          <w:color w:val="808080"/>
+          <w:sz w:val="20"/>
+          <w:szCs w:val="20"/>
+          <w:lang w:eastAsia="tr-TR"/>
+        </w:rPr>
+        <w:t>the</w:t>
+      </w:r>
+      <w:proofErr w:type="spellEnd"/>
+      <w:r>
+        <w:rPr>
+          <w:rFonts w:ascii="Courier New" w:eastAsia="Times New Roman" w:hAnsi="Courier New" w:cs="Courier New"/>
+          <w:color w:val="808080"/>
+          <w:sz w:val="20"/>
+          <w:szCs w:val="20"/>
+          <w:lang w:eastAsia="tr-TR"/>
+        </w:rPr>
+        <w:t xml:space="preserve"> </w:t>
+      </w:r>
+      <w:proofErr w:type="spellStart"/>
+      <w:r>
+        <w:rPr>
+          <w:rFonts w:ascii="Courier New" w:eastAsia="Times New Roman" w:hAnsi="Courier New" w:cs="Courier New"/>
+          <w:color w:val="808080"/>
+          <w:sz w:val="20"/>
+          <w:szCs w:val="20"/>
+          <w:lang w:eastAsia="tr-TR"/>
+        </w:rPr>
+        <w:t>image</w:t>
+      </w:r>
+      <w:proofErr w:type="spellEnd"/>
+      <w:r>
+        <w:rPr>
+          <w:rFonts w:ascii="Courier New" w:eastAsia="Times New Roman" w:hAnsi="Courier New" w:cs="Courier New"/>
+          <w:color w:val="808080"/>
+          <w:sz w:val="20"/>
+          <w:szCs w:val="20"/>
+          <w:lang w:eastAsia="tr-TR"/>
+        </w:rPr>
+        <w:t xml:space="preserve"> </w:t>
+      </w:r>
+      <w:proofErr w:type="spellStart"/>
+      <w:r>
+        <w:rPr>
+          <w:rFonts w:ascii="Courier New" w:eastAsia="Times New Roman" w:hAnsi="Courier New" w:cs="Courier New"/>
+          <w:color w:val="808080"/>
+          <w:sz w:val="20"/>
+          <w:szCs w:val="20"/>
+          <w:lang w:eastAsia="tr-TR"/>
+        </w:rPr>
+        <w:t>that</w:t>
+      </w:r>
+      <w:proofErr w:type="spellEnd"/>
+      <w:r>
+        <w:rPr>
+          <w:rFonts w:ascii="Courier New" w:eastAsia="Times New Roman" w:hAnsi="Courier New" w:cs="Courier New"/>
+          <w:color w:val="808080"/>
+          <w:sz w:val="20"/>
+          <w:szCs w:val="20"/>
+          <w:lang w:eastAsia="tr-TR"/>
+        </w:rPr>
+        <w:t xml:space="preserve"> </w:t>
+      </w:r>
+      <w:proofErr w:type="spellStart"/>
+      <w:r>
+        <w:rPr>
+          <w:rFonts w:ascii="Courier New" w:eastAsia="Times New Roman" w:hAnsi="Courier New" w:cs="Courier New"/>
+          <w:color w:val="808080"/>
+          <w:sz w:val="20"/>
+          <w:szCs w:val="20"/>
+          <w:lang w:eastAsia="tr-TR"/>
+        </w:rPr>
+        <w:t>the</w:t>
+      </w:r>
+      <w:proofErr w:type="spellEnd"/>
+      <w:r>
+        <w:rPr>
+          <w:rFonts w:ascii="Courier New" w:eastAsia="Times New Roman" w:hAnsi="Courier New" w:cs="Courier New"/>
+          <w:color w:val="808080"/>
+          <w:sz w:val="20"/>
+          <w:szCs w:val="20"/>
+          <w:lang w:eastAsia="tr-TR"/>
+        </w:rPr>
+        <w:t xml:space="preserve"> </w:t>
+      </w:r>
+      <w:proofErr w:type="spellStart"/>
+      <w:r>
+        <w:rPr>
+          <w:rFonts w:ascii="Courier New" w:eastAsia="Times New Roman" w:hAnsi="Courier New" w:cs="Courier New"/>
+          <w:color w:val="808080"/>
+          <w:sz w:val="20"/>
+          <w:szCs w:val="20"/>
+          <w:lang w:eastAsia="tr-TR"/>
+        </w:rPr>
+        <w:t>user</w:t>
+      </w:r>
+      <w:proofErr w:type="spellEnd"/>
+      <w:r>
+        <w:rPr>
+          <w:rFonts w:ascii="Courier New" w:eastAsia="Times New Roman" w:hAnsi="Courier New" w:cs="Courier New"/>
+          <w:color w:val="808080"/>
+          <w:sz w:val="20"/>
+          <w:szCs w:val="20"/>
+          <w:lang w:eastAsia="tr-TR"/>
+        </w:rPr>
+        <w:t xml:space="preserve"> </w:t>
+      </w:r>
+      <w:proofErr w:type="spellStart"/>
+      <w:r>
+        <w:rPr>
+          <w:rFonts w:ascii="Courier New" w:eastAsia="Times New Roman" w:hAnsi="Courier New" w:cs="Courier New"/>
+          <w:color w:val="808080"/>
+          <w:sz w:val="20"/>
+          <w:szCs w:val="20"/>
+          <w:lang w:eastAsia="tr-TR"/>
+        </w:rPr>
+        <w:t>just</w:t>
+      </w:r>
+      <w:proofErr w:type="spellEnd"/>
+      <w:r>
+        <w:rPr>
+          <w:rFonts w:ascii="Courier New" w:eastAsia="Times New Roman" w:hAnsi="Courier New" w:cs="Courier New"/>
+          <w:color w:val="808080"/>
+          <w:sz w:val="20"/>
+          <w:szCs w:val="20"/>
+          <w:lang w:eastAsia="tr-TR"/>
+        </w:rPr>
+        <w:t xml:space="preserve"> </w:t>
+      </w:r>
+      <w:proofErr w:type="spellStart"/>
+      <w:r>
+        <w:rPr>
+          <w:rFonts w:ascii="Courier New" w:eastAsia="Times New Roman" w:hAnsi="Courier New" w:cs="Courier New"/>
+          <w:color w:val="808080"/>
+          <w:sz w:val="20"/>
+          <w:szCs w:val="20"/>
+          <w:lang w:eastAsia="tr-TR"/>
+        </w:rPr>
+        <w:t>selected</w:t>
+      </w:r>
+      <w:proofErr w:type="spellEnd"/>
+      <w:r>
+        <w:rPr>
+          <w:rFonts w:ascii="Courier New" w:eastAsia="Times New Roman" w:hAnsi="Courier New" w:cs="Courier New"/>
+          <w:color w:val="808080"/>
+          <w:sz w:val="20"/>
+          <w:szCs w:val="20"/>
+          <w:lang w:eastAsia="tr-TR"/>
+        </w:rPr>
+        <w:t xml:space="preserve"> as </w:t>
+      </w:r>
+      <w:proofErr w:type="spellStart"/>
+      <w:r>
+        <w:rPr>
+          <w:rFonts w:ascii="Courier New" w:eastAsia="Times New Roman" w:hAnsi="Courier New" w:cs="Courier New"/>
+          <w:color w:val="808080"/>
+          <w:sz w:val="20"/>
+          <w:szCs w:val="20"/>
+          <w:lang w:eastAsia="tr-TR"/>
+        </w:rPr>
+        <w:t>the</w:t>
+      </w:r>
+      <w:proofErr w:type="spellEnd"/>
+      <w:r>
+        <w:rPr>
+          <w:rFonts w:ascii="Courier New" w:eastAsia="Times New Roman" w:hAnsi="Courier New" w:cs="Courier New"/>
+          <w:color w:val="808080"/>
+          <w:sz w:val="20"/>
+          <w:szCs w:val="20"/>
+          <w:lang w:eastAsia="tr-TR"/>
+        </w:rPr>
+        <w:t xml:space="preserve"> </w:t>
+      </w:r>
+      <w:proofErr w:type="spellStart"/>
+      <w:r>
+        <w:rPr>
+          <w:rFonts w:ascii="Courier New" w:eastAsia="Times New Roman" w:hAnsi="Courier New" w:cs="Courier New"/>
+          <w:color w:val="808080"/>
+          <w:sz w:val="20"/>
+          <w:szCs w:val="20"/>
+          <w:lang w:eastAsia="tr-TR"/>
+        </w:rPr>
+        <w:t>input</w:t>
+      </w:r>
+      <w:proofErr w:type="spellEnd"/>
+      <w:r>
+        <w:rPr>
+          <w:rFonts w:ascii="Courier New" w:eastAsia="Times New Roman" w:hAnsi="Courier New" w:cs="Courier New"/>
+          <w:color w:val="808080"/>
+          <w:sz w:val="20"/>
+          <w:szCs w:val="20"/>
+          <w:lang w:eastAsia="tr-TR"/>
+        </w:rPr>
+        <w:br/>
+      </w:r>
+      <w:proofErr w:type="spellStart"/>
+      <w:r>
+        <w:rPr>
+          <w:rFonts w:ascii="Courier New" w:eastAsia="Times New Roman" w:hAnsi="Courier New" w:cs="Courier New"/>
+          <w:color w:val="CC7832"/>
+          <w:sz w:val="20"/>
+          <w:szCs w:val="20"/>
+          <w:lang w:eastAsia="tr-TR"/>
+        </w:rPr>
+        <w:t>return</w:t>
+      </w:r>
+      <w:proofErr w:type="spellEnd"/>
+      <w:r>
+        <w:rPr>
+          <w:rFonts w:ascii="Courier New" w:eastAsia="Times New Roman" w:hAnsi="Courier New" w:cs="Courier New"/>
+          <w:color w:val="CC7832"/>
+          <w:sz w:val="20"/>
+          <w:szCs w:val="20"/>
+          <w:lang w:eastAsia="tr-TR"/>
+        </w:rPr>
+        <w:t xml:space="preserve"> </w:t>
+      </w:r>
+      <w:proofErr w:type="spellStart"/>
+      <w:r>
+        <w:rPr>
+          <w:rFonts w:ascii="Courier New" w:eastAsia="Times New Roman" w:hAnsi="Courier New" w:cs="Courier New"/>
+          <w:color w:val="A9B7C6"/>
+          <w:sz w:val="20"/>
+          <w:szCs w:val="20"/>
+          <w:lang w:eastAsia="tr-TR"/>
+        </w:rPr>
+        <w:t>generalModel</w:t>
+      </w:r>
+      <w:proofErr w:type="spellEnd"/>
+      <w:r>
+        <w:rPr>
+          <w:rFonts w:ascii="Courier New" w:eastAsia="Times New Roman" w:hAnsi="Courier New" w:cs="Courier New"/>
+          <w:color w:val="A9B7C6"/>
+          <w:sz w:val="20"/>
+          <w:szCs w:val="20"/>
+          <w:lang w:eastAsia="tr-TR"/>
+        </w:rPr>
+        <w:t>.</w:t>
+      </w:r>
+      <w:proofErr w:type="spellStart"/>
+      <w:r>
+        <w:rPr>
+          <w:rFonts w:ascii="Courier New" w:eastAsia="Times New Roman" w:hAnsi="Courier New" w:cs="Courier New"/>
+          <w:color w:val="A9B7C6"/>
+          <w:sz w:val="20"/>
+          <w:szCs w:val="20"/>
+          <w:lang w:eastAsia="tr-TR"/>
+        </w:rPr>
+        <w:t>predict</w:t>
+      </w:r>
+      <w:proofErr w:type="spellEnd"/>
+      <w:r>
+        <w:rPr>
+          <w:rFonts w:ascii="Courier New" w:eastAsia="Times New Roman" w:hAnsi="Courier New" w:cs="Courier New"/>
+          <w:color w:val="A9B7C6"/>
+          <w:sz w:val="20"/>
+          <w:szCs w:val="20"/>
+          <w:lang w:eastAsia="tr-TR"/>
+        </w:rPr>
+        <w:t>()</w:t>
+      </w:r>
+      <w:r>
+        <w:rPr>
+          <w:rFonts w:ascii="Courier New" w:eastAsia="Times New Roman" w:hAnsi="Courier New" w:cs="Courier New"/>
+          <w:color w:val="A9B7C6"/>
+          <w:sz w:val="20"/>
+          <w:szCs w:val="20"/>
+          <w:lang w:eastAsia="tr-TR"/>
+        </w:rPr>
+        <w:br/>
+        <w:t xml:space="preserve">          .withInputs(ClarifaiInput.</w:t>
+      </w:r>
+      <w:r>
+        <w:rPr>
+          <w:rFonts w:ascii="Courier New" w:eastAsia="Times New Roman" w:hAnsi="Courier New" w:cs="Courier New"/>
+          <w:i/>
+          <w:iCs/>
+          <w:color w:val="A9B7C6"/>
+          <w:sz w:val="20"/>
+          <w:szCs w:val="20"/>
+          <w:lang w:eastAsia="tr-TR"/>
+        </w:rPr>
+        <w:t>forImage</w:t>
+      </w:r>
+      <w:r>
+        <w:rPr>
+          <w:rFonts w:ascii="Courier New" w:eastAsia="Times New Roman" w:hAnsi="Courier New" w:cs="Courier New"/>
+          <w:color w:val="A9B7C6"/>
+          <w:sz w:val="20"/>
+          <w:szCs w:val="20"/>
+          <w:lang w:eastAsia="tr-TR"/>
+        </w:rPr>
+        <w:t>(ClarifaiImage.</w:t>
+      </w:r>
+      <w:r>
+        <w:rPr>
+          <w:rFonts w:ascii="Courier New" w:eastAsia="Times New Roman" w:hAnsi="Courier New" w:cs="Courier New"/>
+          <w:i/>
+          <w:iCs/>
+          <w:color w:val="A9B7C6"/>
+          <w:sz w:val="20"/>
+          <w:szCs w:val="20"/>
+          <w:lang w:eastAsia="tr-TR"/>
+        </w:rPr>
+        <w:t>of</w:t>
+      </w:r>
+      <w:r>
+        <w:rPr>
+          <w:rFonts w:ascii="Courier New" w:eastAsia="Times New Roman" w:hAnsi="Courier New" w:cs="Courier New"/>
+          <w:color w:val="A9B7C6"/>
+          <w:sz w:val="20"/>
+          <w:szCs w:val="20"/>
+          <w:lang w:eastAsia="tr-TR"/>
+        </w:rPr>
+        <w:t>(</w:t>
+      </w:r>
+      <w:r>
+        <w:rPr>
+          <w:rFonts w:ascii="Courier New" w:eastAsia="Times New Roman" w:hAnsi="Courier New" w:cs="Courier New"/>
+          <w:color w:val="B389C5"/>
+          <w:sz w:val="20"/>
+          <w:szCs w:val="20"/>
+          <w:lang w:eastAsia="tr-TR"/>
+        </w:rPr>
+        <w:t>imageBytes</w:t>
+      </w:r>
+      <w:r>
+        <w:rPr>
+          <w:rFonts w:ascii="Courier New" w:eastAsia="Times New Roman" w:hAnsi="Courier New" w:cs="Courier New"/>
+          <w:color w:val="A9B7C6"/>
+          <w:sz w:val="20"/>
+          <w:szCs w:val="20"/>
+          <w:lang w:eastAsia="tr-TR"/>
+        </w:rPr>
+        <w:t>)))</w:t>
+      </w:r>
+      <w:r>
+        <w:rPr>
+          <w:rFonts w:ascii="Courier New" w:eastAsia="Times New Roman" w:hAnsi="Courier New" w:cs="Courier New"/>
+          <w:color w:val="A9B7C6"/>
+          <w:sz w:val="20"/>
+          <w:szCs w:val="20"/>
+          <w:lang w:eastAsia="tr-TR"/>
+        </w:rPr>
+        <w:br/>
+        <w:t xml:space="preserve">          .</w:t>
+      </w:r>
+      <w:proofErr w:type="spellStart"/>
+      <w:r>
+        <w:rPr>
+          <w:rFonts w:ascii="Courier New" w:eastAsia="Times New Roman" w:hAnsi="Courier New" w:cs="Courier New"/>
+          <w:color w:val="A9B7C6"/>
+          <w:sz w:val="20"/>
+          <w:szCs w:val="20"/>
+          <w:lang w:eastAsia="tr-TR"/>
+        </w:rPr>
+        <w:t>executeSync</w:t>
+      </w:r>
+      <w:proofErr w:type="spellEnd"/>
+      <w:r>
+        <w:rPr>
+          <w:rFonts w:ascii="Courier New" w:eastAsia="Times New Roman" w:hAnsi="Courier New" w:cs="Courier New"/>
+          <w:color w:val="A9B7C6"/>
+          <w:sz w:val="20"/>
+          <w:szCs w:val="20"/>
+          <w:lang w:eastAsia="tr-TR"/>
+        </w:rPr>
+        <w:t>()</w:t>
+      </w:r>
+      <w:r>
+        <w:rPr>
+          <w:rFonts w:ascii="Courier New" w:eastAsia="Times New Roman" w:hAnsi="Courier New" w:cs="Courier New"/>
+          <w:color w:val="CC7832"/>
+          <w:sz w:val="20"/>
+          <w:szCs w:val="20"/>
+          <w:lang w:eastAsia="tr-TR"/>
+        </w:rPr>
+        <w:t>;</w:t>
+      </w:r>
+      <w:r>
+        <w:rPr>
+          <w:rFonts w:ascii="Courier New" w:eastAsia="Times New Roman" w:hAnsi="Courier New" w:cs="Courier New"/>
+          <w:color w:val="CC7832"/>
+          <w:sz w:val="20"/>
+          <w:szCs w:val="20"/>
+          <w:lang w:eastAsia="tr-TR"/>
+        </w:rPr>
+        <w:br/>
+      </w:r>
+      <w:r>
+        <w:rPr>
+          <w:rFonts w:ascii="Courier New" w:eastAsia="Times New Roman" w:hAnsi="Courier New" w:cs="Courier New"/>
+          <w:color w:val="A9B7C6"/>
+          <w:sz w:val="20"/>
+          <w:szCs w:val="20"/>
+          <w:lang w:eastAsia="tr-TR"/>
+        </w:rPr>
+        <w:t>}</w:t>
+      </w:r>
+      <w:r>
+        <w:rPr>
+          <w:rFonts w:ascii="Courier New" w:eastAsia="Times New Roman" w:hAnsi="Courier New" w:cs="Courier New"/>
+          <w:color w:val="A9B7C6"/>
+          <w:sz w:val="20"/>
+          <w:szCs w:val="20"/>
+          <w:lang w:eastAsia="tr-TR"/>
+        </w:rPr>
+        <w:br/>
+      </w:r>
+      <w:r>
+        <w:rPr>
+          <w:rFonts w:ascii="Courier New" w:eastAsia="Times New Roman" w:hAnsi="Courier New" w:cs="Courier New"/>
+          <w:color w:val="A9B7C6"/>
+          <w:sz w:val="20"/>
+          <w:szCs w:val="20"/>
+          <w:lang w:eastAsia="tr-TR"/>
+        </w:rPr>
+        <w:br/>
+      </w:r>
+      <w:r>
+        <w:rPr>
+          <w:rFonts w:ascii="Courier New" w:eastAsia="Times New Roman" w:hAnsi="Courier New" w:cs="Courier New"/>
+          <w:color w:val="BBB529"/>
+          <w:sz w:val="20"/>
+          <w:szCs w:val="20"/>
+          <w:lang w:eastAsia="tr-TR"/>
+        </w:rPr>
+        <w:t>@</w:t>
+      </w:r>
+      <w:proofErr w:type="spellStart"/>
+      <w:r>
+        <w:rPr>
+          <w:rFonts w:ascii="Courier New" w:eastAsia="Times New Roman" w:hAnsi="Courier New" w:cs="Courier New"/>
+          <w:color w:val="BBB529"/>
+          <w:sz w:val="20"/>
+          <w:szCs w:val="20"/>
+          <w:lang w:eastAsia="tr-TR"/>
+        </w:rPr>
+        <w:t>Override</w:t>
+      </w:r>
+      <w:proofErr w:type="spellEnd"/>
+      <w:r>
+        <w:rPr>
+          <w:rFonts w:ascii="Courier New" w:eastAsia="Times New Roman" w:hAnsi="Courier New" w:cs="Courier New"/>
+          <w:color w:val="BBB529"/>
+          <w:sz w:val="20"/>
+          <w:szCs w:val="20"/>
+          <w:lang w:eastAsia="tr-TR"/>
+        </w:rPr>
+        <w:t xml:space="preserve"> </w:t>
+      </w:r>
+      <w:proofErr w:type="spellStart"/>
+      <w:r>
+        <w:rPr>
+          <w:rFonts w:ascii="Courier New" w:eastAsia="Times New Roman" w:hAnsi="Courier New" w:cs="Courier New"/>
+          <w:color w:val="CC7832"/>
+          <w:sz w:val="20"/>
+          <w:szCs w:val="20"/>
+          <w:lang w:eastAsia="tr-TR"/>
+        </w:rPr>
+        <w:t>protected</w:t>
+      </w:r>
+      <w:proofErr w:type="spellEnd"/>
+      <w:r>
+        <w:rPr>
+          <w:rFonts w:ascii="Courier New" w:eastAsia="Times New Roman" w:hAnsi="Courier New" w:cs="Courier New"/>
+          <w:color w:val="CC7832"/>
+          <w:sz w:val="20"/>
+          <w:szCs w:val="20"/>
+          <w:lang w:eastAsia="tr-TR"/>
+        </w:rPr>
+        <w:t xml:space="preserve"> </w:t>
+      </w:r>
+      <w:proofErr w:type="spellStart"/>
+      <w:r>
+        <w:rPr>
+          <w:rFonts w:ascii="Courier New" w:eastAsia="Times New Roman" w:hAnsi="Courier New" w:cs="Courier New"/>
+          <w:color w:val="CC7832"/>
+          <w:sz w:val="20"/>
+          <w:szCs w:val="20"/>
+          <w:lang w:eastAsia="tr-TR"/>
+        </w:rPr>
+        <w:t>void</w:t>
+      </w:r>
+      <w:proofErr w:type="spellEnd"/>
+      <w:r>
+        <w:rPr>
+          <w:rFonts w:ascii="Courier New" w:eastAsia="Times New Roman" w:hAnsi="Courier New" w:cs="Courier New"/>
+          <w:color w:val="CC7832"/>
+          <w:sz w:val="20"/>
+          <w:szCs w:val="20"/>
+          <w:lang w:eastAsia="tr-TR"/>
+        </w:rPr>
+        <w:t xml:space="preserve"> </w:t>
+      </w:r>
+      <w:proofErr w:type="spellStart"/>
+      <w:r>
+        <w:rPr>
+          <w:rFonts w:ascii="Courier New" w:eastAsia="Times New Roman" w:hAnsi="Courier New" w:cs="Courier New"/>
+          <w:color w:val="FFC66D"/>
+          <w:sz w:val="20"/>
+          <w:szCs w:val="20"/>
+          <w:lang w:eastAsia="tr-TR"/>
+        </w:rPr>
+        <w:t>onPostExecute</w:t>
+      </w:r>
+      <w:proofErr w:type="spellEnd"/>
+      <w:r>
+        <w:rPr>
+          <w:rFonts w:ascii="Courier New" w:eastAsia="Times New Roman" w:hAnsi="Courier New" w:cs="Courier New"/>
+          <w:color w:val="A9B7C6"/>
+          <w:sz w:val="20"/>
+          <w:szCs w:val="20"/>
+          <w:lang w:eastAsia="tr-TR"/>
+        </w:rPr>
+        <w:t>(</w:t>
+      </w:r>
+      <w:proofErr w:type="spellStart"/>
+      <w:r>
+        <w:rPr>
+          <w:rFonts w:ascii="Courier New" w:eastAsia="Times New Roman" w:hAnsi="Courier New" w:cs="Courier New"/>
+          <w:color w:val="A9B7C6"/>
+          <w:sz w:val="20"/>
+          <w:szCs w:val="20"/>
+          <w:lang w:eastAsia="tr-TR"/>
+        </w:rPr>
+        <w:t>ClarifaiResponse</w:t>
+      </w:r>
+      <w:proofErr w:type="spellEnd"/>
+      <w:r>
+        <w:rPr>
+          <w:rFonts w:ascii="Courier New" w:eastAsia="Times New Roman" w:hAnsi="Courier New" w:cs="Courier New"/>
+          <w:color w:val="A9B7C6"/>
+          <w:sz w:val="20"/>
+          <w:szCs w:val="20"/>
+          <w:lang w:eastAsia="tr-TR"/>
+        </w:rPr>
+        <w:t>&lt;</w:t>
+      </w:r>
+      <w:proofErr w:type="spellStart"/>
+      <w:r>
+        <w:rPr>
+          <w:rFonts w:ascii="Courier New" w:eastAsia="Times New Roman" w:hAnsi="Courier New" w:cs="Courier New"/>
+          <w:color w:val="A9B7C6"/>
+          <w:sz w:val="20"/>
+          <w:szCs w:val="20"/>
+          <w:lang w:eastAsia="tr-TR"/>
+        </w:rPr>
+        <w:t>List</w:t>
+      </w:r>
+      <w:proofErr w:type="spellEnd"/>
+      <w:r>
+        <w:rPr>
+          <w:rFonts w:ascii="Courier New" w:eastAsia="Times New Roman" w:hAnsi="Courier New" w:cs="Courier New"/>
+          <w:color w:val="A9B7C6"/>
+          <w:sz w:val="20"/>
+          <w:szCs w:val="20"/>
+          <w:lang w:eastAsia="tr-TR"/>
+        </w:rPr>
+        <w:t>&lt;</w:t>
+      </w:r>
+      <w:proofErr w:type="spellStart"/>
+      <w:r>
+        <w:rPr>
+          <w:rFonts w:ascii="Courier New" w:eastAsia="Times New Roman" w:hAnsi="Courier New" w:cs="Courier New"/>
+          <w:color w:val="A9B7C6"/>
+          <w:sz w:val="20"/>
+          <w:szCs w:val="20"/>
+          <w:lang w:eastAsia="tr-TR"/>
+        </w:rPr>
+        <w:t>ClarifaiOutput</w:t>
+      </w:r>
+      <w:proofErr w:type="spellEnd"/>
+      <w:r>
+        <w:rPr>
+          <w:rFonts w:ascii="Courier New" w:eastAsia="Times New Roman" w:hAnsi="Courier New" w:cs="Courier New"/>
+          <w:color w:val="A9B7C6"/>
+          <w:sz w:val="20"/>
+          <w:szCs w:val="20"/>
+          <w:lang w:eastAsia="tr-TR"/>
+        </w:rPr>
+        <w:t>&lt;</w:t>
+      </w:r>
+      <w:proofErr w:type="spellStart"/>
+      <w:r>
+        <w:rPr>
+          <w:rFonts w:ascii="Courier New" w:eastAsia="Times New Roman" w:hAnsi="Courier New" w:cs="Courier New"/>
+          <w:color w:val="A9B7C6"/>
+          <w:sz w:val="20"/>
+          <w:szCs w:val="20"/>
+          <w:lang w:eastAsia="tr-TR"/>
+        </w:rPr>
+        <w:t>Concept</w:t>
+      </w:r>
+      <w:proofErr w:type="spellEnd"/>
+      <w:r>
+        <w:rPr>
+          <w:rFonts w:ascii="Courier New" w:eastAsia="Times New Roman" w:hAnsi="Courier New" w:cs="Courier New"/>
+          <w:color w:val="A9B7C6"/>
+          <w:sz w:val="20"/>
+          <w:szCs w:val="20"/>
+          <w:lang w:eastAsia="tr-TR"/>
+        </w:rPr>
+        <w:t xml:space="preserve">&gt;&gt;&gt; </w:t>
+      </w:r>
+      <w:proofErr w:type="spellStart"/>
+      <w:r>
+        <w:rPr>
+          <w:rFonts w:ascii="Courier New" w:eastAsia="Times New Roman" w:hAnsi="Courier New" w:cs="Courier New"/>
+          <w:color w:val="A9B7C6"/>
+          <w:sz w:val="20"/>
+          <w:szCs w:val="20"/>
+          <w:lang w:eastAsia="tr-TR"/>
+        </w:rPr>
+        <w:t>response</w:t>
+      </w:r>
+      <w:proofErr w:type="spellEnd"/>
+      <w:r>
+        <w:rPr>
+          <w:rFonts w:ascii="Courier New" w:eastAsia="Times New Roman" w:hAnsi="Courier New" w:cs="Courier New"/>
+          <w:color w:val="A9B7C6"/>
+          <w:sz w:val="20"/>
+          <w:szCs w:val="20"/>
+          <w:lang w:eastAsia="tr-TR"/>
+        </w:rPr>
+        <w:t>) {</w:t>
+      </w:r>
+      <w:r>
+        <w:rPr>
+          <w:rFonts w:ascii="Courier New" w:eastAsia="Times New Roman" w:hAnsi="Courier New" w:cs="Courier New"/>
+          <w:color w:val="A9B7C6"/>
+          <w:sz w:val="20"/>
+          <w:szCs w:val="20"/>
+          <w:lang w:eastAsia="tr-TR"/>
+        </w:rPr>
+        <w:br/>
+        <w:t xml:space="preserve">      </w:t>
+      </w:r>
+      <w:proofErr w:type="spellStart"/>
+      <w:r>
+        <w:rPr>
+          <w:rFonts w:ascii="Courier New" w:eastAsia="Times New Roman" w:hAnsi="Courier New" w:cs="Courier New"/>
+          <w:color w:val="A9B7C6"/>
+          <w:sz w:val="20"/>
+          <w:szCs w:val="20"/>
+          <w:lang w:eastAsia="tr-TR"/>
+        </w:rPr>
+        <w:t>setBusy</w:t>
+      </w:r>
+      <w:proofErr w:type="spellEnd"/>
+      <w:r>
+        <w:rPr>
+          <w:rFonts w:ascii="Courier New" w:eastAsia="Times New Roman" w:hAnsi="Courier New" w:cs="Courier New"/>
+          <w:color w:val="A9B7C6"/>
+          <w:sz w:val="20"/>
+          <w:szCs w:val="20"/>
+          <w:lang w:eastAsia="tr-TR"/>
+        </w:rPr>
+        <w:t>(</w:t>
+      </w:r>
+      <w:proofErr w:type="spellStart"/>
+      <w:r>
+        <w:rPr>
+          <w:rFonts w:ascii="Courier New" w:eastAsia="Times New Roman" w:hAnsi="Courier New" w:cs="Courier New"/>
+          <w:color w:val="CC7832"/>
+          <w:sz w:val="20"/>
+          <w:szCs w:val="20"/>
+          <w:lang w:eastAsia="tr-TR"/>
+        </w:rPr>
+        <w:t>false</w:t>
+      </w:r>
+      <w:proofErr w:type="spellEnd"/>
+      <w:r>
+        <w:rPr>
+          <w:rFonts w:ascii="Courier New" w:eastAsia="Times New Roman" w:hAnsi="Courier New" w:cs="Courier New"/>
+          <w:color w:val="A9B7C6"/>
+          <w:sz w:val="20"/>
+          <w:szCs w:val="20"/>
+          <w:lang w:eastAsia="tr-TR"/>
+        </w:rPr>
+        <w:t>)</w:t>
+      </w:r>
+      <w:r>
+        <w:rPr>
+          <w:rFonts w:ascii="Courier New" w:eastAsia="Times New Roman" w:hAnsi="Courier New" w:cs="Courier New"/>
+          <w:color w:val="CC7832"/>
+          <w:sz w:val="20"/>
+          <w:szCs w:val="20"/>
+          <w:lang w:eastAsia="tr-TR"/>
+        </w:rPr>
+        <w:t>;</w:t>
+      </w:r>
+      <w:r>
+        <w:rPr>
+          <w:rFonts w:ascii="Courier New" w:eastAsia="Times New Roman" w:hAnsi="Courier New" w:cs="Courier New"/>
+          <w:color w:val="CC7832"/>
+          <w:sz w:val="20"/>
+          <w:szCs w:val="20"/>
+          <w:lang w:eastAsia="tr-TR"/>
+        </w:rPr>
+        <w:br/>
+        <w:t xml:space="preserve">      </w:t>
+      </w:r>
+      <w:proofErr w:type="spellStart"/>
+      <w:r>
+        <w:rPr>
+          <w:rFonts w:ascii="Courier New" w:eastAsia="Times New Roman" w:hAnsi="Courier New" w:cs="Courier New"/>
+          <w:color w:val="CC7832"/>
+          <w:sz w:val="20"/>
+          <w:szCs w:val="20"/>
+          <w:lang w:eastAsia="tr-TR"/>
+        </w:rPr>
+        <w:t>if</w:t>
+      </w:r>
+      <w:proofErr w:type="spellEnd"/>
+      <w:r>
+        <w:rPr>
+          <w:rFonts w:ascii="Courier New" w:eastAsia="Times New Roman" w:hAnsi="Courier New" w:cs="Courier New"/>
+          <w:color w:val="CC7832"/>
+          <w:sz w:val="20"/>
+          <w:szCs w:val="20"/>
+          <w:lang w:eastAsia="tr-TR"/>
+        </w:rPr>
+        <w:t xml:space="preserve"> </w:t>
+      </w:r>
+      <w:r>
+        <w:rPr>
+          <w:rFonts w:ascii="Courier New" w:eastAsia="Times New Roman" w:hAnsi="Courier New" w:cs="Courier New"/>
+          <w:color w:val="A9B7C6"/>
+          <w:sz w:val="20"/>
+          <w:szCs w:val="20"/>
+          <w:lang w:eastAsia="tr-TR"/>
+        </w:rPr>
+        <w:t>(!</w:t>
+      </w:r>
+      <w:proofErr w:type="spellStart"/>
+      <w:r>
+        <w:rPr>
+          <w:rFonts w:ascii="Courier New" w:eastAsia="Times New Roman" w:hAnsi="Courier New" w:cs="Courier New"/>
+          <w:color w:val="A9B7C6"/>
+          <w:sz w:val="20"/>
+          <w:szCs w:val="20"/>
+          <w:lang w:eastAsia="tr-TR"/>
+        </w:rPr>
+        <w:t>response</w:t>
+      </w:r>
+      <w:proofErr w:type="spellEnd"/>
+      <w:r>
+        <w:rPr>
+          <w:rFonts w:ascii="Courier New" w:eastAsia="Times New Roman" w:hAnsi="Courier New" w:cs="Courier New"/>
+          <w:color w:val="A9B7C6"/>
+          <w:sz w:val="20"/>
+          <w:szCs w:val="20"/>
+          <w:lang w:eastAsia="tr-TR"/>
+        </w:rPr>
+        <w:t>.</w:t>
+      </w:r>
+      <w:proofErr w:type="spellStart"/>
+      <w:r>
+        <w:rPr>
+          <w:rFonts w:ascii="Courier New" w:eastAsia="Times New Roman" w:hAnsi="Courier New" w:cs="Courier New"/>
+          <w:color w:val="A9B7C6"/>
+          <w:sz w:val="20"/>
+          <w:szCs w:val="20"/>
+          <w:lang w:eastAsia="tr-TR"/>
+        </w:rPr>
+        <w:t>isSuccessful</w:t>
+      </w:r>
+      <w:proofErr w:type="spellEnd"/>
+      <w:r>
+        <w:rPr>
+          <w:rFonts w:ascii="Courier New" w:eastAsia="Times New Roman" w:hAnsi="Courier New" w:cs="Courier New"/>
+          <w:color w:val="A9B7C6"/>
+          <w:sz w:val="20"/>
+          <w:szCs w:val="20"/>
+          <w:lang w:eastAsia="tr-TR"/>
+        </w:rPr>
+        <w:t>()) {</w:t>
+      </w:r>
+      <w:r>
+        <w:rPr>
+          <w:rFonts w:ascii="Courier New" w:eastAsia="Times New Roman" w:hAnsi="Courier New" w:cs="Courier New"/>
+          <w:color w:val="A9B7C6"/>
+          <w:sz w:val="20"/>
+          <w:szCs w:val="20"/>
+          <w:lang w:eastAsia="tr-TR"/>
+        </w:rPr>
+        <w:br/>
+        <w:t xml:space="preserve">        </w:t>
+      </w:r>
+      <w:proofErr w:type="spellStart"/>
+      <w:r>
+        <w:rPr>
+          <w:rFonts w:ascii="Courier New" w:eastAsia="Times New Roman" w:hAnsi="Courier New" w:cs="Courier New"/>
+          <w:color w:val="A9B7C6"/>
+          <w:sz w:val="20"/>
+          <w:szCs w:val="20"/>
+          <w:lang w:eastAsia="tr-TR"/>
+        </w:rPr>
+        <w:t>showErrorSnackbar</w:t>
+      </w:r>
+      <w:proofErr w:type="spellEnd"/>
+      <w:r>
+        <w:rPr>
+          <w:rFonts w:ascii="Courier New" w:eastAsia="Times New Roman" w:hAnsi="Courier New" w:cs="Courier New"/>
+          <w:color w:val="A9B7C6"/>
+          <w:sz w:val="20"/>
+          <w:szCs w:val="20"/>
+          <w:lang w:eastAsia="tr-TR"/>
+        </w:rPr>
+        <w:t>(R.</w:t>
+      </w:r>
+      <w:proofErr w:type="spellStart"/>
+      <w:r>
+        <w:rPr>
+          <w:rFonts w:ascii="Courier New" w:eastAsia="Times New Roman" w:hAnsi="Courier New" w:cs="Courier New"/>
+          <w:color w:val="A9B7C6"/>
+          <w:sz w:val="20"/>
+          <w:szCs w:val="20"/>
+          <w:lang w:eastAsia="tr-TR"/>
+        </w:rPr>
+        <w:t>string</w:t>
+      </w:r>
+      <w:proofErr w:type="spellEnd"/>
+      <w:r>
+        <w:rPr>
+          <w:rFonts w:ascii="Courier New" w:eastAsia="Times New Roman" w:hAnsi="Courier New" w:cs="Courier New"/>
+          <w:color w:val="A9B7C6"/>
+          <w:sz w:val="20"/>
+          <w:szCs w:val="20"/>
+          <w:lang w:eastAsia="tr-TR"/>
+        </w:rPr>
+        <w:t>.</w:t>
+      </w:r>
+      <w:proofErr w:type="spellStart"/>
+      <w:r>
+        <w:rPr>
+          <w:rFonts w:ascii="Courier New" w:eastAsia="Times New Roman" w:hAnsi="Courier New" w:cs="Courier New"/>
+          <w:i/>
+          <w:iCs/>
+          <w:color w:val="9876AA"/>
+          <w:sz w:val="20"/>
+          <w:szCs w:val="20"/>
+          <w:lang w:eastAsia="tr-TR"/>
+        </w:rPr>
+        <w:t>error</w:t>
+      </w:r>
+      <w:proofErr w:type="spellEnd"/>
+      <w:r>
+        <w:rPr>
+          <w:rFonts w:ascii="Courier New" w:eastAsia="Times New Roman" w:hAnsi="Courier New" w:cs="Courier New"/>
+          <w:i/>
+          <w:iCs/>
+          <w:color w:val="9876AA"/>
+          <w:sz w:val="20"/>
+          <w:szCs w:val="20"/>
+          <w:lang w:eastAsia="tr-TR"/>
+        </w:rPr>
+        <w:t>_</w:t>
+      </w:r>
+      <w:proofErr w:type="spellStart"/>
+      <w:r>
+        <w:rPr>
+          <w:rFonts w:ascii="Courier New" w:eastAsia="Times New Roman" w:hAnsi="Courier New" w:cs="Courier New"/>
+          <w:i/>
+          <w:iCs/>
+          <w:color w:val="9876AA"/>
+          <w:sz w:val="20"/>
+          <w:szCs w:val="20"/>
+          <w:lang w:eastAsia="tr-TR"/>
+        </w:rPr>
+        <w:t>while</w:t>
+      </w:r>
+      <w:proofErr w:type="spellEnd"/>
+      <w:r>
+        <w:rPr>
+          <w:rFonts w:ascii="Courier New" w:eastAsia="Times New Roman" w:hAnsi="Courier New" w:cs="Courier New"/>
+          <w:i/>
+          <w:iCs/>
+          <w:color w:val="9876AA"/>
+          <w:sz w:val="20"/>
+          <w:szCs w:val="20"/>
+          <w:lang w:eastAsia="tr-TR"/>
+        </w:rPr>
+        <w:t>_</w:t>
+      </w:r>
+      <w:proofErr w:type="spellStart"/>
+      <w:r>
+        <w:rPr>
+          <w:rFonts w:ascii="Courier New" w:eastAsia="Times New Roman" w:hAnsi="Courier New" w:cs="Courier New"/>
+          <w:i/>
+          <w:iCs/>
+          <w:color w:val="9876AA"/>
+          <w:sz w:val="20"/>
+          <w:szCs w:val="20"/>
+          <w:lang w:eastAsia="tr-TR"/>
+        </w:rPr>
+        <w:t>contacting</w:t>
+      </w:r>
+      <w:proofErr w:type="spellEnd"/>
+      <w:r>
+        <w:rPr>
+          <w:rFonts w:ascii="Courier New" w:eastAsia="Times New Roman" w:hAnsi="Courier New" w:cs="Courier New"/>
+          <w:i/>
+          <w:iCs/>
+          <w:color w:val="9876AA"/>
+          <w:sz w:val="20"/>
+          <w:szCs w:val="20"/>
+          <w:lang w:eastAsia="tr-TR"/>
+        </w:rPr>
+        <w:t>_</w:t>
+      </w:r>
+      <w:proofErr w:type="spellStart"/>
+      <w:r>
+        <w:rPr>
+          <w:rFonts w:ascii="Courier New" w:eastAsia="Times New Roman" w:hAnsi="Courier New" w:cs="Courier New"/>
+          <w:i/>
+          <w:iCs/>
+          <w:color w:val="9876AA"/>
+          <w:sz w:val="20"/>
+          <w:szCs w:val="20"/>
+          <w:lang w:eastAsia="tr-TR"/>
+        </w:rPr>
+        <w:t>api</w:t>
+      </w:r>
+      <w:proofErr w:type="spellEnd"/>
+      <w:r>
+        <w:rPr>
+          <w:rFonts w:ascii="Courier New" w:eastAsia="Times New Roman" w:hAnsi="Courier New" w:cs="Courier New"/>
+          <w:color w:val="A9B7C6"/>
+          <w:sz w:val="20"/>
+          <w:szCs w:val="20"/>
+          <w:lang w:eastAsia="tr-TR"/>
+        </w:rPr>
+        <w:t>)</w:t>
+      </w:r>
+      <w:r>
+        <w:rPr>
+          <w:rFonts w:ascii="Courier New" w:eastAsia="Times New Roman" w:hAnsi="Courier New" w:cs="Courier New"/>
+          <w:color w:val="CC7832"/>
+          <w:sz w:val="20"/>
+          <w:szCs w:val="20"/>
+          <w:lang w:eastAsia="tr-TR"/>
+        </w:rPr>
+        <w:t>;</w:t>
+      </w:r>
+      <w:r>
+        <w:rPr>
+          <w:rFonts w:ascii="Courier New" w:eastAsia="Times New Roman" w:hAnsi="Courier New" w:cs="Courier New"/>
+          <w:color w:val="CC7832"/>
+          <w:sz w:val="20"/>
+          <w:szCs w:val="20"/>
+          <w:lang w:eastAsia="tr-TR"/>
+        </w:rPr>
+        <w:br/>
+        <w:t xml:space="preserve">        </w:t>
+      </w:r>
+      <w:proofErr w:type="spellStart"/>
+      <w:r>
+        <w:rPr>
+          <w:rFonts w:ascii="Courier New" w:eastAsia="Times New Roman" w:hAnsi="Courier New" w:cs="Courier New"/>
+          <w:color w:val="CC7832"/>
+          <w:sz w:val="20"/>
+          <w:szCs w:val="20"/>
+          <w:lang w:eastAsia="tr-TR"/>
+        </w:rPr>
+        <w:t>return</w:t>
+      </w:r>
+      <w:proofErr w:type="spellEnd"/>
+      <w:r>
+        <w:rPr>
+          <w:rFonts w:ascii="Courier New" w:eastAsia="Times New Roman" w:hAnsi="Courier New" w:cs="Courier New"/>
+          <w:color w:val="CC7832"/>
+          <w:sz w:val="20"/>
+          <w:szCs w:val="20"/>
+          <w:lang w:eastAsia="tr-TR"/>
+        </w:rPr>
+        <w:t>;</w:t>
+      </w:r>
+      <w:r>
+        <w:rPr>
+          <w:rFonts w:ascii="Courier New" w:eastAsia="Times New Roman" w:hAnsi="Courier New" w:cs="Courier New"/>
+          <w:color w:val="CC7832"/>
+          <w:sz w:val="20"/>
+          <w:szCs w:val="20"/>
+          <w:lang w:eastAsia="tr-TR"/>
+        </w:rPr>
+        <w:br/>
+      </w:r>
+      <w:r>
+        <w:rPr>
+          <w:rFonts w:ascii="Courier New" w:eastAsia="Times New Roman" w:hAnsi="Courier New" w:cs="Courier New"/>
+          <w:color w:val="A9B7C6"/>
+          <w:sz w:val="20"/>
+          <w:szCs w:val="20"/>
+          <w:lang w:eastAsia="tr-TR"/>
+        </w:rPr>
+        <w:t>}</w:t>
+      </w:r>
+      <w:r>
+        <w:rPr>
+          <w:rFonts w:ascii="Courier New" w:eastAsia="Times New Roman" w:hAnsi="Courier New" w:cs="Courier New"/>
+          <w:color w:val="A9B7C6"/>
+          <w:sz w:val="20"/>
+          <w:szCs w:val="20"/>
+          <w:lang w:eastAsia="tr-TR"/>
+        </w:rPr>
+        <w:br/>
+      </w:r>
+      <w:r>
+        <w:rPr>
+          <w:rFonts w:ascii="Courier New" w:eastAsia="Times New Roman" w:hAnsi="Courier New" w:cs="Courier New"/>
+          <w:color w:val="CC7832"/>
+          <w:sz w:val="20"/>
+          <w:szCs w:val="20"/>
+          <w:lang w:eastAsia="tr-TR"/>
+        </w:rPr>
+        <w:t xml:space="preserve">final </w:t>
+      </w:r>
+      <w:proofErr w:type="spellStart"/>
+      <w:r>
+        <w:rPr>
+          <w:rFonts w:ascii="Courier New" w:eastAsia="Times New Roman" w:hAnsi="Courier New" w:cs="Courier New"/>
+          <w:color w:val="A9B7C6"/>
+          <w:sz w:val="20"/>
+          <w:szCs w:val="20"/>
+          <w:lang w:eastAsia="tr-TR"/>
+        </w:rPr>
+        <w:t>List</w:t>
+      </w:r>
+      <w:proofErr w:type="spellEnd"/>
+      <w:r>
+        <w:rPr>
+          <w:rFonts w:ascii="Courier New" w:eastAsia="Times New Roman" w:hAnsi="Courier New" w:cs="Courier New"/>
+          <w:color w:val="A9B7C6"/>
+          <w:sz w:val="20"/>
+          <w:szCs w:val="20"/>
+          <w:lang w:eastAsia="tr-TR"/>
+        </w:rPr>
+        <w:t>&lt;</w:t>
+      </w:r>
+      <w:proofErr w:type="spellStart"/>
+      <w:r>
+        <w:rPr>
+          <w:rFonts w:ascii="Courier New" w:eastAsia="Times New Roman" w:hAnsi="Courier New" w:cs="Courier New"/>
+          <w:color w:val="A9B7C6"/>
+          <w:sz w:val="20"/>
+          <w:szCs w:val="20"/>
+          <w:lang w:eastAsia="tr-TR"/>
+        </w:rPr>
+        <w:t>ClarifaiOutput</w:t>
+      </w:r>
+      <w:proofErr w:type="spellEnd"/>
+      <w:r>
+        <w:rPr>
+          <w:rFonts w:ascii="Courier New" w:eastAsia="Times New Roman" w:hAnsi="Courier New" w:cs="Courier New"/>
+          <w:color w:val="A9B7C6"/>
+          <w:sz w:val="20"/>
+          <w:szCs w:val="20"/>
+          <w:lang w:eastAsia="tr-TR"/>
+        </w:rPr>
+        <w:t>&lt;</w:t>
+      </w:r>
+      <w:proofErr w:type="spellStart"/>
+      <w:r>
+        <w:rPr>
+          <w:rFonts w:ascii="Courier New" w:eastAsia="Times New Roman" w:hAnsi="Courier New" w:cs="Courier New"/>
+          <w:color w:val="A9B7C6"/>
+          <w:sz w:val="20"/>
+          <w:szCs w:val="20"/>
+          <w:lang w:eastAsia="tr-TR"/>
+        </w:rPr>
+        <w:t>Concept</w:t>
+      </w:r>
+      <w:proofErr w:type="spellEnd"/>
+      <w:r>
+        <w:rPr>
+          <w:rFonts w:ascii="Courier New" w:eastAsia="Times New Roman" w:hAnsi="Courier New" w:cs="Courier New"/>
+          <w:color w:val="A9B7C6"/>
+          <w:sz w:val="20"/>
+          <w:szCs w:val="20"/>
+          <w:lang w:eastAsia="tr-TR"/>
+        </w:rPr>
+        <w:t xml:space="preserve">&gt;&gt; </w:t>
+      </w:r>
+      <w:proofErr w:type="spellStart"/>
+      <w:r>
+        <w:rPr>
+          <w:rFonts w:ascii="Courier New" w:eastAsia="Times New Roman" w:hAnsi="Courier New" w:cs="Courier New"/>
+          <w:color w:val="A9B7C6"/>
+          <w:sz w:val="20"/>
+          <w:szCs w:val="20"/>
+          <w:lang w:eastAsia="tr-TR"/>
+        </w:rPr>
+        <w:t>predictions</w:t>
+      </w:r>
+      <w:proofErr w:type="spellEnd"/>
+      <w:r>
+        <w:rPr>
+          <w:rFonts w:ascii="Courier New" w:eastAsia="Times New Roman" w:hAnsi="Courier New" w:cs="Courier New"/>
+          <w:color w:val="A9B7C6"/>
+          <w:sz w:val="20"/>
+          <w:szCs w:val="20"/>
+          <w:lang w:eastAsia="tr-TR"/>
+        </w:rPr>
+        <w:t xml:space="preserve"> = </w:t>
+      </w:r>
+      <w:proofErr w:type="spellStart"/>
+      <w:r>
+        <w:rPr>
+          <w:rFonts w:ascii="Courier New" w:eastAsia="Times New Roman" w:hAnsi="Courier New" w:cs="Courier New"/>
+          <w:color w:val="A9B7C6"/>
+          <w:sz w:val="20"/>
+          <w:szCs w:val="20"/>
+          <w:lang w:eastAsia="tr-TR"/>
+        </w:rPr>
+        <w:t>response</w:t>
+      </w:r>
+      <w:proofErr w:type="spellEnd"/>
+      <w:r>
+        <w:rPr>
+          <w:rFonts w:ascii="Courier New" w:eastAsia="Times New Roman" w:hAnsi="Courier New" w:cs="Courier New"/>
+          <w:color w:val="A9B7C6"/>
+          <w:sz w:val="20"/>
+          <w:szCs w:val="20"/>
+          <w:lang w:eastAsia="tr-TR"/>
+        </w:rPr>
+        <w:t>.</w:t>
+      </w:r>
+      <w:proofErr w:type="spellStart"/>
+      <w:r>
+        <w:rPr>
+          <w:rFonts w:ascii="Courier New" w:eastAsia="Times New Roman" w:hAnsi="Courier New" w:cs="Courier New"/>
+          <w:color w:val="A9B7C6"/>
+          <w:sz w:val="20"/>
+          <w:szCs w:val="20"/>
+          <w:lang w:eastAsia="tr-TR"/>
+        </w:rPr>
+        <w:t>get</w:t>
+      </w:r>
+      <w:proofErr w:type="spellEnd"/>
+      <w:r>
+        <w:rPr>
+          <w:rFonts w:ascii="Courier New" w:eastAsia="Times New Roman" w:hAnsi="Courier New" w:cs="Courier New"/>
+          <w:color w:val="A9B7C6"/>
+          <w:sz w:val="20"/>
+          <w:szCs w:val="20"/>
+          <w:lang w:eastAsia="tr-TR"/>
+        </w:rPr>
+        <w:t>()</w:t>
+      </w:r>
+      <w:r>
+        <w:rPr>
+          <w:rFonts w:ascii="Courier New" w:eastAsia="Times New Roman" w:hAnsi="Courier New" w:cs="Courier New"/>
+          <w:color w:val="CC7832"/>
+          <w:sz w:val="20"/>
+          <w:szCs w:val="20"/>
+          <w:lang w:eastAsia="tr-TR"/>
+        </w:rPr>
+        <w:t>;</w:t>
+      </w:r>
+      <w:r>
+        <w:rPr>
+          <w:rFonts w:ascii="Courier New" w:eastAsia="Times New Roman" w:hAnsi="Courier New" w:cs="Courier New"/>
+          <w:color w:val="CC7832"/>
+          <w:sz w:val="20"/>
+          <w:szCs w:val="20"/>
+          <w:lang w:eastAsia="tr-TR"/>
+        </w:rPr>
+        <w:br/>
+        <w:t xml:space="preserve">      </w:t>
+      </w:r>
+      <w:proofErr w:type="spellStart"/>
+      <w:r>
+        <w:rPr>
+          <w:rFonts w:ascii="Courier New" w:eastAsia="Times New Roman" w:hAnsi="Courier New" w:cs="Courier New"/>
+          <w:color w:val="CC7832"/>
+          <w:sz w:val="20"/>
+          <w:szCs w:val="20"/>
+          <w:lang w:eastAsia="tr-TR"/>
+        </w:rPr>
+        <w:t>if</w:t>
+      </w:r>
+      <w:proofErr w:type="spellEnd"/>
+      <w:r>
+        <w:rPr>
+          <w:rFonts w:ascii="Courier New" w:eastAsia="Times New Roman" w:hAnsi="Courier New" w:cs="Courier New"/>
+          <w:color w:val="CC7832"/>
+          <w:sz w:val="20"/>
+          <w:szCs w:val="20"/>
+          <w:lang w:eastAsia="tr-TR"/>
+        </w:rPr>
+        <w:t xml:space="preserve"> </w:t>
+      </w:r>
+      <w:r>
+        <w:rPr>
+          <w:rFonts w:ascii="Courier New" w:eastAsia="Times New Roman" w:hAnsi="Courier New" w:cs="Courier New"/>
+          <w:color w:val="A9B7C6"/>
+          <w:sz w:val="20"/>
+          <w:szCs w:val="20"/>
+          <w:lang w:eastAsia="tr-TR"/>
+        </w:rPr>
+        <w:t>(</w:t>
+      </w:r>
+      <w:proofErr w:type="spellStart"/>
+      <w:r>
+        <w:rPr>
+          <w:rFonts w:ascii="Courier New" w:eastAsia="Times New Roman" w:hAnsi="Courier New" w:cs="Courier New"/>
+          <w:color w:val="A9B7C6"/>
+          <w:sz w:val="20"/>
+          <w:szCs w:val="20"/>
+          <w:lang w:eastAsia="tr-TR"/>
+        </w:rPr>
+        <w:t>predictions</w:t>
+      </w:r>
+      <w:proofErr w:type="spellEnd"/>
+      <w:r>
+        <w:rPr>
+          <w:rFonts w:ascii="Courier New" w:eastAsia="Times New Roman" w:hAnsi="Courier New" w:cs="Courier New"/>
+          <w:color w:val="A9B7C6"/>
+          <w:sz w:val="20"/>
+          <w:szCs w:val="20"/>
+          <w:lang w:eastAsia="tr-TR"/>
+        </w:rPr>
+        <w:t>.</w:t>
+      </w:r>
+      <w:proofErr w:type="spellStart"/>
+      <w:r>
+        <w:rPr>
+          <w:rFonts w:ascii="Courier New" w:eastAsia="Times New Roman" w:hAnsi="Courier New" w:cs="Courier New"/>
+          <w:color w:val="A9B7C6"/>
+          <w:sz w:val="20"/>
+          <w:szCs w:val="20"/>
+          <w:lang w:eastAsia="tr-TR"/>
+        </w:rPr>
+        <w:t>isEmpty</w:t>
+      </w:r>
+      <w:proofErr w:type="spellEnd"/>
+      <w:r>
+        <w:rPr>
+          <w:rFonts w:ascii="Courier New" w:eastAsia="Times New Roman" w:hAnsi="Courier New" w:cs="Courier New"/>
+          <w:color w:val="A9B7C6"/>
+          <w:sz w:val="20"/>
+          <w:szCs w:val="20"/>
+          <w:lang w:eastAsia="tr-TR"/>
+        </w:rPr>
+        <w:t>()) {</w:t>
+      </w:r>
+      <w:r>
+        <w:rPr>
+          <w:rFonts w:ascii="Courier New" w:eastAsia="Times New Roman" w:hAnsi="Courier New" w:cs="Courier New"/>
+          <w:color w:val="A9B7C6"/>
+          <w:sz w:val="20"/>
+          <w:szCs w:val="20"/>
+          <w:lang w:eastAsia="tr-TR"/>
+        </w:rPr>
+        <w:br/>
+        <w:t xml:space="preserve">        </w:t>
+      </w:r>
+      <w:proofErr w:type="spellStart"/>
+      <w:r>
+        <w:rPr>
+          <w:rFonts w:ascii="Courier New" w:eastAsia="Times New Roman" w:hAnsi="Courier New" w:cs="Courier New"/>
+          <w:color w:val="A9B7C6"/>
+          <w:sz w:val="20"/>
+          <w:szCs w:val="20"/>
+          <w:lang w:eastAsia="tr-TR"/>
+        </w:rPr>
+        <w:t>showErrorSnackbar</w:t>
+      </w:r>
+      <w:proofErr w:type="spellEnd"/>
+      <w:r>
+        <w:rPr>
+          <w:rFonts w:ascii="Courier New" w:eastAsia="Times New Roman" w:hAnsi="Courier New" w:cs="Courier New"/>
+          <w:color w:val="A9B7C6"/>
+          <w:sz w:val="20"/>
+          <w:szCs w:val="20"/>
+          <w:lang w:eastAsia="tr-TR"/>
+        </w:rPr>
+        <w:t>(R.</w:t>
+      </w:r>
+      <w:proofErr w:type="spellStart"/>
+      <w:r>
+        <w:rPr>
+          <w:rFonts w:ascii="Courier New" w:eastAsia="Times New Roman" w:hAnsi="Courier New" w:cs="Courier New"/>
+          <w:color w:val="A9B7C6"/>
+          <w:sz w:val="20"/>
+          <w:szCs w:val="20"/>
+          <w:lang w:eastAsia="tr-TR"/>
+        </w:rPr>
+        <w:t>string</w:t>
+      </w:r>
+      <w:proofErr w:type="spellEnd"/>
+      <w:r>
+        <w:rPr>
+          <w:rFonts w:ascii="Courier New" w:eastAsia="Times New Roman" w:hAnsi="Courier New" w:cs="Courier New"/>
+          <w:color w:val="A9B7C6"/>
+          <w:sz w:val="20"/>
+          <w:szCs w:val="20"/>
+          <w:lang w:eastAsia="tr-TR"/>
+        </w:rPr>
+        <w:t>.</w:t>
+      </w:r>
+      <w:r>
+        <w:rPr>
+          <w:rFonts w:ascii="Courier New" w:eastAsia="Times New Roman" w:hAnsi="Courier New" w:cs="Courier New"/>
+          <w:i/>
+          <w:iCs/>
+          <w:color w:val="9876AA"/>
+          <w:sz w:val="20"/>
+          <w:szCs w:val="20"/>
+          <w:lang w:eastAsia="tr-TR"/>
+        </w:rPr>
+        <w:t>no_</w:t>
+      </w:r>
+      <w:proofErr w:type="spellStart"/>
+      <w:r>
+        <w:rPr>
+          <w:rFonts w:ascii="Courier New" w:eastAsia="Times New Roman" w:hAnsi="Courier New" w:cs="Courier New"/>
+          <w:i/>
+          <w:iCs/>
+          <w:color w:val="9876AA"/>
+          <w:sz w:val="20"/>
+          <w:szCs w:val="20"/>
+          <w:lang w:eastAsia="tr-TR"/>
+        </w:rPr>
+        <w:t>results</w:t>
+      </w:r>
+      <w:proofErr w:type="spellEnd"/>
+      <w:r>
+        <w:rPr>
+          <w:rFonts w:ascii="Courier New" w:eastAsia="Times New Roman" w:hAnsi="Courier New" w:cs="Courier New"/>
+          <w:i/>
+          <w:iCs/>
+          <w:color w:val="9876AA"/>
+          <w:sz w:val="20"/>
+          <w:szCs w:val="20"/>
+          <w:lang w:eastAsia="tr-TR"/>
+        </w:rPr>
+        <w:t>_</w:t>
+      </w:r>
+      <w:proofErr w:type="spellStart"/>
+      <w:r>
+        <w:rPr>
+          <w:rFonts w:ascii="Courier New" w:eastAsia="Times New Roman" w:hAnsi="Courier New" w:cs="Courier New"/>
+          <w:i/>
+          <w:iCs/>
+          <w:color w:val="9876AA"/>
+          <w:sz w:val="20"/>
+          <w:szCs w:val="20"/>
+          <w:lang w:eastAsia="tr-TR"/>
+        </w:rPr>
+        <w:t>from</w:t>
+      </w:r>
+      <w:proofErr w:type="spellEnd"/>
+      <w:r>
+        <w:rPr>
+          <w:rFonts w:ascii="Courier New" w:eastAsia="Times New Roman" w:hAnsi="Courier New" w:cs="Courier New"/>
+          <w:i/>
+          <w:iCs/>
+          <w:color w:val="9876AA"/>
+          <w:sz w:val="20"/>
+          <w:szCs w:val="20"/>
+          <w:lang w:eastAsia="tr-TR"/>
+        </w:rPr>
+        <w:t>_</w:t>
+      </w:r>
+      <w:proofErr w:type="spellStart"/>
+      <w:r>
+        <w:rPr>
+          <w:rFonts w:ascii="Courier New" w:eastAsia="Times New Roman" w:hAnsi="Courier New" w:cs="Courier New"/>
+          <w:i/>
+          <w:iCs/>
+          <w:color w:val="9876AA"/>
+          <w:sz w:val="20"/>
+          <w:szCs w:val="20"/>
+          <w:lang w:eastAsia="tr-TR"/>
+        </w:rPr>
+        <w:t>api</w:t>
+      </w:r>
+      <w:proofErr w:type="spellEnd"/>
+      <w:r>
+        <w:rPr>
+          <w:rFonts w:ascii="Courier New" w:eastAsia="Times New Roman" w:hAnsi="Courier New" w:cs="Courier New"/>
+          <w:color w:val="A9B7C6"/>
+          <w:sz w:val="20"/>
+          <w:szCs w:val="20"/>
+          <w:lang w:eastAsia="tr-TR"/>
+        </w:rPr>
+        <w:t>)</w:t>
+      </w:r>
+      <w:r>
+        <w:rPr>
+          <w:rFonts w:ascii="Courier New" w:eastAsia="Times New Roman" w:hAnsi="Courier New" w:cs="Courier New"/>
+          <w:color w:val="CC7832"/>
+          <w:sz w:val="20"/>
+          <w:szCs w:val="20"/>
+          <w:lang w:eastAsia="tr-TR"/>
+        </w:rPr>
+        <w:t>;</w:t>
+      </w:r>
+      <w:r>
+        <w:rPr>
+          <w:rFonts w:ascii="Courier New" w:eastAsia="Times New Roman" w:hAnsi="Courier New" w:cs="Courier New"/>
+          <w:color w:val="CC7832"/>
+          <w:sz w:val="20"/>
+          <w:szCs w:val="20"/>
+          <w:lang w:eastAsia="tr-TR"/>
+        </w:rPr>
+        <w:br/>
+        <w:t xml:space="preserve">        </w:t>
+      </w:r>
+      <w:proofErr w:type="spellStart"/>
+      <w:r>
+        <w:rPr>
+          <w:rFonts w:ascii="Courier New" w:eastAsia="Times New Roman" w:hAnsi="Courier New" w:cs="Courier New"/>
+          <w:color w:val="CC7832"/>
+          <w:sz w:val="20"/>
+          <w:szCs w:val="20"/>
+          <w:lang w:eastAsia="tr-TR"/>
+        </w:rPr>
+        <w:t>return</w:t>
+      </w:r>
+      <w:proofErr w:type="spellEnd"/>
+      <w:r>
+        <w:rPr>
+          <w:rFonts w:ascii="Courier New" w:eastAsia="Times New Roman" w:hAnsi="Courier New" w:cs="Courier New"/>
+          <w:color w:val="CC7832"/>
+          <w:sz w:val="20"/>
+          <w:szCs w:val="20"/>
+          <w:lang w:eastAsia="tr-TR"/>
+        </w:rPr>
+        <w:t>;</w:t>
+      </w:r>
+      <w:r>
+        <w:rPr>
+          <w:rFonts w:ascii="Courier New" w:eastAsia="Times New Roman" w:hAnsi="Courier New" w:cs="Courier New"/>
+          <w:color w:val="CC7832"/>
+          <w:sz w:val="20"/>
+          <w:szCs w:val="20"/>
+          <w:lang w:eastAsia="tr-TR"/>
+        </w:rPr>
+        <w:br/>
+      </w:r>
+      <w:r>
+        <w:rPr>
+          <w:rFonts w:ascii="Courier New" w:eastAsia="Times New Roman" w:hAnsi="Courier New" w:cs="Courier New"/>
+          <w:color w:val="A9B7C6"/>
+          <w:sz w:val="20"/>
+          <w:szCs w:val="20"/>
+          <w:lang w:eastAsia="tr-TR"/>
+        </w:rPr>
+        <w:lastRenderedPageBreak/>
+        <w:t>}</w:t>
+      </w:r>
+      <w:r>
+        <w:rPr>
+          <w:rFonts w:ascii="Courier New" w:eastAsia="Times New Roman" w:hAnsi="Courier New" w:cs="Courier New"/>
+          <w:color w:val="A9B7C6"/>
+          <w:sz w:val="20"/>
+          <w:szCs w:val="20"/>
+          <w:lang w:eastAsia="tr-TR"/>
+        </w:rPr>
+        <w:br/>
+      </w:r>
+      <w:proofErr w:type="spellStart"/>
+      <w:r>
+        <w:rPr>
+          <w:rFonts w:ascii="Courier New" w:eastAsia="Times New Roman" w:hAnsi="Courier New" w:cs="Courier New"/>
+          <w:color w:val="9876AA"/>
+          <w:sz w:val="20"/>
+          <w:szCs w:val="20"/>
+          <w:lang w:eastAsia="tr-TR"/>
+        </w:rPr>
+        <w:t>adapter</w:t>
+      </w:r>
+      <w:proofErr w:type="spellEnd"/>
+      <w:r>
+        <w:rPr>
+          <w:rFonts w:ascii="Courier New" w:eastAsia="Times New Roman" w:hAnsi="Courier New" w:cs="Courier New"/>
+          <w:color w:val="A9B7C6"/>
+          <w:sz w:val="20"/>
+          <w:szCs w:val="20"/>
+          <w:lang w:eastAsia="tr-TR"/>
+        </w:rPr>
+        <w:t>.</w:t>
+      </w:r>
+      <w:proofErr w:type="spellStart"/>
+      <w:r>
+        <w:rPr>
+          <w:rFonts w:ascii="Courier New" w:eastAsia="Times New Roman" w:hAnsi="Courier New" w:cs="Courier New"/>
+          <w:color w:val="A9B7C6"/>
+          <w:sz w:val="20"/>
+          <w:szCs w:val="20"/>
+          <w:lang w:eastAsia="tr-TR"/>
+        </w:rPr>
+        <w:t>setData</w:t>
+      </w:r>
+      <w:proofErr w:type="spellEnd"/>
+      <w:r>
+        <w:rPr>
+          <w:rFonts w:ascii="Courier New" w:eastAsia="Times New Roman" w:hAnsi="Courier New" w:cs="Courier New"/>
+          <w:color w:val="A9B7C6"/>
+          <w:sz w:val="20"/>
+          <w:szCs w:val="20"/>
+          <w:lang w:eastAsia="tr-TR"/>
+        </w:rPr>
+        <w:t>(</w:t>
+      </w:r>
+      <w:proofErr w:type="spellStart"/>
+      <w:r>
+        <w:rPr>
+          <w:rFonts w:ascii="Courier New" w:eastAsia="Times New Roman" w:hAnsi="Courier New" w:cs="Courier New"/>
+          <w:color w:val="A9B7C6"/>
+          <w:sz w:val="20"/>
+          <w:szCs w:val="20"/>
+          <w:lang w:eastAsia="tr-TR"/>
+        </w:rPr>
+        <w:t>predictions</w:t>
+      </w:r>
+      <w:proofErr w:type="spellEnd"/>
+      <w:r>
+        <w:rPr>
+          <w:rFonts w:ascii="Courier New" w:eastAsia="Times New Roman" w:hAnsi="Courier New" w:cs="Courier New"/>
+          <w:color w:val="A9B7C6"/>
+          <w:sz w:val="20"/>
+          <w:szCs w:val="20"/>
+          <w:lang w:eastAsia="tr-TR"/>
+        </w:rPr>
+        <w:t>.</w:t>
+      </w:r>
+      <w:proofErr w:type="spellStart"/>
+      <w:r>
+        <w:rPr>
+          <w:rFonts w:ascii="Courier New" w:eastAsia="Times New Roman" w:hAnsi="Courier New" w:cs="Courier New"/>
+          <w:color w:val="A9B7C6"/>
+          <w:sz w:val="20"/>
+          <w:szCs w:val="20"/>
+          <w:lang w:eastAsia="tr-TR"/>
+        </w:rPr>
+        <w:t>get</w:t>
+      </w:r>
+      <w:proofErr w:type="spellEnd"/>
+      <w:r>
+        <w:rPr>
+          <w:rFonts w:ascii="Courier New" w:eastAsia="Times New Roman" w:hAnsi="Courier New" w:cs="Courier New"/>
+          <w:color w:val="A9B7C6"/>
+          <w:sz w:val="20"/>
+          <w:szCs w:val="20"/>
+          <w:lang w:eastAsia="tr-TR"/>
+        </w:rPr>
+        <w:t>(</w:t>
+      </w:r>
+      <w:r>
+        <w:rPr>
+          <w:rFonts w:ascii="Courier New" w:eastAsia="Times New Roman" w:hAnsi="Courier New" w:cs="Courier New"/>
+          <w:color w:val="6897BB"/>
+          <w:sz w:val="20"/>
+          <w:szCs w:val="20"/>
+          <w:lang w:eastAsia="tr-TR"/>
+        </w:rPr>
+        <w:t>0</w:t>
+      </w:r>
+      <w:r>
+        <w:rPr>
+          <w:rFonts w:ascii="Courier New" w:eastAsia="Times New Roman" w:hAnsi="Courier New" w:cs="Courier New"/>
+          <w:color w:val="A9B7C6"/>
+          <w:sz w:val="20"/>
+          <w:szCs w:val="20"/>
+          <w:lang w:eastAsia="tr-TR"/>
+        </w:rPr>
+        <w:t>).data())</w:t>
+      </w:r>
+      <w:r>
+        <w:rPr>
+          <w:rFonts w:ascii="Courier New" w:eastAsia="Times New Roman" w:hAnsi="Courier New" w:cs="Courier New"/>
+          <w:color w:val="CC7832"/>
+          <w:sz w:val="20"/>
+          <w:szCs w:val="20"/>
+          <w:lang w:eastAsia="tr-TR"/>
+        </w:rPr>
+        <w:t>;</w:t>
+      </w:r>
+      <w:r>
+        <w:rPr>
+          <w:rFonts w:ascii="Courier New" w:eastAsia="Times New Roman" w:hAnsi="Courier New" w:cs="Courier New"/>
+          <w:color w:val="CC7832"/>
+          <w:sz w:val="20"/>
+          <w:szCs w:val="20"/>
+          <w:lang w:eastAsia="tr-TR"/>
+        </w:rPr>
+        <w:br/>
+      </w:r>
+      <w:proofErr w:type="spellStart"/>
+      <w:r>
+        <w:rPr>
+          <w:rFonts w:ascii="Courier New" w:eastAsia="Times New Roman" w:hAnsi="Courier New" w:cs="Courier New"/>
+          <w:color w:val="9876AA"/>
+          <w:sz w:val="20"/>
+          <w:szCs w:val="20"/>
+          <w:lang w:eastAsia="tr-TR"/>
+        </w:rPr>
+        <w:t>imageView</w:t>
+      </w:r>
+      <w:proofErr w:type="spellEnd"/>
+      <w:r>
+        <w:rPr>
+          <w:rFonts w:ascii="Courier New" w:eastAsia="Times New Roman" w:hAnsi="Courier New" w:cs="Courier New"/>
+          <w:color w:val="A9B7C6"/>
+          <w:sz w:val="20"/>
+          <w:szCs w:val="20"/>
+          <w:lang w:eastAsia="tr-TR"/>
+        </w:rPr>
+        <w:t>.</w:t>
+      </w:r>
+      <w:proofErr w:type="spellStart"/>
+      <w:r>
+        <w:rPr>
+          <w:rFonts w:ascii="Courier New" w:eastAsia="Times New Roman" w:hAnsi="Courier New" w:cs="Courier New"/>
+          <w:color w:val="A9B7C6"/>
+          <w:sz w:val="20"/>
+          <w:szCs w:val="20"/>
+          <w:lang w:eastAsia="tr-TR"/>
+        </w:rPr>
+        <w:t>setVisibility</w:t>
+      </w:r>
+      <w:proofErr w:type="spellEnd"/>
+      <w:r>
+        <w:rPr>
+          <w:rFonts w:ascii="Courier New" w:eastAsia="Times New Roman" w:hAnsi="Courier New" w:cs="Courier New"/>
+          <w:color w:val="A9B7C6"/>
+          <w:sz w:val="20"/>
+          <w:szCs w:val="20"/>
+          <w:lang w:eastAsia="tr-TR"/>
+        </w:rPr>
+        <w:t>(</w:t>
+      </w:r>
+      <w:r>
+        <w:rPr>
+          <w:rFonts w:ascii="Courier New" w:eastAsia="Times New Roman" w:hAnsi="Courier New" w:cs="Courier New"/>
+          <w:i/>
+          <w:iCs/>
+          <w:color w:val="9876AA"/>
+          <w:sz w:val="20"/>
+          <w:szCs w:val="20"/>
+          <w:lang w:eastAsia="tr-TR"/>
+        </w:rPr>
+        <w:t>VISIBLE</w:t>
+      </w:r>
+      <w:r>
+        <w:rPr>
+          <w:rFonts w:ascii="Courier New" w:eastAsia="Times New Roman" w:hAnsi="Courier New" w:cs="Courier New"/>
+          <w:color w:val="A9B7C6"/>
+          <w:sz w:val="20"/>
+          <w:szCs w:val="20"/>
+          <w:lang w:eastAsia="tr-TR"/>
+        </w:rPr>
+        <w:t>)</w:t>
+      </w:r>
+      <w:r>
+        <w:rPr>
+          <w:rFonts w:ascii="Courier New" w:eastAsia="Times New Roman" w:hAnsi="Courier New" w:cs="Courier New"/>
+          <w:color w:val="CC7832"/>
+          <w:sz w:val="20"/>
+          <w:szCs w:val="20"/>
+          <w:lang w:eastAsia="tr-TR"/>
+        </w:rPr>
+        <w:t>;</w:t>
+      </w:r>
+      <w:r>
+        <w:rPr>
+          <w:rFonts w:ascii="Courier New" w:eastAsia="Times New Roman" w:hAnsi="Courier New" w:cs="Courier New"/>
+          <w:color w:val="CC7832"/>
+          <w:sz w:val="20"/>
+          <w:szCs w:val="20"/>
+          <w:lang w:eastAsia="tr-TR"/>
+        </w:rPr>
+        <w:br/>
+      </w:r>
+      <w:proofErr w:type="spellStart"/>
+      <w:r>
+        <w:rPr>
+          <w:rFonts w:ascii="Courier New" w:eastAsia="Times New Roman" w:hAnsi="Courier New" w:cs="Courier New"/>
+          <w:color w:val="9876AA"/>
+          <w:sz w:val="20"/>
+          <w:szCs w:val="20"/>
+          <w:lang w:eastAsia="tr-TR"/>
+        </w:rPr>
+        <w:t>preview</w:t>
+      </w:r>
+      <w:proofErr w:type="spellEnd"/>
+      <w:r>
+        <w:rPr>
+          <w:rFonts w:ascii="Courier New" w:eastAsia="Times New Roman" w:hAnsi="Courier New" w:cs="Courier New"/>
+          <w:color w:val="A9B7C6"/>
+          <w:sz w:val="20"/>
+          <w:szCs w:val="20"/>
+          <w:lang w:eastAsia="tr-TR"/>
+        </w:rPr>
+        <w:t>.</w:t>
+      </w:r>
+      <w:proofErr w:type="spellStart"/>
+      <w:r>
+        <w:rPr>
+          <w:rFonts w:ascii="Courier New" w:eastAsia="Times New Roman" w:hAnsi="Courier New" w:cs="Courier New"/>
+          <w:color w:val="A9B7C6"/>
+          <w:sz w:val="20"/>
+          <w:szCs w:val="20"/>
+          <w:lang w:eastAsia="tr-TR"/>
+        </w:rPr>
+        <w:t>setVisibility</w:t>
+      </w:r>
+      <w:proofErr w:type="spellEnd"/>
+      <w:r>
+        <w:rPr>
+          <w:rFonts w:ascii="Courier New" w:eastAsia="Times New Roman" w:hAnsi="Courier New" w:cs="Courier New"/>
+          <w:color w:val="A9B7C6"/>
+          <w:sz w:val="20"/>
+          <w:szCs w:val="20"/>
+          <w:lang w:eastAsia="tr-TR"/>
+        </w:rPr>
+        <w:t>(</w:t>
+      </w:r>
+      <w:r>
+        <w:rPr>
+          <w:rFonts w:ascii="Courier New" w:eastAsia="Times New Roman" w:hAnsi="Courier New" w:cs="Courier New"/>
+          <w:i/>
+          <w:iCs/>
+          <w:color w:val="9876AA"/>
+          <w:sz w:val="20"/>
+          <w:szCs w:val="20"/>
+          <w:lang w:eastAsia="tr-TR"/>
+        </w:rPr>
+        <w:t>GONE</w:t>
+      </w:r>
+      <w:r>
+        <w:rPr>
+          <w:rFonts w:ascii="Courier New" w:eastAsia="Times New Roman" w:hAnsi="Courier New" w:cs="Courier New"/>
+          <w:color w:val="A9B7C6"/>
+          <w:sz w:val="20"/>
+          <w:szCs w:val="20"/>
+          <w:lang w:eastAsia="tr-TR"/>
+        </w:rPr>
+        <w:t>)</w:t>
+      </w:r>
+      <w:r>
+        <w:rPr>
+          <w:rFonts w:ascii="Courier New" w:eastAsia="Times New Roman" w:hAnsi="Courier New" w:cs="Courier New"/>
+          <w:color w:val="CC7832"/>
+          <w:sz w:val="20"/>
+          <w:szCs w:val="20"/>
+          <w:lang w:eastAsia="tr-TR"/>
+        </w:rPr>
+        <w:t>;</w:t>
+      </w:r>
+      <w:r>
+        <w:rPr>
+          <w:rFonts w:ascii="Courier New" w:eastAsia="Times New Roman" w:hAnsi="Courier New" w:cs="Courier New"/>
+          <w:color w:val="CC7832"/>
+          <w:sz w:val="20"/>
+          <w:szCs w:val="20"/>
+          <w:lang w:eastAsia="tr-TR"/>
+        </w:rPr>
+        <w:br/>
+      </w:r>
+      <w:r>
+        <w:rPr>
+          <w:rFonts w:ascii="Courier New" w:eastAsia="Times New Roman" w:hAnsi="Courier New" w:cs="Courier New"/>
+          <w:color w:val="9876AA"/>
+          <w:sz w:val="20"/>
+          <w:szCs w:val="20"/>
+          <w:lang w:eastAsia="tr-TR"/>
+        </w:rPr>
+        <w:t>imageView</w:t>
+      </w:r>
+      <w:r>
+        <w:rPr>
+          <w:rFonts w:ascii="Courier New" w:eastAsia="Times New Roman" w:hAnsi="Courier New" w:cs="Courier New"/>
+          <w:color w:val="A9B7C6"/>
+          <w:sz w:val="20"/>
+          <w:szCs w:val="20"/>
+          <w:lang w:eastAsia="tr-TR"/>
+        </w:rPr>
+        <w:t>.setImageBitmap(BitmapFactory.</w:t>
+      </w:r>
+      <w:r>
+        <w:rPr>
+          <w:rFonts w:ascii="Courier New" w:eastAsia="Times New Roman" w:hAnsi="Courier New" w:cs="Courier New"/>
+          <w:i/>
+          <w:iCs/>
+          <w:color w:val="A9B7C6"/>
+          <w:sz w:val="20"/>
+          <w:szCs w:val="20"/>
+          <w:lang w:eastAsia="tr-TR"/>
+        </w:rPr>
+        <w:t>decodeByteArray</w:t>
+      </w:r>
+      <w:r>
+        <w:rPr>
+          <w:rFonts w:ascii="Courier New" w:eastAsia="Times New Roman" w:hAnsi="Courier New" w:cs="Courier New"/>
+          <w:color w:val="A9B7C6"/>
+          <w:sz w:val="20"/>
+          <w:szCs w:val="20"/>
+          <w:lang w:eastAsia="tr-TR"/>
+        </w:rPr>
+        <w:t>(</w:t>
+      </w:r>
+      <w:r>
+        <w:rPr>
+          <w:rFonts w:ascii="Courier New" w:eastAsia="Times New Roman" w:hAnsi="Courier New" w:cs="Courier New"/>
+          <w:color w:val="B389C5"/>
+          <w:sz w:val="20"/>
+          <w:szCs w:val="20"/>
+          <w:lang w:eastAsia="tr-TR"/>
+        </w:rPr>
+        <w:t>imageBytes</w:t>
+      </w:r>
+      <w:r>
+        <w:rPr>
+          <w:rFonts w:ascii="Courier New" w:eastAsia="Times New Roman" w:hAnsi="Courier New" w:cs="Courier New"/>
+          <w:color w:val="CC7832"/>
+          <w:sz w:val="20"/>
+          <w:szCs w:val="20"/>
+          <w:lang w:eastAsia="tr-TR"/>
+        </w:rPr>
+        <w:t xml:space="preserve">, </w:t>
+      </w:r>
+      <w:r>
+        <w:rPr>
+          <w:rFonts w:ascii="Courier New" w:eastAsia="Times New Roman" w:hAnsi="Courier New" w:cs="Courier New"/>
+          <w:color w:val="6897BB"/>
+          <w:sz w:val="20"/>
+          <w:szCs w:val="20"/>
+          <w:lang w:eastAsia="tr-TR"/>
+        </w:rPr>
+        <w:t>0</w:t>
+      </w:r>
+      <w:r>
+        <w:rPr>
+          <w:rFonts w:ascii="Courier New" w:eastAsia="Times New Roman" w:hAnsi="Courier New" w:cs="Courier New"/>
+          <w:color w:val="CC7832"/>
+          <w:sz w:val="20"/>
+          <w:szCs w:val="20"/>
+          <w:lang w:eastAsia="tr-TR"/>
+        </w:rPr>
+        <w:t xml:space="preserve">, </w:t>
+      </w:r>
+      <w:proofErr w:type="spellStart"/>
+      <w:r>
+        <w:rPr>
+          <w:rFonts w:ascii="Courier New" w:eastAsia="Times New Roman" w:hAnsi="Courier New" w:cs="Courier New"/>
+          <w:color w:val="B389C5"/>
+          <w:sz w:val="20"/>
+          <w:szCs w:val="20"/>
+          <w:lang w:eastAsia="tr-TR"/>
+        </w:rPr>
+        <w:t>imageBytes</w:t>
+      </w:r>
+      <w:proofErr w:type="spellEnd"/>
+      <w:r>
+        <w:rPr>
+          <w:rFonts w:ascii="Courier New" w:eastAsia="Times New Roman" w:hAnsi="Courier New" w:cs="Courier New"/>
+          <w:color w:val="A9B7C6"/>
+          <w:sz w:val="20"/>
+          <w:szCs w:val="20"/>
+          <w:lang w:eastAsia="tr-TR"/>
+        </w:rPr>
+        <w:t>.</w:t>
+      </w:r>
+      <w:proofErr w:type="spellStart"/>
+      <w:r>
+        <w:rPr>
+          <w:rFonts w:ascii="Courier New" w:eastAsia="Times New Roman" w:hAnsi="Courier New" w:cs="Courier New"/>
+          <w:color w:val="9876AA"/>
+          <w:sz w:val="20"/>
+          <w:szCs w:val="20"/>
+          <w:lang w:eastAsia="tr-TR"/>
+        </w:rPr>
+        <w:t>length</w:t>
+      </w:r>
+      <w:proofErr w:type="spellEnd"/>
+      <w:r>
+        <w:rPr>
+          <w:rFonts w:ascii="Courier New" w:eastAsia="Times New Roman" w:hAnsi="Courier New" w:cs="Courier New"/>
+          <w:color w:val="A9B7C6"/>
+          <w:sz w:val="20"/>
+          <w:szCs w:val="20"/>
+          <w:lang w:eastAsia="tr-TR"/>
+        </w:rPr>
+        <w:t>))</w:t>
+      </w:r>
+      <w:r>
+        <w:rPr>
+          <w:rFonts w:ascii="Courier New" w:eastAsia="Times New Roman" w:hAnsi="Courier New" w:cs="Courier New"/>
+          <w:color w:val="CC7832"/>
+          <w:sz w:val="20"/>
+          <w:szCs w:val="20"/>
+          <w:lang w:eastAsia="tr-TR"/>
+        </w:rPr>
+        <w:t>;</w:t>
+      </w:r>
+      <w:r>
+        <w:rPr>
+          <w:rFonts w:ascii="Courier New" w:eastAsia="Times New Roman" w:hAnsi="Courier New" w:cs="Courier New"/>
+          <w:color w:val="CC7832"/>
+          <w:sz w:val="20"/>
+          <w:szCs w:val="20"/>
+          <w:lang w:eastAsia="tr-TR"/>
+        </w:rPr>
+        <w:br/>
+      </w:r>
+      <w:r>
+        <w:rPr>
+          <w:rFonts w:ascii="Courier New" w:eastAsia="Times New Roman" w:hAnsi="Courier New" w:cs="Courier New"/>
+          <w:color w:val="A9B7C6"/>
+          <w:sz w:val="20"/>
+          <w:szCs w:val="20"/>
+          <w:lang w:eastAsia="tr-TR"/>
+        </w:rPr>
+        <w:t>}</w:t>
+      </w:r>
+      <w:r>
+        <w:rPr>
+          <w:rFonts w:ascii="Courier New" w:eastAsia="Times New Roman" w:hAnsi="Courier New" w:cs="Courier New"/>
+          <w:color w:val="A9B7C6"/>
+          <w:sz w:val="20"/>
+          <w:szCs w:val="20"/>
+          <w:lang w:eastAsia="tr-TR"/>
+        </w:rPr>
+        <w:br/>
+      </w:r>
+      <w:r>
+        <w:rPr>
+          <w:rFonts w:ascii="Courier New" w:eastAsia="Times New Roman" w:hAnsi="Courier New" w:cs="Courier New"/>
+          <w:color w:val="A9B7C6"/>
+          <w:sz w:val="20"/>
+          <w:szCs w:val="20"/>
+          <w:lang w:eastAsia="tr-TR"/>
+        </w:rPr>
+        <w:br/>
+      </w:r>
+      <w:proofErr w:type="spellStart"/>
+      <w:r>
+        <w:rPr>
+          <w:rFonts w:ascii="Courier New" w:eastAsia="Times New Roman" w:hAnsi="Courier New" w:cs="Courier New"/>
+          <w:color w:val="CC7832"/>
+          <w:sz w:val="20"/>
+          <w:szCs w:val="20"/>
+          <w:lang w:eastAsia="tr-TR"/>
+        </w:rPr>
+        <w:t>private</w:t>
+      </w:r>
+      <w:proofErr w:type="spellEnd"/>
+      <w:r>
+        <w:rPr>
+          <w:rFonts w:ascii="Courier New" w:eastAsia="Times New Roman" w:hAnsi="Courier New" w:cs="Courier New"/>
+          <w:color w:val="CC7832"/>
+          <w:sz w:val="20"/>
+          <w:szCs w:val="20"/>
+          <w:lang w:eastAsia="tr-TR"/>
+        </w:rPr>
+        <w:t xml:space="preserve"> </w:t>
+      </w:r>
+      <w:proofErr w:type="spellStart"/>
+      <w:r>
+        <w:rPr>
+          <w:rFonts w:ascii="Courier New" w:eastAsia="Times New Roman" w:hAnsi="Courier New" w:cs="Courier New"/>
+          <w:color w:val="CC7832"/>
+          <w:sz w:val="20"/>
+          <w:szCs w:val="20"/>
+          <w:lang w:eastAsia="tr-TR"/>
+        </w:rPr>
+        <w:t>void</w:t>
+      </w:r>
+      <w:proofErr w:type="spellEnd"/>
+      <w:r>
+        <w:rPr>
+          <w:rFonts w:ascii="Courier New" w:eastAsia="Times New Roman" w:hAnsi="Courier New" w:cs="Courier New"/>
+          <w:color w:val="CC7832"/>
+          <w:sz w:val="20"/>
+          <w:szCs w:val="20"/>
+          <w:lang w:eastAsia="tr-TR"/>
+        </w:rPr>
+        <w:t xml:space="preserve"> </w:t>
+      </w:r>
+      <w:proofErr w:type="spellStart"/>
+      <w:r>
+        <w:rPr>
+          <w:rFonts w:ascii="Courier New" w:eastAsia="Times New Roman" w:hAnsi="Courier New" w:cs="Courier New"/>
+          <w:color w:val="FFC66D"/>
+          <w:sz w:val="20"/>
+          <w:szCs w:val="20"/>
+          <w:lang w:eastAsia="tr-TR"/>
+        </w:rPr>
+        <w:t>showErrorSnackbar</w:t>
+      </w:r>
+      <w:proofErr w:type="spellEnd"/>
+      <w:r>
+        <w:rPr>
+          <w:rFonts w:ascii="Courier New" w:eastAsia="Times New Roman" w:hAnsi="Courier New" w:cs="Courier New"/>
+          <w:color w:val="A9B7C6"/>
+          <w:sz w:val="20"/>
+          <w:szCs w:val="20"/>
+          <w:lang w:eastAsia="tr-TR"/>
+        </w:rPr>
+        <w:t>(</w:t>
+      </w:r>
+      <w:r>
+        <w:rPr>
+          <w:rFonts w:ascii="Courier New" w:eastAsia="Times New Roman" w:hAnsi="Courier New" w:cs="Courier New"/>
+          <w:color w:val="BBB529"/>
+          <w:sz w:val="20"/>
+          <w:szCs w:val="20"/>
+          <w:lang w:eastAsia="tr-TR"/>
+        </w:rPr>
+        <w:t>@</w:t>
+      </w:r>
+      <w:proofErr w:type="spellStart"/>
+      <w:r>
+        <w:rPr>
+          <w:rFonts w:ascii="Courier New" w:eastAsia="Times New Roman" w:hAnsi="Courier New" w:cs="Courier New"/>
+          <w:color w:val="BBB529"/>
+          <w:sz w:val="20"/>
+          <w:szCs w:val="20"/>
+          <w:lang w:eastAsia="tr-TR"/>
+        </w:rPr>
+        <w:t>StringRes</w:t>
+      </w:r>
+      <w:proofErr w:type="spellEnd"/>
+      <w:r>
+        <w:rPr>
+          <w:rFonts w:ascii="Courier New" w:eastAsia="Times New Roman" w:hAnsi="Courier New" w:cs="Courier New"/>
+          <w:color w:val="BBB529"/>
+          <w:sz w:val="20"/>
+          <w:szCs w:val="20"/>
+          <w:lang w:eastAsia="tr-TR"/>
+        </w:rPr>
+        <w:t xml:space="preserve"> </w:t>
+      </w:r>
+      <w:proofErr w:type="spellStart"/>
+      <w:r>
+        <w:rPr>
+          <w:rFonts w:ascii="Courier New" w:eastAsia="Times New Roman" w:hAnsi="Courier New" w:cs="Courier New"/>
+          <w:color w:val="CC7832"/>
+          <w:sz w:val="20"/>
+          <w:szCs w:val="20"/>
+          <w:lang w:eastAsia="tr-TR"/>
+        </w:rPr>
+        <w:t>int</w:t>
+      </w:r>
+      <w:proofErr w:type="spellEnd"/>
+      <w:r>
+        <w:rPr>
+          <w:rFonts w:ascii="Courier New" w:eastAsia="Times New Roman" w:hAnsi="Courier New" w:cs="Courier New"/>
+          <w:color w:val="CC7832"/>
+          <w:sz w:val="20"/>
+          <w:szCs w:val="20"/>
+          <w:lang w:eastAsia="tr-TR"/>
+        </w:rPr>
+        <w:t xml:space="preserve"> </w:t>
+      </w:r>
+      <w:proofErr w:type="spellStart"/>
+      <w:r>
+        <w:rPr>
+          <w:rFonts w:ascii="Courier New" w:eastAsia="Times New Roman" w:hAnsi="Courier New" w:cs="Courier New"/>
+          <w:color w:val="A9B7C6"/>
+          <w:sz w:val="20"/>
+          <w:szCs w:val="20"/>
+          <w:lang w:eastAsia="tr-TR"/>
+        </w:rPr>
+        <w:t>errorString</w:t>
+      </w:r>
+      <w:proofErr w:type="spellEnd"/>
+      <w:r>
+        <w:rPr>
+          <w:rFonts w:ascii="Courier New" w:eastAsia="Times New Roman" w:hAnsi="Courier New" w:cs="Courier New"/>
+          <w:color w:val="A9B7C6"/>
+          <w:sz w:val="20"/>
+          <w:szCs w:val="20"/>
+          <w:lang w:eastAsia="tr-TR"/>
+        </w:rPr>
+        <w:t>) {</w:t>
+      </w:r>
+      <w:r>
+        <w:rPr>
+          <w:rFonts w:ascii="Courier New" w:eastAsia="Times New Roman" w:hAnsi="Courier New" w:cs="Courier New"/>
+          <w:color w:val="A9B7C6"/>
+          <w:sz w:val="20"/>
+          <w:szCs w:val="20"/>
+          <w:lang w:eastAsia="tr-TR"/>
+        </w:rPr>
+        <w:br/>
+        <w:t xml:space="preserve">      </w:t>
+      </w:r>
+      <w:proofErr w:type="spellStart"/>
+      <w:r>
+        <w:rPr>
+          <w:rFonts w:ascii="Courier New" w:eastAsia="Times New Roman" w:hAnsi="Courier New" w:cs="Courier New"/>
+          <w:color w:val="A9B7C6"/>
+          <w:sz w:val="20"/>
+          <w:szCs w:val="20"/>
+          <w:lang w:eastAsia="tr-TR"/>
+        </w:rPr>
+        <w:t>Snackbar</w:t>
+      </w:r>
+      <w:proofErr w:type="spellEnd"/>
+      <w:r>
+        <w:rPr>
+          <w:rFonts w:ascii="Courier New" w:eastAsia="Times New Roman" w:hAnsi="Courier New" w:cs="Courier New"/>
+          <w:color w:val="A9B7C6"/>
+          <w:sz w:val="20"/>
+          <w:szCs w:val="20"/>
+          <w:lang w:eastAsia="tr-TR"/>
+        </w:rPr>
+        <w:t>.</w:t>
+      </w:r>
+      <w:proofErr w:type="spellStart"/>
+      <w:r>
+        <w:rPr>
+          <w:rFonts w:ascii="Courier New" w:eastAsia="Times New Roman" w:hAnsi="Courier New" w:cs="Courier New"/>
+          <w:i/>
+          <w:iCs/>
+          <w:color w:val="A9B7C6"/>
+          <w:sz w:val="20"/>
+          <w:szCs w:val="20"/>
+          <w:lang w:eastAsia="tr-TR"/>
+        </w:rPr>
+        <w:t>make</w:t>
+      </w:r>
+      <w:proofErr w:type="spellEnd"/>
+      <w:r>
+        <w:rPr>
+          <w:rFonts w:ascii="Courier New" w:eastAsia="Times New Roman" w:hAnsi="Courier New" w:cs="Courier New"/>
+          <w:color w:val="A9B7C6"/>
+          <w:sz w:val="20"/>
+          <w:szCs w:val="20"/>
+          <w:lang w:eastAsia="tr-TR"/>
+        </w:rPr>
+        <w:t>(</w:t>
+      </w:r>
+      <w:r>
+        <w:rPr>
+          <w:rFonts w:ascii="Courier New" w:eastAsia="Times New Roman" w:hAnsi="Courier New" w:cs="Courier New"/>
+          <w:color w:val="A9B7C6"/>
+          <w:sz w:val="20"/>
+          <w:szCs w:val="20"/>
+          <w:lang w:eastAsia="tr-TR"/>
+        </w:rPr>
+        <w:br/>
+      </w:r>
+      <w:proofErr w:type="spellStart"/>
+      <w:r>
+        <w:rPr>
+          <w:rFonts w:ascii="Courier New" w:eastAsia="Times New Roman" w:hAnsi="Courier New" w:cs="Courier New"/>
+          <w:color w:val="9876AA"/>
+          <w:sz w:val="20"/>
+          <w:szCs w:val="20"/>
+          <w:lang w:eastAsia="tr-TR"/>
+        </w:rPr>
+        <w:t>root</w:t>
+      </w:r>
+      <w:proofErr w:type="spellEnd"/>
+      <w:r>
+        <w:rPr>
+          <w:rFonts w:ascii="Courier New" w:eastAsia="Times New Roman" w:hAnsi="Courier New" w:cs="Courier New"/>
+          <w:color w:val="CC7832"/>
+          <w:sz w:val="20"/>
+          <w:szCs w:val="20"/>
+          <w:lang w:eastAsia="tr-TR"/>
+        </w:rPr>
+        <w:t>,</w:t>
+      </w:r>
+      <w:r>
+        <w:rPr>
+          <w:rFonts w:ascii="Courier New" w:eastAsia="Times New Roman" w:hAnsi="Courier New" w:cs="Courier New"/>
+          <w:color w:val="CC7832"/>
+          <w:sz w:val="20"/>
+          <w:szCs w:val="20"/>
+          <w:lang w:eastAsia="tr-TR"/>
+        </w:rPr>
+        <w:br/>
+      </w:r>
+      <w:proofErr w:type="spellStart"/>
+      <w:r>
+        <w:rPr>
+          <w:rFonts w:ascii="Courier New" w:eastAsia="Times New Roman" w:hAnsi="Courier New" w:cs="Courier New"/>
+          <w:color w:val="A9B7C6"/>
+          <w:sz w:val="20"/>
+          <w:szCs w:val="20"/>
+          <w:lang w:eastAsia="tr-TR"/>
+        </w:rPr>
+        <w:t>errorString</w:t>
+      </w:r>
+      <w:proofErr w:type="spellEnd"/>
+      <w:r>
+        <w:rPr>
+          <w:rFonts w:ascii="Courier New" w:eastAsia="Times New Roman" w:hAnsi="Courier New" w:cs="Courier New"/>
+          <w:color w:val="CC7832"/>
+          <w:sz w:val="20"/>
+          <w:szCs w:val="20"/>
+          <w:lang w:eastAsia="tr-TR"/>
+        </w:rPr>
+        <w:t>,</w:t>
+      </w:r>
+      <w:r>
+        <w:rPr>
+          <w:rFonts w:ascii="Courier New" w:eastAsia="Times New Roman" w:hAnsi="Courier New" w:cs="Courier New"/>
+          <w:color w:val="CC7832"/>
+          <w:sz w:val="20"/>
+          <w:szCs w:val="20"/>
+          <w:lang w:eastAsia="tr-TR"/>
+        </w:rPr>
+        <w:br/>
+      </w:r>
+      <w:proofErr w:type="spellStart"/>
+      <w:r>
+        <w:rPr>
+          <w:rFonts w:ascii="Courier New" w:eastAsia="Times New Roman" w:hAnsi="Courier New" w:cs="Courier New"/>
+          <w:color w:val="A9B7C6"/>
+          <w:sz w:val="20"/>
+          <w:szCs w:val="20"/>
+          <w:lang w:eastAsia="tr-TR"/>
+        </w:rPr>
+        <w:t>Snackbar</w:t>
+      </w:r>
+      <w:proofErr w:type="spellEnd"/>
+      <w:r>
+        <w:rPr>
+          <w:rFonts w:ascii="Courier New" w:eastAsia="Times New Roman" w:hAnsi="Courier New" w:cs="Courier New"/>
+          <w:color w:val="A9B7C6"/>
+          <w:sz w:val="20"/>
+          <w:szCs w:val="20"/>
+          <w:lang w:eastAsia="tr-TR"/>
+        </w:rPr>
+        <w:t>.</w:t>
+      </w:r>
+      <w:r>
+        <w:rPr>
+          <w:rFonts w:ascii="Courier New" w:eastAsia="Times New Roman" w:hAnsi="Courier New" w:cs="Courier New"/>
+          <w:i/>
+          <w:iCs/>
+          <w:color w:val="9876AA"/>
+          <w:sz w:val="20"/>
+          <w:szCs w:val="20"/>
+          <w:lang w:eastAsia="tr-TR"/>
+        </w:rPr>
+        <w:t>LENGTH_INDEFINITE</w:t>
+      </w:r>
+      <w:r>
+        <w:rPr>
+          <w:rFonts w:ascii="Courier New" w:eastAsia="Times New Roman" w:hAnsi="Courier New" w:cs="Courier New"/>
+          <w:i/>
+          <w:iCs/>
+          <w:color w:val="9876AA"/>
+          <w:sz w:val="20"/>
+          <w:szCs w:val="20"/>
+          <w:lang w:eastAsia="tr-TR"/>
+        </w:rPr>
+        <w:br/>
+      </w:r>
+      <w:r>
+        <w:rPr>
+          <w:rFonts w:ascii="Courier New" w:eastAsia="Times New Roman" w:hAnsi="Courier New" w:cs="Courier New"/>
+          <w:color w:val="A9B7C6"/>
+          <w:sz w:val="20"/>
+          <w:szCs w:val="20"/>
+          <w:lang w:eastAsia="tr-TR"/>
+        </w:rPr>
+        <w:t>).</w:t>
+      </w:r>
+      <w:proofErr w:type="spellStart"/>
+      <w:r>
+        <w:rPr>
+          <w:rFonts w:ascii="Courier New" w:eastAsia="Times New Roman" w:hAnsi="Courier New" w:cs="Courier New"/>
+          <w:color w:val="A9B7C6"/>
+          <w:sz w:val="20"/>
+          <w:szCs w:val="20"/>
+          <w:lang w:eastAsia="tr-TR"/>
+        </w:rPr>
+        <w:t>show</w:t>
+      </w:r>
+      <w:proofErr w:type="spellEnd"/>
+      <w:r>
+        <w:rPr>
+          <w:rFonts w:ascii="Courier New" w:eastAsia="Times New Roman" w:hAnsi="Courier New" w:cs="Courier New"/>
+          <w:color w:val="A9B7C6"/>
+          <w:sz w:val="20"/>
+          <w:szCs w:val="20"/>
+          <w:lang w:eastAsia="tr-TR"/>
+        </w:rPr>
+        <w:t>()</w:t>
+      </w:r>
+      <w:r>
+        <w:rPr>
+          <w:rFonts w:ascii="Courier New" w:eastAsia="Times New Roman" w:hAnsi="Courier New" w:cs="Courier New"/>
+          <w:color w:val="CC7832"/>
+          <w:sz w:val="20"/>
+          <w:szCs w:val="20"/>
+          <w:lang w:eastAsia="tr-TR"/>
+        </w:rPr>
+        <w:t>;</w:t>
+      </w:r>
+      <w:r>
+        <w:rPr>
+          <w:rFonts w:ascii="Courier New" w:eastAsia="Times New Roman" w:hAnsi="Courier New" w:cs="Courier New"/>
+          <w:color w:val="CC7832"/>
+          <w:sz w:val="20"/>
+          <w:szCs w:val="20"/>
+          <w:lang w:eastAsia="tr-TR"/>
+        </w:rPr>
+        <w:br/>
+      </w:r>
+      <w:r>
+        <w:rPr>
+          <w:rFonts w:ascii="Courier New" w:eastAsia="Times New Roman" w:hAnsi="Courier New" w:cs="Courier New"/>
+          <w:color w:val="A9B7C6"/>
+          <w:sz w:val="20"/>
+          <w:szCs w:val="20"/>
+          <w:lang w:eastAsia="tr-TR"/>
+        </w:rPr>
+        <w:t>}</w:t>
+      </w:r>
+      <w:r>
+        <w:rPr>
+          <w:rFonts w:ascii="Courier New" w:eastAsia="Times New Roman" w:hAnsi="Courier New" w:cs="Courier New"/>
+          <w:color w:val="A9B7C6"/>
+          <w:sz w:val="20"/>
+          <w:szCs w:val="20"/>
+          <w:lang w:eastAsia="tr-TR"/>
+        </w:rPr>
+        <w:br/>
+        <w:t xml:space="preserve">  }.</w:t>
+      </w:r>
+      <w:proofErr w:type="spellStart"/>
+      <w:r>
+        <w:rPr>
+          <w:rFonts w:ascii="Courier New" w:eastAsia="Times New Roman" w:hAnsi="Courier New" w:cs="Courier New"/>
+          <w:color w:val="A9B7C6"/>
+          <w:sz w:val="20"/>
+          <w:szCs w:val="20"/>
+          <w:lang w:eastAsia="tr-TR"/>
+        </w:rPr>
+        <w:t>execute</w:t>
+      </w:r>
+      <w:proofErr w:type="spellEnd"/>
+      <w:r>
+        <w:rPr>
+          <w:rFonts w:ascii="Courier New" w:eastAsia="Times New Roman" w:hAnsi="Courier New" w:cs="Courier New"/>
+          <w:color w:val="A9B7C6"/>
+          <w:sz w:val="20"/>
+          <w:szCs w:val="20"/>
+          <w:lang w:eastAsia="tr-TR"/>
+        </w:rPr>
+        <w:t>()</w:t>
+      </w:r>
+      <w:r>
+        <w:rPr>
+          <w:rFonts w:ascii="Courier New" w:eastAsia="Times New Roman" w:hAnsi="Courier New" w:cs="Courier New"/>
+          <w:color w:val="CC7832"/>
+          <w:sz w:val="20"/>
+          <w:szCs w:val="20"/>
+          <w:lang w:eastAsia="tr-TR"/>
+        </w:rPr>
+        <w:t>;</w:t>
+      </w:r>
+      <w:r>
+        <w:rPr>
+          <w:rFonts w:ascii="Courier New" w:eastAsia="Times New Roman" w:hAnsi="Courier New" w:cs="Courier New"/>
+          <w:color w:val="CC7832"/>
+          <w:sz w:val="20"/>
+          <w:szCs w:val="20"/>
+          <w:lang w:eastAsia="tr-TR"/>
+        </w:rPr>
+        <w:br/>
+      </w:r>
+      <w:r>
+        <w:rPr>
+          <w:rFonts w:ascii="Courier New" w:eastAsia="Times New Roman" w:hAnsi="Courier New" w:cs="Courier New"/>
+          <w:color w:val="A9B7C6"/>
+          <w:sz w:val="20"/>
+          <w:szCs w:val="20"/>
+          <w:lang w:eastAsia="tr-TR"/>
+        </w:rPr>
+        <w:t>}</w:t>
+      </w:r>
+    </w:p>
+    <w:p>
+      <w:pPr>
+        <w:jc w:val="both"/>
+      </w:pPr>
+    </w:p>
+    <w:p>
+      <w:pPr>
+        <w:jc w:val="both"/>
+      </w:pPr>
+      <w:proofErr w:type="gramStart"/>
+      <w:r>
+        <w:t>yukarıda</w:t>
+      </w:r>
+      <w:proofErr w:type="gramEnd"/>
+      <w:r>
+        <w:t xml:space="preserve"> </w:t>
+      </w:r>
+      <w:proofErr w:type="spellStart"/>
+      <w:r>
+        <w:t>main</w:t>
+      </w:r>
+      <w:proofErr w:type="spellEnd"/>
+      <w:r>
+        <w:t xml:space="preserve"> </w:t>
+      </w:r>
+      <w:proofErr w:type="spellStart"/>
+      <w:r>
+        <w:t>threaden</w:t>
+      </w:r>
+      <w:proofErr w:type="spellEnd"/>
+      <w:r>
+        <w:t xml:space="preserve"> ayrı yapılan sorgulama işleminde işlemlerin özeti yer almaktadır.</w:t>
+      </w:r>
+    </w:p>
+    <w:p>
+      <w:pPr>
+        <w:pStyle w:val="HTMLncedenBiimlendirilmi"/>
+        <w:shd w:val="clear" w:color="auto" w:fill="2B2B2B"/>
+        <w:rPr>
+          <w:color w:val="A9B7C6"/>
+        </w:rPr>
+      </w:pPr>
+      <w:r>
+        <w:rPr>
+          <w:color w:val="CC7832"/>
+        </w:rPr>
+        <w:t xml:space="preserve">final </w:t>
+      </w:r>
+      <w:proofErr w:type="spellStart"/>
+      <w:r>
+        <w:rPr>
+          <w:color w:val="A9B7C6"/>
+        </w:rPr>
+        <w:t>ConceptModel</w:t>
+      </w:r>
+      <w:proofErr w:type="spellEnd"/>
+      <w:r>
+        <w:rPr>
+          <w:color w:val="A9B7C6"/>
+        </w:rPr>
+        <w:t xml:space="preserve"> </w:t>
+      </w:r>
+      <w:proofErr w:type="spellStart"/>
+      <w:r>
+        <w:rPr>
+          <w:color w:val="A9B7C6"/>
+        </w:rPr>
+        <w:t>generalModel</w:t>
+      </w:r>
+      <w:proofErr w:type="spellEnd"/>
+      <w:r>
+        <w:rPr>
+          <w:color w:val="A9B7C6"/>
+        </w:rPr>
+        <w:t xml:space="preserve"> = </w:t>
+      </w:r>
+      <w:proofErr w:type="spellStart"/>
+      <w:proofErr w:type="gramStart"/>
+      <w:r>
+        <w:rPr>
+          <w:color w:val="A9B7C6"/>
+        </w:rPr>
+        <w:t>App</w:t>
+      </w:r>
+      <w:proofErr w:type="spellEnd"/>
+      <w:r>
+        <w:rPr>
+          <w:color w:val="A9B7C6"/>
+        </w:rPr>
+        <w:t>.</w:t>
+      </w:r>
+      <w:proofErr w:type="spellStart"/>
+      <w:r>
+        <w:rPr>
+          <w:i/>
+          <w:iCs/>
+          <w:color w:val="A9B7C6"/>
+        </w:rPr>
+        <w:t>get</w:t>
+      </w:r>
+      <w:proofErr w:type="spellEnd"/>
+      <w:proofErr w:type="gramEnd"/>
+      <w:r>
+        <w:rPr>
+          <w:color w:val="A9B7C6"/>
+        </w:rPr>
+        <w:t>().</w:t>
+      </w:r>
+      <w:proofErr w:type="spellStart"/>
+      <w:r>
+        <w:rPr>
+          <w:color w:val="A9B7C6"/>
+        </w:rPr>
+        <w:t>clarifaiClient</w:t>
+      </w:r>
+      <w:proofErr w:type="spellEnd"/>
+      <w:r>
+        <w:rPr>
+          <w:color w:val="A9B7C6"/>
+        </w:rPr>
+        <w:t>().</w:t>
+      </w:r>
+      <w:proofErr w:type="spellStart"/>
+      <w:r>
+        <w:rPr>
+          <w:color w:val="A9B7C6"/>
+        </w:rPr>
+        <w:t>getDefaultModels</w:t>
+      </w:r>
+      <w:proofErr w:type="spellEnd"/>
+      <w:r>
+        <w:rPr>
+          <w:color w:val="A9B7C6"/>
+        </w:rPr>
+        <w:t>().</w:t>
+      </w:r>
+      <w:proofErr w:type="spellStart"/>
+      <w:r>
+        <w:rPr>
+          <w:color w:val="A9B7C6"/>
+        </w:rPr>
+        <w:t>generalModel</w:t>
+      </w:r>
+      <w:proofErr w:type="spellEnd"/>
+      <w:r>
+        <w:rPr>
+          <w:color w:val="A9B7C6"/>
+        </w:rPr>
+        <w:t>()</w:t>
+      </w:r>
+      <w:r>
+        <w:rPr>
+          <w:color w:val="CC7832"/>
+        </w:rPr>
+        <w:t>;</w:t>
+      </w:r>
+    </w:p>
+    <w:p>
+      <w:pPr>
+        <w:jc w:val="both"/>
+      </w:pPr>
+    </w:p>
+    <w:p>
+      <w:pPr>
+        <w:jc w:val="both"/>
+      </w:pPr>
+      <w:proofErr w:type="gramStart"/>
+      <w:r>
+        <w:t>komutu</w:t>
+      </w:r>
+      <w:proofErr w:type="gramEnd"/>
+      <w:r>
+        <w:t xml:space="preserve"> ile yapının bir örneğini oluşturuyoruz.</w:t>
+      </w:r>
+    </w:p>
+    <w:p>
+      <w:pPr>
+        <w:pStyle w:val="HTMLncedenBiimlendirilmi"/>
+        <w:shd w:val="clear" w:color="auto" w:fill="2B2B2B"/>
+        <w:rPr>
+          <w:color w:val="A9B7C6"/>
+        </w:rPr>
+      </w:pPr>
+      <w:proofErr w:type="spellStart"/>
+      <w:r>
+        <w:rPr>
+          <w:color w:val="CC7832"/>
+        </w:rPr>
+        <w:t>return</w:t>
+      </w:r>
+      <w:proofErr w:type="spellEnd"/>
+      <w:r>
+        <w:rPr>
+          <w:color w:val="CC7832"/>
+        </w:rPr>
+        <w:t xml:space="preserve"> </w:t>
+      </w:r>
+      <w:proofErr w:type="spellStart"/>
+      <w:proofErr w:type="gramStart"/>
+      <w:r>
+        <w:rPr>
+          <w:color w:val="A9B7C6"/>
+        </w:rPr>
+        <w:t>generalModel</w:t>
+      </w:r>
+      <w:proofErr w:type="spellEnd"/>
+      <w:r>
+        <w:rPr>
+          <w:color w:val="A9B7C6"/>
+        </w:rPr>
+        <w:t>.</w:t>
+      </w:r>
+      <w:proofErr w:type="spellStart"/>
+      <w:r>
+        <w:rPr>
+          <w:color w:val="A9B7C6"/>
+        </w:rPr>
+        <w:t>predict</w:t>
+      </w:r>
+      <w:proofErr w:type="spellEnd"/>
+      <w:proofErr w:type="gramEnd"/>
+      <w:r>
+        <w:rPr>
+          <w:color w:val="A9B7C6"/>
+        </w:rPr>
+        <w:t>()</w:t>
+      </w:r>
+      <w:r>
+        <w:rPr>
+          <w:color w:val="A9B7C6"/>
+        </w:rPr>
+        <w:br/>
+        <w:t xml:space="preserve">    .withInputs(ClarifaiInput.</w:t>
+      </w:r>
+      <w:r>
+        <w:rPr>
+          <w:i/>
+          <w:iCs/>
+          <w:color w:val="A9B7C6"/>
+        </w:rPr>
+        <w:t>forImage</w:t>
+      </w:r>
+      <w:r>
+        <w:rPr>
+          <w:color w:val="A9B7C6"/>
+        </w:rPr>
+        <w:t>(ClarifaiImage.</w:t>
+      </w:r>
+      <w:r>
+        <w:rPr>
+          <w:i/>
+          <w:iCs/>
+          <w:color w:val="A9B7C6"/>
+        </w:rPr>
+        <w:t>of</w:t>
+      </w:r>
+      <w:r>
+        <w:rPr>
+          <w:color w:val="A9B7C6"/>
+        </w:rPr>
+        <w:t>(</w:t>
+      </w:r>
+      <w:r>
+        <w:rPr>
+          <w:color w:val="B389C5"/>
+        </w:rPr>
+        <w:t>imageBytes</w:t>
+      </w:r>
+      <w:r>
+        <w:rPr>
+          <w:color w:val="A9B7C6"/>
+        </w:rPr>
+        <w:t>)))</w:t>
+      </w:r>
+      <w:r>
+        <w:rPr>
+          <w:color w:val="A9B7C6"/>
+        </w:rPr>
+        <w:br/>
+        <w:t xml:space="preserve">    .</w:t>
+      </w:r>
+      <w:proofErr w:type="spellStart"/>
+      <w:r>
+        <w:rPr>
+          <w:color w:val="A9B7C6"/>
+        </w:rPr>
+        <w:t>executeSync</w:t>
+      </w:r>
+      <w:proofErr w:type="spellEnd"/>
+      <w:r>
+        <w:rPr>
+          <w:color w:val="A9B7C6"/>
+        </w:rPr>
+        <w:t>()</w:t>
+      </w:r>
+      <w:r>
+        <w:rPr>
+          <w:color w:val="CC7832"/>
+        </w:rPr>
+        <w:t>;</w:t>
+      </w:r>
+    </w:p>
+    <w:p>
+      <w:pPr>
+        <w:jc w:val="both"/>
+      </w:pPr>
+    </w:p>
+    <w:p>
+      <w:pPr>
+        <w:jc w:val="both"/>
+      </w:pPr>
+      <w:proofErr w:type="gramStart"/>
+      <w:r>
+        <w:t>komutu</w:t>
+      </w:r>
+      <w:proofErr w:type="gramEnd"/>
+      <w:r>
+        <w:t xml:space="preserve"> ile ise elimizde örneği </w:t>
+      </w:r>
+      <w:proofErr w:type="spellStart"/>
+      <w:r>
+        <w:t>imageBytes</w:t>
+      </w:r>
+      <w:proofErr w:type="spellEnd"/>
+      <w:r>
+        <w:t xml:space="preserve"> olan resim örneğinin modelin tahmin etme </w:t>
+      </w:r>
+      <w:proofErr w:type="spellStart"/>
+      <w:r>
+        <w:t>fonkiyanuna</w:t>
+      </w:r>
+      <w:proofErr w:type="spellEnd"/>
+      <w:r>
+        <w:t xml:space="preserve"> </w:t>
+      </w:r>
+      <w:proofErr w:type="spellStart"/>
+      <w:r>
+        <w:t>gönderek</w:t>
+      </w:r>
+      <w:proofErr w:type="spellEnd"/>
+      <w:r>
+        <w:t xml:space="preserve"> elimize bir </w:t>
+      </w:r>
+    </w:p>
+    <w:p>
+      <w:pPr>
+        <w:pStyle w:val="HTMLncedenBiimlendirilmi"/>
+        <w:shd w:val="clear" w:color="auto" w:fill="2B2B2B"/>
+        <w:rPr>
+          <w:color w:val="A9B7C6"/>
+        </w:rPr>
+      </w:pPr>
+      <w:proofErr w:type="spellStart"/>
+      <w:r>
+        <w:rPr>
+          <w:color w:val="A9B7C6"/>
+        </w:rPr>
+        <w:t>ClarifaiResponse</w:t>
+      </w:r>
+      <w:proofErr w:type="spellEnd"/>
+      <w:r>
+        <w:rPr>
+          <w:color w:val="A9B7C6"/>
+        </w:rPr>
+        <w:t>&lt;</w:t>
+      </w:r>
+      <w:proofErr w:type="spellStart"/>
+      <w:r>
+        <w:rPr>
+          <w:color w:val="A9B7C6"/>
+        </w:rPr>
+        <w:t>List</w:t>
+      </w:r>
+      <w:proofErr w:type="spellEnd"/>
+      <w:r>
+        <w:rPr>
+          <w:color w:val="A9B7C6"/>
+        </w:rPr>
+        <w:t>&lt;</w:t>
+      </w:r>
+      <w:proofErr w:type="spellStart"/>
+      <w:r>
+        <w:rPr>
+          <w:color w:val="A9B7C6"/>
+        </w:rPr>
+        <w:t>ClarifaiOutput</w:t>
+      </w:r>
+      <w:proofErr w:type="spellEnd"/>
+      <w:r>
+        <w:rPr>
+          <w:color w:val="A9B7C6"/>
+        </w:rPr>
+        <w:t>&lt;</w:t>
+      </w:r>
+      <w:proofErr w:type="spellStart"/>
+      <w:r>
+        <w:rPr>
+          <w:color w:val="A9B7C6"/>
+        </w:rPr>
+        <w:t>Concept</w:t>
+      </w:r>
+      <w:proofErr w:type="spellEnd"/>
+      <w:r>
+        <w:rPr>
+          <w:color w:val="A9B7C6"/>
+        </w:rPr>
+        <w:t>&gt;&gt;&gt;&gt;</w:t>
+      </w:r>
+    </w:p>
+    <w:p>
+      <w:pPr>
+        <w:jc w:val="both"/>
+      </w:pPr>
+      <w:r>
+        <w:t xml:space="preserve">Objesi oluşturuyoruz bura bizim görüntüler üzerindeki </w:t>
+      </w:r>
+      <w:proofErr w:type="spellStart"/>
+      <w:r>
+        <w:t>etketlerimiz</w:t>
+      </w:r>
+      <w:proofErr w:type="spellEnd"/>
+      <w:r>
+        <w:t xml:space="preserve"> yer alıyor.</w:t>
+      </w:r>
+    </w:p>
+    <w:p>
+      <w:pPr>
+        <w:jc w:val="both"/>
+      </w:pPr>
+      <w:r>
+        <w:t>Listelenen veriler ise aşağıdaki gibidir.</w:t>
+      </w:r>
+    </w:p>
+    <w:p>
+      <w:pPr>
+        <w:keepNext/>
+        <w:jc w:val="center"/>
+      </w:pPr>
+      <w:r>
+        <w:rPr>
+          <w:noProof/>
+          <w:lang w:eastAsia="tr-TR"/>
+        </w:rPr>
+        <w:lastRenderedPageBreak/>
+        <w:drawing>
+          <wp:inline distT="0" distB="0" distL="0" distR="0">
+            <wp:extent cx="1646225" cy="2926080"/>
+            <wp:effectExtent l="0" t="0" r="0" b="0"/>
+            <wp:docPr id="23" name="Resim 23" descr="C:\Users\mehme\Documents\GitHub\Deep-Learning-Object-Detection\android\device-2017-11-19-213908.png"/>
+            <wp:cNvGraphicFramePr>
+              <a:graphicFrameLocks xmlns:a="http://schemas.openxmlformats.org/drawingml/2006/main" noChangeAspect="1"/>
+            </wp:cNvGraphicFramePr>
+            <a:graphic xmlns:a="http://schemas.openxmlformats.org/drawingml/2006/main">
+              <a:graphicData uri="http://schemas.openxmlformats.org/drawingml/2006/picture">
+                <pic:pic xmlns:pic="http://schemas.openxmlformats.org/drawingml/2006/picture">
+                  <pic:nvPicPr>
+                    <pic:cNvPr id="0" name="Picture 1" descr="C:\Users\mehme\Documents\GitHub\Deep-Learning-Object-Detection\android\device-2017-11-19-213908.png"/>
+                    <pic:cNvPicPr>
+                      <a:picLocks noChangeAspect="1" noChangeArrowheads="1"/>
+                    </pic:cNvPicPr>
+                  </pic:nvPicPr>
+                  <pic:blipFill>
+                    <a:blip r:embed="rId102" cstate="print">
+                      <a:extLst>
+                        <a:ext uri="{28A0092B-C50C-407E-A947-70E740481C1C}">
+                          <a14:useLocalDpi xmlns:a14="http://schemas.microsoft.com/office/drawing/2010/main" xmlns:wps="http://schemas.microsoft.com/office/word/2010/wordprocessingShape" xmlns:wpi="http://schemas.microsoft.com/office/word/2010/wordprocessingInk" xmlns:wpg="http://schemas.microsoft.com/office/word/2010/wordprocessingGroup" xmlns:w15="http://schemas.microsoft.com/office/word/2012/wordml" xmlns:w14="http://schemas.microsoft.com/office/word/2010/wordml" xmlns:w="http://schemas.openxmlformats.org/wordprocessingml/2006/main" xmlns:w10="urn:schemas-microsoft-com:office:word" xmlns:wp14="http://schemas.microsoft.com/office/word/2010/wordprocessingDrawing" xmlns:v="urn:schemas-microsoft-com:vml" xmlns:o="urn:schemas-microsoft-com:office:office" xmlns:mc="http://schemas.openxmlformats.org/markup-compatibility/2006" xmlns:wpc="http://schemas.microsoft.com/office/word/2010/wordprocessingCanvas" xmlns="" val="0"/>
+                        </a:ext>
+                      </a:extLst>
+                    </a:blip>
+                    <a:srcRect/>
+                    <a:stretch>
+                      <a:fillRect/>
+                    </a:stretch>
+                  </pic:blipFill>
+                  <pic:spPr bwMode="auto">
+                    <a:xfrm>
+                      <a:off x="0" y="0"/>
+                      <a:ext cx="1656698" cy="2944695"/>
+                    </a:xfrm>
+                    <a:prstGeom prst="rect">
+                      <a:avLst/>
+                    </a:prstGeom>
+                    <a:noFill/>
+                    <a:ln>
+                      <a:noFill/>
+                    </a:ln>
+                  </pic:spPr>
+                </pic:pic>
+              </a:graphicData>
+            </a:graphic>
+          </wp:inline>
+        </w:drawing>
+      </w:r>
+    </w:p>
+    <w:p>
+      <w:pPr>
+        <w:pStyle w:val="ResimYazs"/>
+        <w:jc w:val="center"/>
+      </w:pPr>
+      <w:r>
+        <w:t xml:space="preserve">Şekil </w:t>
+      </w:r>
+      <w:fldSimple w:instr=" SEQ Şekil \* ARABIC ">
+        <w:r>
+          <w:rPr>
+            <w:noProof/>
+          </w:rPr>
+          <w:t>8</w:t>
+        </w:r>
+      </w:fldSimple>
+      <w:r>
+        <w:t>sonuç</w:t>
+      </w:r>
+    </w:p>
+    <w:p/>
+    <w:p>
+      <w:pPr>
         <w:pStyle w:val="Balk1"/>
         <w:numPr>
           <w:ilvl w:val="0"/>
@@ -11480,7 +15327,7 @@
     </w:p>
     <w:tbl>
       <w:tblPr>
-        <w:tblStyle w:val="GridTable1LightAccent5"/>
+        <w:tblStyle w:val="KlavuzTablo1Ak-Vurgu51"/>
         <w:tblW w:w="0" w:type="auto"/>
         <w:tblLook w:val="04A0"/>
       </w:tblPr>
@@ -11689,8 +15536,13 @@
             <w:pPr>
               <w:jc w:val="both"/>
             </w:pPr>
+            <w:proofErr w:type="spellStart"/>
             <w:r>
-              <w:t>Ort. Işık</w:t>
+              <w:t>Ort</w:t>
+            </w:r>
+            <w:proofErr w:type="spellEnd"/>
+            <w:r>
+              <w:t>. Işık</w:t>
             </w:r>
           </w:p>
         </w:tc>
@@ -11853,8 +15705,6 @@
       <w:pPr>
         <w:jc w:val="both"/>
       </w:pPr>
-      <w:bookmarkStart w:id="0" w:name="_GoBack"/>
-      <w:bookmarkEnd w:id="0"/>
     </w:p>
     <w:p>
       <w:pPr>
@@ -11864,7 +15714,434 @@
         <w:t>Uygulamadan alınan görüntüler ise aşağıdaki gibidir.</w:t>
       </w:r>
     </w:p>
+    <w:p>
+      <w:pPr>
+        <w:jc w:val="both"/>
+      </w:pPr>
+    </w:p>
+    <w:p>
+      <w:pPr>
+        <w:pStyle w:val="Balk2"/>
+        <w:numPr>
+          <w:ilvl w:val="1"/>
+          <w:numId w:val="1"/>
+        </w:numPr>
+      </w:pPr>
+      <w:proofErr w:type="spellStart"/>
+      <w:r>
+        <w:t>Andorid</w:t>
+      </w:r>
+      <w:proofErr w:type="spellEnd"/>
+      <w:r>
+        <w:t xml:space="preserve"> uygulamasının test edilmesi</w:t>
+      </w:r>
+    </w:p>
     <w:p/>
+    <w:p/>
+    <w:p>
+      <w:pPr>
+        <w:jc w:val="both"/>
+      </w:pPr>
+      <w:r>
+        <w:t xml:space="preserve">Uygulamamız </w:t>
+      </w:r>
+      <w:proofErr w:type="spellStart"/>
+      <w:r>
+        <w:t>ClarifAi</w:t>
+      </w:r>
+      <w:proofErr w:type="spellEnd"/>
+      <w:r>
+        <w:t xml:space="preserve"> modeli ile </w:t>
+      </w:r>
+      <w:proofErr w:type="gramStart"/>
+      <w:r>
+        <w:t>geliştirildi.Modelin</w:t>
+      </w:r>
+      <w:proofErr w:type="gramEnd"/>
+      <w:r>
+        <w:t xml:space="preserve"> objelerin tespiti konusunda doğruluğunun test edilmesi işlemi de seçilen objelerin çeşitliliği ve ortamın ışığına dayandırılarak yapılacaktır. Bunun için aydınlık karanlık </w:t>
+      </w:r>
+      <w:r>
+        <w:lastRenderedPageBreak/>
+        <w:t>ve ortalama bir ışığa sahip ortamda görüntüler taratılmış olup, elde edilen veriler aşağıdaki tabloya aktarılmıştır.</w:t>
+      </w:r>
+    </w:p>
+    <w:tbl>
+      <w:tblPr>
+        <w:tblStyle w:val="KlavuzTablo1Ak-Vurgu51"/>
+        <w:tblW w:w="0" w:type="auto"/>
+        <w:tblLook w:val="04A0"/>
+      </w:tblPr>
+      <w:tblGrid>
+        <w:gridCol w:w="1412"/>
+        <w:gridCol w:w="1412"/>
+        <w:gridCol w:w="1412"/>
+        <w:gridCol w:w="1412"/>
+        <w:gridCol w:w="1412"/>
+        <w:gridCol w:w="1413"/>
+        <w:gridCol w:w="1413"/>
+      </w:tblGrid>
+      <w:tr>
+        <w:trPr>
+          <w:cnfStyle w:val="100000000000"/>
+        </w:trPr>
+        <w:tc>
+          <w:tcPr>
+            <w:cnfStyle w:val="001000000000"/>
+            <w:tcW w:w="1412" w:type="dxa"/>
+          </w:tcPr>
+          <w:p>
+            <w:pPr>
+              <w:jc w:val="both"/>
+            </w:pPr>
+          </w:p>
+        </w:tc>
+        <w:tc>
+          <w:tcPr>
+            <w:tcW w:w="1412" w:type="dxa"/>
+          </w:tcPr>
+          <w:p>
+            <w:pPr>
+              <w:jc w:val="both"/>
+              <w:cnfStyle w:val="100000000000"/>
+            </w:pPr>
+            <w:proofErr w:type="spellStart"/>
+            <w:r>
+              <w:t>Mause</w:t>
+            </w:r>
+            <w:proofErr w:type="spellEnd"/>
+          </w:p>
+        </w:tc>
+        <w:tc>
+          <w:tcPr>
+            <w:tcW w:w="1412" w:type="dxa"/>
+          </w:tcPr>
+          <w:p>
+            <w:pPr>
+              <w:jc w:val="both"/>
+              <w:cnfStyle w:val="100000000000"/>
+            </w:pPr>
+            <w:proofErr w:type="spellStart"/>
+            <w:r>
+              <w:t>Klayve</w:t>
+            </w:r>
+            <w:proofErr w:type="spellEnd"/>
+          </w:p>
+        </w:tc>
+        <w:tc>
+          <w:tcPr>
+            <w:tcW w:w="1412" w:type="dxa"/>
+          </w:tcPr>
+          <w:p>
+            <w:pPr>
+              <w:jc w:val="both"/>
+              <w:cnfStyle w:val="100000000000"/>
+            </w:pPr>
+            <w:r>
+              <w:t>Bardak</w:t>
+            </w:r>
+          </w:p>
+        </w:tc>
+        <w:tc>
+          <w:tcPr>
+            <w:tcW w:w="1412" w:type="dxa"/>
+          </w:tcPr>
+          <w:p>
+            <w:pPr>
+              <w:jc w:val="both"/>
+              <w:cnfStyle w:val="100000000000"/>
+            </w:pPr>
+            <w:r>
+              <w:t>Kalem</w:t>
+            </w:r>
+          </w:p>
+        </w:tc>
+        <w:tc>
+          <w:tcPr>
+            <w:tcW w:w="1413" w:type="dxa"/>
+          </w:tcPr>
+          <w:p>
+            <w:pPr>
+              <w:jc w:val="both"/>
+              <w:cnfStyle w:val="100000000000"/>
+            </w:pPr>
+            <w:r>
+              <w:t>Gazete</w:t>
+            </w:r>
+          </w:p>
+        </w:tc>
+        <w:tc>
+          <w:tcPr>
+            <w:tcW w:w="1413" w:type="dxa"/>
+          </w:tcPr>
+          <w:p>
+            <w:pPr>
+              <w:jc w:val="both"/>
+              <w:cnfStyle w:val="100000000000"/>
+            </w:pPr>
+            <w:r>
+              <w:t>Kitap</w:t>
+            </w:r>
+          </w:p>
+        </w:tc>
+      </w:tr>
+      <w:tr>
+        <w:tc>
+          <w:tcPr>
+            <w:cnfStyle w:val="001000000000"/>
+            <w:tcW w:w="1412" w:type="dxa"/>
+          </w:tcPr>
+          <w:p>
+            <w:pPr>
+              <w:jc w:val="both"/>
+            </w:pPr>
+            <w:r>
+              <w:t>Karanlık</w:t>
+            </w:r>
+          </w:p>
+        </w:tc>
+        <w:tc>
+          <w:tcPr>
+            <w:tcW w:w="1412" w:type="dxa"/>
+          </w:tcPr>
+          <w:p>
+            <w:pPr>
+              <w:jc w:val="both"/>
+              <w:cnfStyle w:val="000000000000"/>
+            </w:pPr>
+          </w:p>
+        </w:tc>
+        <w:tc>
+          <w:tcPr>
+            <w:tcW w:w="1412" w:type="dxa"/>
+          </w:tcPr>
+          <w:p>
+            <w:pPr>
+              <w:jc w:val="both"/>
+              <w:cnfStyle w:val="000000000000"/>
+            </w:pPr>
+          </w:p>
+        </w:tc>
+        <w:tc>
+          <w:tcPr>
+            <w:tcW w:w="1412" w:type="dxa"/>
+          </w:tcPr>
+          <w:p>
+            <w:pPr>
+              <w:jc w:val="both"/>
+              <w:cnfStyle w:val="000000000000"/>
+            </w:pPr>
+          </w:p>
+        </w:tc>
+        <w:tc>
+          <w:tcPr>
+            <w:tcW w:w="1412" w:type="dxa"/>
+          </w:tcPr>
+          <w:p>
+            <w:pPr>
+              <w:jc w:val="both"/>
+              <w:cnfStyle w:val="000000000000"/>
+            </w:pPr>
+          </w:p>
+        </w:tc>
+        <w:tc>
+          <w:tcPr>
+            <w:tcW w:w="1413" w:type="dxa"/>
+          </w:tcPr>
+          <w:p>
+            <w:pPr>
+              <w:jc w:val="both"/>
+              <w:cnfStyle w:val="000000000000"/>
+            </w:pPr>
+          </w:p>
+        </w:tc>
+        <w:tc>
+          <w:tcPr>
+            <w:tcW w:w="1413" w:type="dxa"/>
+          </w:tcPr>
+          <w:p>
+            <w:pPr>
+              <w:jc w:val="both"/>
+              <w:cnfStyle w:val="000000000000"/>
+            </w:pPr>
+          </w:p>
+        </w:tc>
+      </w:tr>
+      <w:tr>
+        <w:tc>
+          <w:tcPr>
+            <w:cnfStyle w:val="001000000000"/>
+            <w:tcW w:w="1412" w:type="dxa"/>
+          </w:tcPr>
+          <w:p>
+            <w:pPr>
+              <w:jc w:val="both"/>
+            </w:pPr>
+            <w:proofErr w:type="spellStart"/>
+            <w:r>
+              <w:t>Ort</w:t>
+            </w:r>
+            <w:proofErr w:type="spellEnd"/>
+            <w:r>
+              <w:t>. Işık</w:t>
+            </w:r>
+          </w:p>
+        </w:tc>
+        <w:tc>
+          <w:tcPr>
+            <w:tcW w:w="1412" w:type="dxa"/>
+          </w:tcPr>
+          <w:p>
+            <w:pPr>
+              <w:jc w:val="both"/>
+              <w:cnfStyle w:val="000000000000"/>
+            </w:pPr>
+          </w:p>
+        </w:tc>
+        <w:tc>
+          <w:tcPr>
+            <w:tcW w:w="1412" w:type="dxa"/>
+          </w:tcPr>
+          <w:p>
+            <w:pPr>
+              <w:jc w:val="both"/>
+              <w:cnfStyle w:val="000000000000"/>
+            </w:pPr>
+          </w:p>
+        </w:tc>
+        <w:tc>
+          <w:tcPr>
+            <w:tcW w:w="1412" w:type="dxa"/>
+          </w:tcPr>
+          <w:p>
+            <w:pPr>
+              <w:jc w:val="both"/>
+              <w:cnfStyle w:val="000000000000"/>
+            </w:pPr>
+          </w:p>
+        </w:tc>
+        <w:tc>
+          <w:tcPr>
+            <w:tcW w:w="1412" w:type="dxa"/>
+          </w:tcPr>
+          <w:p>
+            <w:pPr>
+              <w:jc w:val="both"/>
+              <w:cnfStyle w:val="000000000000"/>
+            </w:pPr>
+          </w:p>
+        </w:tc>
+        <w:tc>
+          <w:tcPr>
+            <w:tcW w:w="1413" w:type="dxa"/>
+          </w:tcPr>
+          <w:p>
+            <w:pPr>
+              <w:jc w:val="both"/>
+              <w:cnfStyle w:val="000000000000"/>
+            </w:pPr>
+          </w:p>
+        </w:tc>
+        <w:tc>
+          <w:tcPr>
+            <w:tcW w:w="1413" w:type="dxa"/>
+          </w:tcPr>
+          <w:p>
+            <w:pPr>
+              <w:jc w:val="both"/>
+              <w:cnfStyle w:val="000000000000"/>
+            </w:pPr>
+          </w:p>
+        </w:tc>
+      </w:tr>
+      <w:tr>
+        <w:tc>
+          <w:tcPr>
+            <w:cnfStyle w:val="001000000000"/>
+            <w:tcW w:w="1412" w:type="dxa"/>
+          </w:tcPr>
+          <w:p>
+            <w:pPr>
+              <w:jc w:val="both"/>
+            </w:pPr>
+            <w:r>
+              <w:t>Aydınlık</w:t>
+            </w:r>
+          </w:p>
+        </w:tc>
+        <w:tc>
+          <w:tcPr>
+            <w:tcW w:w="1412" w:type="dxa"/>
+          </w:tcPr>
+          <w:p>
+            <w:pPr>
+              <w:jc w:val="both"/>
+              <w:cnfStyle w:val="000000000000"/>
+            </w:pPr>
+          </w:p>
+        </w:tc>
+        <w:tc>
+          <w:tcPr>
+            <w:tcW w:w="1412" w:type="dxa"/>
+          </w:tcPr>
+          <w:p>
+            <w:pPr>
+              <w:jc w:val="both"/>
+              <w:cnfStyle w:val="000000000000"/>
+            </w:pPr>
+          </w:p>
+        </w:tc>
+        <w:tc>
+          <w:tcPr>
+            <w:tcW w:w="1412" w:type="dxa"/>
+          </w:tcPr>
+          <w:p>
+            <w:pPr>
+              <w:jc w:val="both"/>
+              <w:cnfStyle w:val="000000000000"/>
+            </w:pPr>
+          </w:p>
+        </w:tc>
+        <w:tc>
+          <w:tcPr>
+            <w:tcW w:w="1412" w:type="dxa"/>
+          </w:tcPr>
+          <w:p>
+            <w:pPr>
+              <w:jc w:val="both"/>
+              <w:cnfStyle w:val="000000000000"/>
+            </w:pPr>
+          </w:p>
+        </w:tc>
+        <w:tc>
+          <w:tcPr>
+            <w:tcW w:w="1413" w:type="dxa"/>
+          </w:tcPr>
+          <w:p>
+            <w:pPr>
+              <w:jc w:val="both"/>
+              <w:cnfStyle w:val="000000000000"/>
+            </w:pPr>
+          </w:p>
+        </w:tc>
+        <w:tc>
+          <w:tcPr>
+            <w:tcW w:w="1413" w:type="dxa"/>
+          </w:tcPr>
+          <w:p>
+            <w:pPr>
+              <w:jc w:val="both"/>
+              <w:cnfStyle w:val="000000000000"/>
+            </w:pPr>
+          </w:p>
+        </w:tc>
+      </w:tr>
+    </w:tbl>
+    <w:p>
+      <w:pPr>
+        <w:jc w:val="both"/>
+      </w:pPr>
+    </w:p>
     <w:p>
       <w:pPr>
         <w:pStyle w:val="Balk1"/>
@@ -11887,7 +16164,7 @@
       <w:r>
         <w:t>[1] wikipedia</w:t>
       </w:r>
-      <w:hyperlink r:id="rId102" w:history="1">
+      <w:hyperlink r:id="rId103" w:history="1">
         <w:r>
           <w:rPr>
             <w:rStyle w:val="Kpr"/>
@@ -11915,10 +16192,9 @@
         <w:jc w:val="both"/>
       </w:pPr>
       <w:r>
-        <w:lastRenderedPageBreak/>
         <w:t xml:space="preserve">[3] </w:t>
       </w:r>
-      <w:hyperlink r:id="rId103" w:history="1">
+      <w:hyperlink r:id="rId104" w:history="1">
         <w:r>
           <w:rPr>
             <w:rStyle w:val="Kpr"/>
@@ -11937,7 +16213,7 @@
       <w:r>
         <w:t>[4]</w:t>
       </w:r>
-      <w:hyperlink r:id="rId104" w:history="1">
+      <w:hyperlink r:id="rId105" w:history="1">
         <w:r>
           <w:rPr>
             <w:rStyle w:val="Kpr"/>
@@ -11956,7 +16232,7 @@
       <w:r>
         <w:t xml:space="preserve">[5] </w:t>
       </w:r>
-      <w:hyperlink r:id="rId105" w:history="1">
+      <w:hyperlink r:id="rId106" w:history="1">
         <w:r>
           <w:rPr>
             <w:rStyle w:val="Kpr"/>
@@ -11980,7 +16256,7 @@
       <w:r>
         <w:t>[6]</w:t>
       </w:r>
-      <w:hyperlink r:id="rId106" w:history="1">
+      <w:hyperlink r:id="rId107" w:history="1">
         <w:r>
           <w:rPr>
             <w:rStyle w:val="Kpr"/>
@@ -12188,6 +16464,92 @@
     </w:lvl>
   </w:abstractNum>
   <w:abstractNum w:abstractNumId="1">
+    <w:nsid w:val="006D74A3"/>
+    <w:multiLevelType w:val="hybridMultilevel"/>
+    <w:tmpl w:val="B6404C44"/>
+    <w:lvl w:ilvl="0" w:tplc="041F0019">
+      <w:start w:val="1"/>
+      <w:numFmt w:val="lowerLetter"/>
+      <w:lvlText w:val="%1."/>
+      <w:lvlJc w:val="left"/>
+      <w:pPr>
+        <w:ind w:left="1440" w:hanging="360"/>
+      </w:pPr>
+    </w:lvl>
+    <w:lvl w:ilvl="1" w:tplc="041F0019" w:tentative="1">
+      <w:start w:val="1"/>
+      <w:numFmt w:val="lowerLetter"/>
+      <w:lvlText w:val="%2."/>
+      <w:lvlJc w:val="left"/>
+      <w:pPr>
+        <w:ind w:left="2160" w:hanging="360"/>
+      </w:pPr>
+    </w:lvl>
+    <w:lvl w:ilvl="2" w:tplc="041F001B" w:tentative="1">
+      <w:start w:val="1"/>
+      <w:numFmt w:val="lowerRoman"/>
+      <w:lvlText w:val="%3."/>
+      <w:lvlJc w:val="right"/>
+      <w:pPr>
+        <w:ind w:left="2880" w:hanging="180"/>
+      </w:pPr>
+    </w:lvl>
+    <w:lvl w:ilvl="3" w:tplc="041F000F" w:tentative="1">
+      <w:start w:val="1"/>
+      <w:numFmt w:val="decimal"/>
+      <w:lvlText w:val="%4."/>
+      <w:lvlJc w:val="left"/>
+      <w:pPr>
+        <w:ind w:left="3600" w:hanging="360"/>
+      </w:pPr>
+    </w:lvl>
+    <w:lvl w:ilvl="4" w:tplc="041F0019" w:tentative="1">
+      <w:start w:val="1"/>
+      <w:numFmt w:val="lowerLetter"/>
+      <w:lvlText w:val="%5."/>
+      <w:lvlJc w:val="left"/>
+      <w:pPr>
+        <w:ind w:left="4320" w:hanging="360"/>
+      </w:pPr>
+    </w:lvl>
+    <w:lvl w:ilvl="5" w:tplc="041F001B" w:tentative="1">
+      <w:start w:val="1"/>
+      <w:numFmt w:val="lowerRoman"/>
+      <w:lvlText w:val="%6."/>
+      <w:lvlJc w:val="right"/>
+      <w:pPr>
+        <w:ind w:left="5040" w:hanging="180"/>
+      </w:pPr>
+    </w:lvl>
+    <w:lvl w:ilvl="6" w:tplc="041F000F" w:tentative="1">
+      <w:start w:val="1"/>
+      <w:numFmt w:val="decimal"/>
+      <w:lvlText w:val="%7."/>
+      <w:lvlJc w:val="left"/>
+      <w:pPr>
+        <w:ind w:left="5760" w:hanging="360"/>
+      </w:pPr>
+    </w:lvl>
+    <w:lvl w:ilvl="7" w:tplc="041F0019" w:tentative="1">
+      <w:start w:val="1"/>
+      <w:numFmt w:val="lowerLetter"/>
+      <w:lvlText w:val="%8."/>
+      <w:lvlJc w:val="left"/>
+      <w:pPr>
+        <w:ind w:left="6480" w:hanging="360"/>
+      </w:pPr>
+    </w:lvl>
+    <w:lvl w:ilvl="8" w:tplc="041F001B" w:tentative="1">
+      <w:start w:val="1"/>
+      <w:numFmt w:val="lowerRoman"/>
+      <w:lvlText w:val="%9."/>
+      <w:lvlJc w:val="right"/>
+      <w:pPr>
+        <w:ind w:left="7200" w:hanging="180"/>
+      </w:pPr>
+    </w:lvl>
+  </w:abstractNum>
+  <w:abstractNum w:abstractNumId="2">
     <w:nsid w:val="15F8117B"/>
     <w:multiLevelType w:val="hybridMultilevel"/>
     <w:tmpl w:val="85327576"/>
@@ -12273,7 +16635,7 @@
       </w:pPr>
     </w:lvl>
   </w:abstractNum>
-  <w:abstractNum w:abstractNumId="2">
+  <w:abstractNum w:abstractNumId="3">
     <w:nsid w:val="2A5D65EC"/>
     <w:multiLevelType w:val="hybridMultilevel"/>
     <w:tmpl w:val="A4E8E02C"/>
@@ -12386,7 +16748,7 @@
       </w:rPr>
     </w:lvl>
   </w:abstractNum>
-  <w:abstractNum w:abstractNumId="3">
+  <w:abstractNum w:abstractNumId="4">
     <w:nsid w:val="2B203631"/>
     <w:multiLevelType w:val="multilevel"/>
     <w:tmpl w:val="6D84FA70"/>
@@ -12535,7 +16897,7 @@
       </w:rPr>
     </w:lvl>
   </w:abstractNum>
-  <w:abstractNum w:abstractNumId="4">
+  <w:abstractNum w:abstractNumId="5">
     <w:nsid w:val="364F377F"/>
     <w:multiLevelType w:val="hybridMultilevel"/>
     <w:tmpl w:val="89A02BE4"/>
@@ -12648,7 +17010,7 @@
       </w:rPr>
     </w:lvl>
   </w:abstractNum>
-  <w:abstractNum w:abstractNumId="5">
+  <w:abstractNum w:abstractNumId="6">
     <w:nsid w:val="486D33C4"/>
     <w:multiLevelType w:val="multilevel"/>
     <w:tmpl w:val="34727C9C"/>
@@ -12797,7 +17159,7 @@
       </w:rPr>
     </w:lvl>
   </w:abstractNum>
-  <w:abstractNum w:abstractNumId="6">
+  <w:abstractNum w:abstractNumId="7">
     <w:nsid w:val="4F663460"/>
     <w:multiLevelType w:val="multilevel"/>
     <w:tmpl w:val="0D1C3ABE"/>
@@ -12946,7 +17308,7 @@
       </w:rPr>
     </w:lvl>
   </w:abstractNum>
-  <w:abstractNum w:abstractNumId="7">
+  <w:abstractNum w:abstractNumId="8">
     <w:nsid w:val="4FC6230B"/>
     <w:multiLevelType w:val="hybridMultilevel"/>
     <w:tmpl w:val="BEC8A99A"/>
@@ -13032,7 +17394,7 @@
       </w:pPr>
     </w:lvl>
   </w:abstractNum>
-  <w:abstractNum w:abstractNumId="8">
+  <w:abstractNum w:abstractNumId="9">
     <w:nsid w:val="54C66558"/>
     <w:multiLevelType w:val="multilevel"/>
     <w:tmpl w:val="54141D18"/>
@@ -13181,7 +17543,7 @@
       </w:rPr>
     </w:lvl>
   </w:abstractNum>
-  <w:abstractNum w:abstractNumId="9">
+  <w:abstractNum w:abstractNumId="10">
     <w:nsid w:val="6B921814"/>
     <w:multiLevelType w:val="hybridMultilevel"/>
     <w:tmpl w:val="D30E37B2"/>
@@ -13267,7 +17629,7 @@
       </w:pPr>
     </w:lvl>
   </w:abstractNum>
-  <w:abstractNum w:abstractNumId="10">
+  <w:abstractNum w:abstractNumId="11">
     <w:nsid w:val="6C3F00C2"/>
     <w:multiLevelType w:val="hybridMultilevel"/>
     <w:tmpl w:val="85327576"/>
@@ -13353,7 +17715,7 @@
       </w:pPr>
     </w:lvl>
   </w:abstractNum>
-  <w:abstractNum w:abstractNumId="11">
+  <w:abstractNum w:abstractNumId="12">
     <w:nsid w:val="70B472BD"/>
     <w:multiLevelType w:val="multilevel"/>
     <w:tmpl w:val="209C58EC"/>
@@ -13503,40 +17865,43 @@
     </w:lvl>
   </w:abstractNum>
   <w:num w:numId="1">
-    <w:abstractNumId w:val="7"/>
+    <w:abstractNumId w:val="8"/>
   </w:num>
   <w:num w:numId="2">
-    <w:abstractNumId w:val="8"/>
+    <w:abstractNumId w:val="9"/>
   </w:num>
   <w:num w:numId="3">
+    <w:abstractNumId w:val="5"/>
+  </w:num>
+  <w:num w:numId="4">
+    <w:abstractNumId w:val="3"/>
+  </w:num>
+  <w:num w:numId="5">
+    <w:abstractNumId w:val="10"/>
+  </w:num>
+  <w:num w:numId="6">
+    <w:abstractNumId w:val="11"/>
+  </w:num>
+  <w:num w:numId="7">
+    <w:abstractNumId w:val="2"/>
+  </w:num>
+  <w:num w:numId="8">
     <w:abstractNumId w:val="4"/>
   </w:num>
-  <w:num w:numId="4">
-    <w:abstractNumId w:val="2"/>
-  </w:num>
-  <w:num w:numId="5">
-    <w:abstractNumId w:val="9"/>
-  </w:num>
-  <w:num w:numId="6">
-    <w:abstractNumId w:val="10"/>
-  </w:num>
-  <w:num w:numId="7">
-    <w:abstractNumId w:val="1"/>
-  </w:num>
-  <w:num w:numId="8">
-    <w:abstractNumId w:val="3"/>
-  </w:num>
   <w:num w:numId="9">
-    <w:abstractNumId w:val="5"/>
+    <w:abstractNumId w:val="6"/>
   </w:num>
   <w:num w:numId="10">
-    <w:abstractNumId w:val="11"/>
+    <w:abstractNumId w:val="12"/>
   </w:num>
   <w:num w:numId="11">
     <w:abstractNumId w:val="0"/>
   </w:num>
   <w:num w:numId="12">
-    <w:abstractNumId w:val="6"/>
+    <w:abstractNumId w:val="7"/>
+  </w:num>
+  <w:num w:numId="13">
+    <w:abstractNumId w:val="1"/>
   </w:num>
 </w:numbering>
 </file>
@@ -14063,6 +18428,120 @@
     <w:basedOn w:val="VarsaylanParagrafYazTipi"/>
     <w:rsid w:val="00FA747E"/>
   </w:style>
+  <w:style w:type="table" w:customStyle="1" w:styleId="KlavuzTablo1Ak-Vurgu51">
+    <w:name w:val="Kılavuz Tablo 1 Açık - Vurgu 51"/>
+    <w:basedOn w:val="NormalTablo"/>
+    <w:uiPriority w:val="46"/>
+    <w:rsid w:val="004B4A9C"/>
+    <w:pPr>
+      <w:spacing w:after="0" w:line="240" w:lineRule="auto"/>
+    </w:pPr>
+    <w:tblPr>
+      <w:tblStyleRowBandSize w:val="1"/>
+      <w:tblStyleColBandSize w:val="1"/>
+      <w:tblInd w:w="0" w:type="dxa"/>
+      <w:tblBorders>
+        <w:top w:val="single" w:sz="4" w:space="0" w:color="B4C6E7" w:themeColor="accent5" w:themeTint="66"/>
+        <w:left w:val="single" w:sz="4" w:space="0" w:color="B4C6E7" w:themeColor="accent5" w:themeTint="66"/>
+        <w:bottom w:val="single" w:sz="4" w:space="0" w:color="B4C6E7" w:themeColor="accent5" w:themeTint="66"/>
+        <w:right w:val="single" w:sz="4" w:space="0" w:color="B4C6E7" w:themeColor="accent5" w:themeTint="66"/>
+        <w:insideH w:val="single" w:sz="4" w:space="0" w:color="B4C6E7" w:themeColor="accent5" w:themeTint="66"/>
+        <w:insideV w:val="single" w:sz="4" w:space="0" w:color="B4C6E7" w:themeColor="accent5" w:themeTint="66"/>
+      </w:tblBorders>
+      <w:tblCellMar>
+        <w:top w:w="0" w:type="dxa"/>
+        <w:left w:w="108" w:type="dxa"/>
+        <w:bottom w:w="0" w:type="dxa"/>
+        <w:right w:w="108" w:type="dxa"/>
+      </w:tblCellMar>
+    </w:tblPr>
+    <w:tblStylePr w:type="firstRow">
+      <w:rPr>
+        <w:b/>
+        <w:bCs/>
+      </w:rPr>
+      <w:tblPr/>
+      <w:tcPr>
+        <w:tcBorders>
+          <w:bottom w:val="single" w:sz="12" w:space="0" w:color="8EAADB" w:themeColor="accent5" w:themeTint="99"/>
+        </w:tcBorders>
+      </w:tcPr>
+    </w:tblStylePr>
+    <w:tblStylePr w:type="lastRow">
+      <w:rPr>
+        <w:b/>
+        <w:bCs/>
+      </w:rPr>
+      <w:tblPr/>
+      <w:tcPr>
+        <w:tcBorders>
+          <w:top w:val="double" w:sz="2" w:space="0" w:color="8EAADB" w:themeColor="accent5" w:themeTint="99"/>
+        </w:tcBorders>
+      </w:tcPr>
+    </w:tblStylePr>
+    <w:tblStylePr w:type="firstCol">
+      <w:rPr>
+        <w:b/>
+        <w:bCs/>
+      </w:rPr>
+    </w:tblStylePr>
+    <w:tblStylePr w:type="lastCol">
+      <w:rPr>
+        <w:b/>
+        <w:bCs/>
+      </w:rPr>
+    </w:tblStylePr>
+  </w:style>
+  <w:style w:type="paragraph" w:styleId="HTMLncedenBiimlendirilmi">
+    <w:name w:val="HTML Preformatted"/>
+    <w:basedOn w:val="Normal"/>
+    <w:link w:val="HTMLncedenBiimlendirilmiChar"/>
+    <w:uiPriority w:val="99"/>
+    <w:semiHidden/>
+    <w:unhideWhenUsed/>
+    <w:rsid w:val="004B4A9C"/>
+    <w:pPr>
+      <w:tabs>
+        <w:tab w:val="left" w:pos="916"/>
+        <w:tab w:val="left" w:pos="1832"/>
+        <w:tab w:val="left" w:pos="2748"/>
+        <w:tab w:val="left" w:pos="3664"/>
+        <w:tab w:val="left" w:pos="4580"/>
+        <w:tab w:val="left" w:pos="5496"/>
+        <w:tab w:val="left" w:pos="6412"/>
+        <w:tab w:val="left" w:pos="7328"/>
+        <w:tab w:val="left" w:pos="8244"/>
+        <w:tab w:val="left" w:pos="9160"/>
+        <w:tab w:val="left" w:pos="10076"/>
+        <w:tab w:val="left" w:pos="10992"/>
+        <w:tab w:val="left" w:pos="11908"/>
+        <w:tab w:val="left" w:pos="12824"/>
+        <w:tab w:val="left" w:pos="13740"/>
+        <w:tab w:val="left" w:pos="14656"/>
+      </w:tabs>
+      <w:spacing w:after="0" w:line="240" w:lineRule="auto"/>
+    </w:pPr>
+    <w:rPr>
+      <w:rFonts w:ascii="Courier New" w:eastAsia="Times New Roman" w:hAnsi="Courier New" w:cs="Courier New"/>
+      <w:sz w:val="20"/>
+      <w:szCs w:val="20"/>
+      <w:lang w:eastAsia="tr-TR"/>
+    </w:rPr>
+  </w:style>
+  <w:style w:type="character" w:customStyle="1" w:styleId="HTMLncedenBiimlendirilmiChar">
+    <w:name w:val="HTML Önceden Biçimlendirilmiş Char"/>
+    <w:basedOn w:val="VarsaylanParagrafYazTipi"/>
+    <w:link w:val="HTMLncedenBiimlendirilmi"/>
+    <w:uiPriority w:val="99"/>
+    <w:semiHidden/>
+    <w:rsid w:val="004B4A9C"/>
+    <w:rPr>
+      <w:rFonts w:ascii="Courier New" w:eastAsia="Times New Roman" w:hAnsi="Courier New" w:cs="Courier New"/>
+      <w:sz w:val="20"/>
+      <w:szCs w:val="20"/>
+      <w:lang w:eastAsia="tr-TR"/>
+    </w:rPr>
+  </w:style>
 </w:styles>
 </file>
 
@@ -14321,7 +18800,7 @@
   <a:extraClrSchemeLst/>
   <a:extLst>
     <a:ext uri="{05A4C25C-085E-4340-85A3-A5531E510DB2}">
-      <thm15:themeFamily xmlns:thm15="http://schemas.microsoft.com/office/thememl/2012/main" xmlns="" name="Office Theme" id="{62F939B6-93AF-4DB8-9C6B-D6C7DFDC589F}" vid="{4A3C46E8-61CC-4603-A589-7422A47A8E4A}"/>
+      <thm15:themeFamily xmlns="" xmlns:thm15="http://schemas.microsoft.com/office/thememl/2012/main" name="Office Theme" id="{62F939B6-93AF-4DB8-9C6B-D6C7DFDC589F}" vid="{4A3C46E8-61CC-4603-A589-7422A47A8E4A}"/>
     </a:ext>
   </a:extLst>
 </a:theme>

</xml_diff>